<commit_message>
Commit 1 Format sesuai Template ICIC
Penambahan Titik Pada Referensi
</commit_message>
<xml_diff>
--- a/Fine-Tuning Large Language Model-ICIC-Camera-Ready.docx
+++ b/Fine-Tuning Large Language Model-ICIC-Camera-Ready.docx
@@ -7588,6 +7588,13 @@
         </w:rPr>
         <w:tab/>
         <w:t>A. Trozze, T. Davies, and B. Kleinberg, “Large Language Models in Cryptocurrency Securities Cases: Can ChatGPT Replace Lawyers?,” pp. 1–49, 2023, [Online]. Available: http://arxiv.org/abs/2308.06032</w:t>
+      </w:r>
+      <w:r>
+        <w:rPr>
+          <w:noProof/>
+          <w:sz w:val="16"/>
+        </w:rPr>
+        <w:t>.</w:t>
       </w:r>
     </w:p>
     <w:p>

</xml_diff>

<commit_message>
Commit 1 Menambah Corresponding Author
Menambah Corresponding Author dan memperbaiki paragraf agar sejajar
</commit_message>
<xml_diff>
--- a/Fine-Tuning Large Language Model-ICIC-Camera-Ready.docx
+++ b/Fine-Tuning Large Language Model-ICIC-Camera-Ready.docx
@@ -375,6 +375,13 @@
           <w:sz w:val="18"/>
           <w:szCs w:val="18"/>
         </w:rPr>
+        <w:t>*</w:t>
+      </w:r>
+      <w:r>
+        <w:rPr>
+          <w:sz w:val="18"/>
+          <w:szCs w:val="18"/>
+        </w:rPr>
         <w:br/>
       </w:r>
       <w:r>
@@ -463,6 +470,25 @@
         </w:rPr>
         <w:br/>
         <w:t>taufik.abidin@usk.ac.id</w:t>
+      </w:r>
+    </w:p>
+    <w:p>
+      <w:pPr>
+        <w:rPr>
+          <w:i/>
+          <w:iCs/>
+          <w:sz w:val="18"/>
+          <w:szCs w:val="18"/>
+        </w:rPr>
+      </w:pPr>
+      <w:r>
+        <w:rPr>
+          <w:i/>
+          <w:iCs/>
+          <w:sz w:val="18"/>
+          <w:szCs w:val="18"/>
+        </w:rPr>
+        <w:t>*corresponding author</w:t>
       </w:r>
     </w:p>
     <w:p>
@@ -1613,9 +1639,13 @@
         <w:gridCol w:w="1857"/>
       </w:tblGrid>
       <w:tr>
+        <w:trPr>
+          <w:trHeight w:val="289"/>
+        </w:trPr>
         <w:tc>
           <w:tcPr>
             <w:tcW w:w="79.20pt" w:type="dxa"/>
+            <w:vAlign w:val="center"/>
           </w:tcPr>
           <w:p>
             <w:pPr>
@@ -1640,6 +1670,7 @@
         <w:tc>
           <w:tcPr>
             <w:tcW w:w="92.85pt" w:type="dxa"/>
+            <w:vAlign w:val="center"/>
           </w:tcPr>
           <w:p>
             <w:pPr>
@@ -1849,11 +1880,7 @@
     <w:p>
       <w:pPr>
         <w:pStyle w:val="BodyText"/>
-      </w:pPr>
-    </w:p>
-    <w:p>
-      <w:pPr>
-        <w:pStyle w:val="BodyText"/>
+        <w:spacing w:before="6pt"/>
         <w:rPr>
           <w:lang w:val="en-US"/>
         </w:rPr>
@@ -2068,11 +2095,13 @@
       </w:tblGrid>
       <w:tr>
         <w:trPr>
+          <w:trHeight w:val="330"/>
           <w:jc w:val="center"/>
         </w:trPr>
         <w:tc>
           <w:tcPr>
             <w:tcW w:w="123.60pt" w:type="dxa"/>
+            <w:vAlign w:val="center"/>
           </w:tcPr>
           <w:p>
             <w:pPr>
@@ -2097,6 +2126,7 @@
         <w:tc>
           <w:tcPr>
             <w:tcW w:w="119.20pt" w:type="dxa"/>
+            <w:vAlign w:val="center"/>
           </w:tcPr>
           <w:p>
             <w:pPr>
@@ -2631,7 +2661,7 @@
       <w:pPr>
         <w:pStyle w:val="BodyText"/>
         <w:spacing w:before="6pt"/>
-        <w:ind w:firstLine="0pt"/>
+        <w:ind w:firstLine="14.20pt"/>
         <w:rPr>
           <w:lang w:val="en-US"/>
         </w:rPr>
@@ -2682,26 +2712,27 @@
         </w:rPr>
         <w:t>.</w:t>
       </w:r>
+      <w:r>
+        <w:t xml:space="preserve"> </w:t>
+      </w:r>
     </w:p>
     <w:p>
       <w:pPr>
-        <w:jc w:val="start"/>
-        <w:rPr>
-          <w:smallCaps/>
-          <w:noProof/>
-          <w:sz w:val="16"/>
-          <w:szCs w:val="16"/>
-        </w:rPr>
-      </w:pPr>
-      <w:r>
-        <w:rPr>
-          <w:iCs/>
-          <w:smallCaps/>
-          <w:noProof/>
-          <w:sz w:val="16"/>
-          <w:szCs w:val="16"/>
-        </w:rPr>
-        <w:br w:type="page"/>
+        <w:pStyle w:val="BodyText"/>
+        <w:spacing w:before="6pt"/>
+        <w:ind w:firstLine="14.20pt"/>
+      </w:pPr>
+      <w:r>
+        <w:rPr>
+          <w:lang w:val="en-US"/>
+        </w:rPr>
+        <w:t>At this stage, an approach was carried out on the Mistral 7B USK using the RAG method [18]. This method aims to overcome the limitations of generative AI when it requires information that is outside the Mistral 7B USK training corpus so that this method will avoid Mistral 7B USK, which will produce inaccurate text, hallucinations, or distortions when providing answers to the given questions</w:t>
+      </w:r>
+      <w:r>
+        <w:rPr>
+          <w:lang w:val="en-US"/>
+        </w:rPr>
+        <w:t>.</w:t>
       </w:r>
     </w:p>
     <w:p>
@@ -2817,6 +2848,7 @@
         <w:tc>
           <w:tcPr>
             <w:tcW w:w="84.15pt" w:type="dxa"/>
+            <w:vAlign w:val="center"/>
           </w:tcPr>
           <w:p>
             <w:pPr>
@@ -2841,6 +2873,7 @@
         <w:tc>
           <w:tcPr>
             <w:tcW w:w="48.05pt" w:type="dxa"/>
+            <w:vAlign w:val="center"/>
           </w:tcPr>
           <w:p>
             <w:pPr>
@@ -3342,6 +3375,7 @@
         <w:tc>
           <w:tcPr>
             <w:tcW w:w="130.50pt" w:type="dxa"/>
+            <w:vAlign w:val="center"/>
           </w:tcPr>
           <w:p>
             <w:pPr>
@@ -3366,6 +3400,7 @@
         <w:tc>
           <w:tcPr>
             <w:tcW w:w="110.50pt" w:type="dxa"/>
+            <w:vAlign w:val="center"/>
           </w:tcPr>
           <w:p>
             <w:pPr>
@@ -4035,28 +4070,39 @@
       </w:pPr>
       <w:r>
         <w:tab/>
-        <w:t xml:space="preserve">At this stage, an approach was carried out on the Mistral 7B USK using the RAG method </w:t>
-      </w:r>
-      <w:r>
-        <w:fldChar w:fldCharType="begin" w:fldLock="1"/>
-      </w:r>
-      <w:r>
-        <w:instrText>ADDIN CSL_CITATION {"citationItems":[{"id":"ITEM-1","itemData":{"ISSN":"10495258","abstract":"Large pre-trained language models have been shown to store factual knowledge in their parameters, and achieve state-of-the-art results when fine-tuned on downstream NLP tasks. However, their ability to access and precisely manipulate knowledge is still limited, and hence on knowledge-intensive tasks, their performance lags behind task-specific architectures. Additionally, providing provenance for their decisions and updating their world knowledge remain open research problems. Pre-trained models with a differentiable access mechanism to explicit nonparametric memory can overcome this issue, but have so far been only investigated for extractive downstream tasks. We explore a general-purpose fine-tuning recipe for retrieval-augmented generation (RAG) — models which combine pre-trained parametric and non-parametric memory for language generation. We introduce RAG models where the parametric memory is a pre-trained seq2seq model and the non-parametric memory is a dense vector index of Wikipedia, accessed with a pre-trained neural retriever. We compare two RAG formulations, one which conditions on the same retrieved passages across the whole generated sequence, and another which can use different passages per token. We fine-tune and evaluate our models on a wide range of knowledge-intensive NLP tasks and set the state of the art on three open domain QA tasks, outperforming parametric seq2seq models and task-specific retrieve-and-extract architectures. For language generation tasks, we find that RAG models generate more specific, diverse and factual language than a state-of-the-art parametric-only seq2seq baseline.","author":[{"dropping-particle":"","family":"Lewis","given":"Patrick","non-dropping-particle":"","parse-names":false,"suffix":""},{"dropping-particle":"","family":"Perez","given":"Ethan","non-dropping-particle":"","parse-names":false,"suffix":""},{"dropping-particle":"","family":"Piktus","given":"Aleksandra","non-dropping-particle":"","parse-names":false,"suffix":""},{"dropping-particle":"","family":"Petroni","given":"Fabio","non-dropping-particle":"","parse-names":false,"suffix":""},{"dropping-particle":"","family":"Karpukhin","given":"Vladimir","non-dropping-particle":"","parse-names":false,"suffix":""},{"dropping-particle":"","family":"Goyal","given":"Naman","non-dropping-particle":"","parse-names":false,"suffix":""},{"dropping-particle":"","family":"Küttler","given":"Heinrich","non-dropping-particle":"","parse-names":false,"suffix":""},{"dropping-particle":"","family":"Lewis","given":"Mike","non-dropping-particle":"","parse-names":false,"suffix":""},{"dropping-particle":"","family":"Yih","given":"Wen Tau","non-dropping-particle":"","parse-names":false,"suffix":""},{"dropping-particle":"","family":"Rocktäschel","given":"Tim","non-dropping-particle":"","parse-names":false,"suffix":""},{"dropping-particle":"","family":"Riedel","given":"Sebastian","non-dropping-particle":"","parse-names":false,"suffix":""},{"dropping-particle":"","family":"Kiela","given":"Douwe","non-dropping-particle":"","parse-names":false,"suffix":""}],"container-title":"Advances in Neural Information Processing Systems","id":"ITEM-1","issued":{"date-parts":[["2020"]]},"title":"Retrieval-augmented generation for knowledge-intensive NLP tasks","type":"article-journal","volume":"2020-Decem"},"uris":["http://www.mendeley.com/documents/?uuid=01b3b89c-b5c5-46da-bafa-a21d6e17a97f"]}],"mendeley":{"formattedCitation":"[18]","plainTextFormattedCitation":"[18]","previouslyFormattedCitation":"[18]"},"properties":{"noteIndex":0},"schema":"https://github.com/citation-style-language/schema/raw/master/csl-citation.json"}</w:instrText>
-      </w:r>
-      <w:r>
-        <w:fldChar w:fldCharType="separate"/>
-      </w:r>
-      <w:r>
-        <w:rPr>
-          <w:noProof/>
-        </w:rPr>
-        <w:t>[18]</w:t>
-      </w:r>
-      <w:r>
-        <w:fldChar w:fldCharType="end"/>
-      </w:r>
-      <w:r>
-        <w:t>. This method aims to overcome the limitations of generative AI when it requires information that is outside the Mistral 7B USK training corpus so that this method will avoid Mistral 7B USK, which will produce inaccurate text, hallucinations, or distortions when providing answers to the given questions. in the RAG method, the data used is an external document that contains information on the USK academic system and is stored in an extended format .pdf. The information data set is then embedded to convert text into vectors stored in a database vector. The database vector used in this study is FAISS. The model to be used at this stage is a model that has been quantized into GPT-Generated Unified Format (GGUF)</w:t>
+      </w:r>
+      <w:r>
+        <w:rPr>
+          <w:lang w:val="en-US"/>
+        </w:rPr>
+        <w:t>In</w:t>
+      </w:r>
+      <w:r>
+        <w:rPr>
+          <w:lang w:val="en-US"/>
+        </w:rPr>
+        <w:t xml:space="preserve"> the RAG method</w:t>
+      </w:r>
+      <w:r>
+        <w:rPr>
+          <w:lang w:val="en-US"/>
+        </w:rPr>
+        <w:t>,</w:t>
+      </w:r>
+      <w:r>
+        <w:rPr>
+          <w:lang w:val="en-US"/>
+        </w:rPr>
+        <w:t xml:space="preserve"> </w:t>
+      </w:r>
+      <w:r>
+        <w:rPr>
+          <w:lang w:val="en-US"/>
+        </w:rPr>
+        <w:t>T</w:t>
+      </w:r>
+      <w:r>
+        <w:t>he data used is an external document that contains information on the USK academic system and is stored in an extended format .pdf. The information data set is then embedded to convert text into vectors stored in a database vector. The database vector used in this study is FAISS. The model to be used at this stage is a model that has been quantized into GPT-Generated Unified Format (GGUF)</w:t>
       </w:r>
       <w:r>
         <w:t xml:space="preserve"> </w:t>
@@ -4340,7 +4386,10 @@
         <w:t xml:space="preserve">rouge </w:t>
       </w:r>
       <w:r>
-        <w:t>Metric. Rouge metrics are used to evaluate models on NLP tasks so that they can compare the text summaries generated by the model with the summaries in the references</w:t>
+        <w:t xml:space="preserve">Metric. Rouge metrics are used to evaluate models on NLP </w:t>
+      </w:r>
+      <w:r>
+        <w:t>tasks so that they can compare the text summaries generated by the model with the summaries in the references</w:t>
       </w:r>
       <w:r>
         <w:rPr>
@@ -5367,7 +5416,6 @@
         <w:pStyle w:val="Heading1"/>
       </w:pPr>
       <w:r>
-        <w:lastRenderedPageBreak/>
         <w:t>Result</w:t>
       </w:r>
       <w:r>
@@ -5385,7 +5433,11 @@
         </w:rPr>
       </w:pPr>
       <w:r>
-        <w:t>The output produced in this study is a web-based chatbot application utilizing the LLM Mistral 7B, which will be used as an alternative to help prospective new students get information at Syiah Kuala University (USK). This chatbot was developed using the USK dataset, which can summarize LLM texts to generate information about the lecture system and new student admissions at USK. Several stages are carried out in utilizing and developing LLM, namely by collecting data related to lecture system information and new student admissions at USK. The data will be collected in the preprocessing stage by converting the raw data into .csv and .pdf formats. After the preprocessing stage, finetuning was carried out on the Mistral 7B model, and also, to make it easier to manage data, RAG was carried out with the concept of embeddings. The RAG aims to overcome generative AI's limitations because whenever a question requires information outside the LLM training corpus, it will result in hallucinations, inaccuracies, or distortions in the generated text. The next stage is to test and evaluate the generated text using the ROUGE method to compare the text generated by the model with the summary of the provided references. The last stage is creating a UI or web interface accessible to users</w:t>
+        <w:t xml:space="preserve">The output produced in this study is a web-based chatbot application utilizing the LLM Mistral 7B, which will be used as an alternative to help prospective new students get information at Syiah Kuala University (USK). This chatbot was developed using the USK dataset, which can summarize </w:t>
+      </w:r>
+      <w:r>
+        <w:lastRenderedPageBreak/>
+        <w:t>LLM texts to generate information about the lecture system and new student admissions at USK. Several stages are carried out in utilizing and developing LLM, namely by collecting data related to lecture system information and new student admissions at USK. The data will be collected in the preprocessing stage by converting the raw data into .csv and .pdf formats. After the preprocessing stage, finetuning was carried out on the Mistral 7B model, and also, to make it easier to manage data, RAG was carried out with the concept of embeddings. The RAG aims to overcome generative AI's limitations because whenever a question requires information outside the LLM training corpus, it will result in hallucinations, inaccuracies, or distortions in the generated text. The next stage is to test and evaluate the generated text using the ROUGE method to compare the text generated by the model with the summary of the provided references. The last stage is creating a UI or web interface accessible to users</w:t>
       </w:r>
       <w:r>
         <w:t>.</w:t>
@@ -7284,11 +7336,7 @@
         </w:rPr>
       </w:pPr>
       <w:r>
-        <w:t xml:space="preserve">GPUs play an essential role in running LLMs. Dedicated GPUs with high VRAM can significantly accelerate the </w:t>
-      </w:r>
-      <w:r>
-        <w:lastRenderedPageBreak/>
-        <w:t>computation required by the model. In this study, the GPU used is the "NVIDIA Tesla T4 GPU," available on Google Colab for free. The results of testing with this GPU using the RAG method take 4-5 minutes to generate responses to the questions</w:t>
+        <w:t>GPUs play an essential role in running LLMs. Dedicated GPUs with high VRAM can significantly accelerate the computation required by the model. In this study, the GPU used is the "NVIDIA Tesla T4 GPU," available on Google Colab for free. The results of testing with this GPU using the RAG method take 4-5 minutes to generate responses to the questions</w:t>
       </w:r>
       <w:r>
         <w:rPr>
@@ -7305,6 +7353,7 @@
         <w:rPr>
           <w:lang w:val="id-ID"/>
         </w:rPr>
+        <w:lastRenderedPageBreak/>
         <w:t>Conclusion</w:t>
       </w:r>
     </w:p>
@@ -11384,6 +11433,27 @@
       </w:tblBorders>
     </w:tblPr>
   </w:style>
+  <w:style w:type="character" w:styleId="Hyperlink">
+    <w:name w:val="Hyperlink"/>
+    <w:basedOn w:val="DefaultParagraphFont"/>
+    <w:rsid w:val="004A32A8"/>
+    <w:rPr>
+      <w:color w:val="0563C1" w:themeColor="hyperlink"/>
+      <w:u w:val="single"/>
+    </w:rPr>
+  </w:style>
+  <w:style w:type="character" w:styleId="UnresolvedMention">
+    <w:name w:val="Unresolved Mention"/>
+    <w:basedOn w:val="DefaultParagraphFont"/>
+    <w:uiPriority w:val="99"/>
+    <w:semiHidden/>
+    <w:unhideWhenUsed/>
+    <w:rsid w:val="004A32A8"/>
+    <w:rPr>
+      <w:color w:val="605E5C"/>
+      <w:shd w:val="clear" w:color="auto" w:fill="E1DFDD"/>
+    </w:rPr>
+  </w:style>
 </w:styles>
 </file>
 

</xml_diff>

<commit_message>
Commit 1 Memperbaiki kata pada paragraf
Memperbaiki kata pada paragraf sesuai arahan pembimbing 2
</commit_message>
<xml_diff>
--- a/Fine-Tuning Large Language Model-ICIC-Camera-Ready.docx
+++ b/Fine-Tuning Large Language Model-ICIC-Camera-Ready.docx
@@ -597,7 +597,14 @@
           <w:spacing w:val="-1"/>
           <w:lang w:val="x-none" w:eastAsia="x-none"/>
         </w:rPr>
-        <w:t xml:space="preserve">ChatGPT, one of the most popular chatbot applications today, has been the subject of various studies exploring its capabilities </w:t>
+        <w:t>ChatGPT, one of the most popular chatbot applications today, has been the subject of various studies exploring its capabilities</w:t>
+      </w:r>
+      <w:r>
+        <w:rPr>
+          <w:spacing w:val="-1"/>
+          <w:lang w:eastAsia="x-none"/>
+        </w:rPr>
+        <w:t xml:space="preserve"> </w:t>
       </w:r>
       <w:r>
         <w:rPr>
@@ -640,93 +647,135 @@
           <w:spacing w:val="-1"/>
           <w:lang w:val="x-none" w:eastAsia="x-none"/>
         </w:rPr>
-        <w:t xml:space="preserve">. These studies have demonstrated its potential in the medical field to aidi clinical documentation </w:t>
+        <w:t xml:space="preserve">. </w:t>
       </w:r>
       <w:r>
         <w:rPr>
           <w:spacing w:val="-1"/>
           <w:lang w:val="x-none" w:eastAsia="x-none"/>
         </w:rPr>
-        <w:fldChar w:fldCharType="begin" w:fldLock="1"/>
+        <w:t>These studies have demonstrated its potential in the medical field to aid clinical documentation</w:t>
       </w:r>
       <w:r>
         <w:rPr>
           <w:spacing w:val="-1"/>
           <w:lang w:val="x-none" w:eastAsia="x-none"/>
         </w:rPr>
-        <w:instrText>ADDIN CSL_CITATION {"citationItems":[{"id":"ITEM-1","itemData":{"DOI":"10.5435/JAAOS-D-23-00474","ISSN":"1067-151X","author":[{"dropping-particle":"","family":"Baker","given":"Hayden P.","non-dropping-particle":"","parse-names":false,"suffix":""},{"dropping-particle":"","family":"Dwyer","given":"Emma","non-dropping-particle":"","parse-names":false,"suffix":""},{"dropping-particle":"","family":"Kalidoss","given":"Senthooran","non-dropping-particle":"","parse-names":false,"suffix":""},{"dropping-particle":"","family":"Hynes","given":"Kelly","non-dropping-particle":"","parse-names":false,"suffix":""},{"dropping-particle":"","family":"Wolf","given":"Jennifer","non-dropping-particle":"","parse-names":false,"suffix":""},{"dropping-particle":"","family":"Strelzow","given":"Jason A.","non-dropping-particle":"","parse-names":false,"suffix":""}],"container-title":"Journal of the American Academy of Orthopaedic Surgeons","id":"ITEM-1","issue":"3","issued":{"date-parts":[["2024","2","1"]]},"page":"123-129","title":"ChatGPT's Ability to Assist with Clinical Documentation: A Randomized Controlled Trial","type":"article-journal","volume":"32"},"uris":["http://www.mendeley.com/documents/?uuid=4539bfb5-a3a3-4a01-89a6-c79ff2f17394"]}],"mendeley":{"formattedCitation":"[2]","plainTextFormattedCitation":"[2]","previouslyFormattedCitation":"[2]"},"properties":{"noteIndex":0},"schema":"https://github.com/citation-style-language/schema/raw/master/csl-citation.json"}</w:instrText>
+        <w:t xml:space="preserve"> </w:t>
       </w:r>
       <w:r>
         <w:rPr>
           <w:spacing w:val="-1"/>
           <w:lang w:val="x-none" w:eastAsia="x-none"/>
         </w:rPr>
-        <w:fldChar w:fldCharType="separate"/>
-      </w:r>
-      <w:r>
-        <w:rPr>
-          <w:noProof/>
+        <w:fldChar w:fldCharType="begin" w:fldLock="1"/>
+      </w:r>
+      <w:r>
+        <w:rPr>
           <w:spacing w:val="-1"/>
           <w:lang w:val="x-none" w:eastAsia="x-none"/>
         </w:rPr>
-        <w:t>[2]</w:t>
+        <w:instrText>ADDIN CSL_CITATION {"citationItems":[{"id":"ITEM-1","itemData":{"DOI":"10.5435/JAAOS-D-23-00474","ISSN":"1067-151X","author":[{"dropping-particle":"","family":"Baker","given":"Hayden P.","non-dropping-particle":"","parse-names":false,"suffix":""},{"dropping-particle":"","family":"Dwyer","given":"Emma","non-dropping-particle":"","parse-names":false,"suffix":""},{"dropping-particle":"","family":"Kalidoss","given":"Senthooran","non-dropping-particle":"","parse-names":false,"suffix":""},{"dropping-particle":"","family":"Hynes","given":"Kelly","non-dropping-particle":"","parse-names":false,"suffix":""},{"dropping-particle":"","family":"Wolf","given":"Jennifer","non-dropping-particle":"","parse-names":false,"suffix":""},{"dropping-particle":"","family":"Strelzow","given":"Jason A.","non-dropping-particle":"","parse-names":false,"suffix":""}],"container-title":"Journal of the American Academy of Orthopaedic Surgeons","id":"ITEM-1","issue":"3","issued":{"date-parts":[["2024","2","1"]]},"page":"123-129","title":"ChatGPT's Ability to Assist with Clinical Documentation: A Randomized Controlled Trial","type":"article-journal","volume":"32"},"uris":["http://www.mendeley.com/documents/?uuid=4539bfb5-a3a3-4a01-89a6-c79ff2f17394"]}],"mendeley":{"formattedCitation":"[2]","plainTextFormattedCitation":"[2]","previouslyFormattedCitation":"[2]"},"properties":{"noteIndex":0},"schema":"https://github.com/citation-style-language/schema/raw/master/csl-citation.json"}</w:instrText>
       </w:r>
       <w:r>
         <w:rPr>
           <w:spacing w:val="-1"/>
           <w:lang w:val="x-none" w:eastAsia="x-none"/>
         </w:rPr>
-        <w:fldChar w:fldCharType="end"/>
-      </w:r>
-      <w:r>
-        <w:rPr>
+        <w:fldChar w:fldCharType="separate"/>
+      </w:r>
+      <w:r>
+        <w:rPr>
+          <w:noProof/>
           <w:spacing w:val="-1"/>
           <w:lang w:val="x-none" w:eastAsia="x-none"/>
         </w:rPr>
-        <w:t xml:space="preserve">, in the banking sector to classify texts </w:t>
+        <w:t>[2]</w:t>
       </w:r>
       <w:r>
         <w:rPr>
           <w:spacing w:val="-1"/>
           <w:lang w:val="x-none" w:eastAsia="x-none"/>
         </w:rPr>
-        <w:fldChar w:fldCharType="begin" w:fldLock="1"/>
+        <w:fldChar w:fldCharType="end"/>
       </w:r>
       <w:r>
         <w:rPr>
           <w:spacing w:val="-1"/>
           <w:lang w:val="x-none" w:eastAsia="x-none"/>
         </w:rPr>
-        <w:instrText>ADDIN CSL_CITATION {"citationItems":[{"id":"ITEM-1","itemData":{"abstract":"We propose the use of conversational GPT models for easy and quick few-shot text classification in the financial domain using the Banking77 dataset. Our approach involves in-context learning with GPT-3.5 and GPT-4, which minimizes the technical expertise required and eliminates the need for expensive GPU computing while yielding quick and accurate results. Additionally, we fine-tune other pre-trained, masked language models with SetFit, a recent contrastive learning technique, to achieve state-of-the-art results both in full-data and few-shot settings. Our findings show that querying GPT-3.5 and GPT-4 can outperform fine-tuned, non-generative models even with fewer examples. However, subscription fees associated with these solutions may be considered costly for small organizations. Lastly, we find that generative models perform better on the given task when shown representative samples selected by a human expert rather than when shown random ones. We conclude that a) our proposed methods offer a practical solution for few-shot tasks in datasets with limited label availability, and b) our state-of-the-art results can inspire future work in the area.","author":[{"dropping-particle":"","family":"Loukas","given":"Lefteris","non-dropping-particle":"","parse-names":false,"suffix":""},{"dropping-particle":"","family":"Stogiannidis","given":"Ilias","non-dropping-particle":"","parse-names":false,"suffix":""},{"dropping-particle":"","family":"Malakasiotis","given":"Prodromos","non-dropping-particle":"","parse-names":false,"suffix":""},{"dropping-particle":"","family":"Vassos","given":"Stavros","non-dropping-particle":"","parse-names":false,"suffix":""}],"container-title":"FinNLP-Muffin 2023 - Joint Workshop of the 5th Financial Technology and Natural Language Processing and 2nd Multimodal AI For Financial Forecasting, in conjunction with IJCAI 2023 - Proceedings","id":"ITEM-1","issued":{"date-parts":[["2023"]]},"page":"74-80","title":"Breaking the Bank with ChatGPT: Few-Shot Text Classification for Finance","type":"article-journal"},"uris":["http://www.mendeley.com/documents/?uuid=d815e3cb-7326-4382-9830-8d9fcbc9b6d4"]}],"mendeley":{"formattedCitation":"[3]","plainTextFormattedCitation":"[3]","previouslyFormattedCitation":"[3]"},"properties":{"noteIndex":0},"schema":"https://github.com/citation-style-language/schema/raw/master/csl-citation.json"}</w:instrText>
+        <w:t xml:space="preserve">, </w:t>
       </w:r>
       <w:r>
         <w:rPr>
           <w:spacing w:val="-1"/>
           <w:lang w:val="x-none" w:eastAsia="x-none"/>
         </w:rPr>
-        <w:fldChar w:fldCharType="separate"/>
-      </w:r>
-      <w:r>
-        <w:rPr>
-          <w:noProof/>
+        <w:t>in the banking sector to classify texts</w:t>
+      </w:r>
+      <w:r>
+        <w:rPr>
           <w:spacing w:val="-1"/>
           <w:lang w:val="x-none" w:eastAsia="x-none"/>
         </w:rPr>
-        <w:t>[3]</w:t>
+        <w:t xml:space="preserve"> </w:t>
       </w:r>
       <w:r>
         <w:rPr>
           <w:spacing w:val="-1"/>
           <w:lang w:val="x-none" w:eastAsia="x-none"/>
         </w:rPr>
-        <w:fldChar w:fldCharType="end"/>
+        <w:fldChar w:fldCharType="begin" w:fldLock="1"/>
       </w:r>
       <w:r>
         <w:rPr>
           <w:spacing w:val="-1"/>
           <w:lang w:val="x-none" w:eastAsia="x-none"/>
         </w:rPr>
-        <w:t xml:space="preserve"> and in the field of law for determining potential violations. These examples highlight the diverse and practical applications of large language models like ChatGPT </w:t>
+        <w:instrText>ADDIN CSL_CITATION {"citationItems":[{"id":"ITEM-1","itemData":{"abstract":"We propose the use of conversational GPT models for easy and quick few-shot text classification in the financial domain using the Banking77 dataset. Our approach involves in-context learning with GPT-3.5 and GPT-4, which minimizes the technical expertise required and eliminates the need for expensive GPU computing while yielding quick and accurate results. Additionally, we fine-tune other pre-trained, masked language models with SetFit, a recent contrastive learning technique, to achieve state-of-the-art results both in full-data and few-shot settings. Our findings show that querying GPT-3.5 and GPT-4 can outperform fine-tuned, non-generative models even with fewer examples. However, subscription fees associated with these solutions may be considered costly for small organizations. Lastly, we find that generative models perform better on the given task when shown representative samples selected by a human expert rather than when shown random ones. We conclude that a) our proposed methods offer a practical solution for few-shot tasks in datasets with limited label availability, and b) our state-of-the-art results can inspire future work in the area.","author":[{"dropping-particle":"","family":"Loukas","given":"Lefteris","non-dropping-particle":"","parse-names":false,"suffix":""},{"dropping-particle":"","family":"Stogiannidis","given":"Ilias","non-dropping-particle":"","parse-names":false,"suffix":""},{"dropping-particle":"","family":"Malakasiotis","given":"Prodromos","non-dropping-particle":"","parse-names":false,"suffix":""},{"dropping-particle":"","family":"Vassos","given":"Stavros","non-dropping-particle":"","parse-names":false,"suffix":""}],"container-title":"FinNLP-Muffin 2023 - Joint Workshop of the 5th Financial Technology and Natural Language Processing and 2nd Multimodal AI For Financial Forecasting, in conjunction with IJCAI 2023 - Proceedings","id":"ITEM-1","issued":{"date-parts":[["2023"]]},"page":"74-80","title":"Breaking the Bank with ChatGPT: Few-Shot Text Classification for Finance","type":"article-journal"},"uris":["http://www.mendeley.com/documents/?uuid=d815e3cb-7326-4382-9830-8d9fcbc9b6d4"]}],"mendeley":{"formattedCitation":"[3]","plainTextFormattedCitation":"[3]","previouslyFormattedCitation":"[3]"},"properties":{"noteIndex":0},"schema":"https://github.com/citation-style-language/schema/raw/master/csl-citation.json"}</w:instrText>
+      </w:r>
+      <w:r>
+        <w:rPr>
+          <w:spacing w:val="-1"/>
+          <w:lang w:val="x-none" w:eastAsia="x-none"/>
+        </w:rPr>
+        <w:fldChar w:fldCharType="separate"/>
+      </w:r>
+      <w:r>
+        <w:rPr>
+          <w:noProof/>
+          <w:spacing w:val="-1"/>
+          <w:lang w:val="x-none" w:eastAsia="x-none"/>
+        </w:rPr>
+        <w:t>[3]</w:t>
+      </w:r>
+      <w:r>
+        <w:rPr>
+          <w:spacing w:val="-1"/>
+          <w:lang w:val="x-none" w:eastAsia="x-none"/>
+        </w:rPr>
+        <w:fldChar w:fldCharType="end"/>
+      </w:r>
+      <w:r>
+        <w:rPr>
+          <w:spacing w:val="-1"/>
+          <w:lang w:val="x-none" w:eastAsia="x-none"/>
+        </w:rPr>
+        <w:t xml:space="preserve"> </w:t>
+      </w:r>
+      <w:r>
+        <w:rPr>
+          <w:spacing w:val="-1"/>
+          <w:lang w:val="x-none" w:eastAsia="x-none"/>
+        </w:rPr>
+        <w:t>and in the field of law for determining potential violations. These examples highlight the diverse and practical applications of large language models like ChatGPT</w:t>
+      </w:r>
+      <w:r>
+        <w:rPr>
+          <w:spacing w:val="-1"/>
+          <w:lang w:val="x-none" w:eastAsia="x-none"/>
+        </w:rPr>
+        <w:t xml:space="preserve"> </w:t>
       </w:r>
       <w:r>
         <w:rPr>
@@ -1097,7 +1146,7 @@
         <w:fldChar w:fldCharType="begin" w:fldLock="1"/>
       </w:r>
       <w:r>
-        <w:instrText>ADDIN CSL_CITATION {"citationItems":[{"id":"ITEM-1","itemData":{"URL":"https://kukuhtw.medium.com/memahami-retrieval-augmented-generation-rag-melalui-rencana-pembangunan-lapormacet-com-5990a76edda7","accessed":{"date-parts":[["2024","1","25"]]},"author":[{"dropping-particle":"","family":"Wicaksono","given":"Kukuh T.","non-dropping-particle":"","parse-names":false,"suffix":""}],"container-title":"medium.com","id":"ITEM-1","issued":{"date-parts":[["2023"]]},"title":"Memahami Retrieval Augmented Generation (RAG) Melalui Rencana Pembangunan LaporMacet.com","type":"webpage"},"uris":["http://www.mendeley.com/documents/?uuid=9df9968f-c242-4d1b-a2f0-df7921831fa3"]}],"mendeley":{"formattedCitation":"[12]","plainTextFormattedCitation":"[12]","previouslyFormattedCitation":"[12]"},"properties":{"noteIndex":0},"schema":"https://github.com/citation-style-language/schema/raw/master/csl-citation.json"}</w:instrText>
+        <w:instrText>ADDIN CSL_CITATION {"citationItems":[{"id":"ITEM-1","itemData":{"URL":"https://medium.com/@saman.rahbar/in-depth-guide-to-retrieval-augmented-generation-rag-workflow-from-concepts-to-implementation-762b412a6d76","accessed":{"date-parts":[["2024","10","19"]]},"author":[{"dropping-particle":"","family":"Saman","given":"Rahbar","non-dropping-particle":"","parse-names":false,"suffix":""}],"container-title":"medium.com","id":"ITEM-1","issued":{"date-parts":[["2024"]]},"title":"In-Depth Guide to Retrieval-Augmented Generation (RAG) Workflow: From Concepts to Implementation","type":"webpage"},"uris":["http://www.mendeley.com/documents/?uuid=ad5317f8-752f-4bf0-a045-1c80178d0c89"]}],"mendeley":{"formattedCitation":"[12]","plainTextFormattedCitation":"[12]","previouslyFormattedCitation":"[12]"},"properties":{"noteIndex":0},"schema":"https://github.com/citation-style-language/schema/raw/master/csl-citation.json"}</w:instrText>
       </w:r>
       <w:r>
         <w:fldChar w:fldCharType="separate"/>
@@ -1518,16 +1567,25 @@
         <w:fldChar w:fldCharType="separate"/>
       </w:r>
       <w:r>
-        <w:t>TABLE I</w:t>
+        <w:rPr>
+          <w:lang w:val="en-US"/>
+        </w:rPr>
+        <w:t>T</w:t>
+      </w:r>
+      <w:r>
+        <w:t>able I</w:t>
       </w:r>
       <w:r>
         <w:fldChar w:fldCharType="end"/>
       </w:r>
       <w:r>
-        <w:t>.</w:t>
-      </w:r>
-      <w:r>
-        <w:t xml:space="preserve"> shows the hyperparameter settings used in fine-tuning using the Unsloth library and Huggingface's TRL library. It summarizes the configuration for creating a FastLanguageModel.from_pretrained instance using the unsloth component, with specific configurations such as maximum sequence length, data type, and 4-bit loading </w:t>
+        <w:t xml:space="preserve"> shows the hyperparameter settings used in fine-tuning using the Unsloth and Huggingface's TRL libraries. It summarizes the configuration for creating a FastLanguageModel.from_pretrained instance using the unsloth component, with specific configurations such as maximum sequence length, data type, and 4-bit loading</w:t>
+      </w:r>
+      <w:r>
+        <w:rPr>
+          <w:lang w:val="en-US"/>
+        </w:rPr>
+        <w:t xml:space="preserve"> </w:t>
       </w:r>
       <w:r>
         <w:fldChar w:fldCharType="begin" w:fldLock="1"/>
@@ -1886,60 +1944,40 @@
         </w:rPr>
       </w:pPr>
       <w:r>
-        <w:t>In</w:t>
+        <w:t xml:space="preserve">In </w:t>
+      </w:r>
+      <w:r>
+        <w:fldChar w:fldCharType="begin"/>
+      </w:r>
+      <w:r>
+        <w:instrText xml:space="preserve"> REF _Ref180171085 \h </w:instrText>
+      </w:r>
+      <w:r>
+        <w:instrText xml:space="preserve"> \* MERGEFORMAT </w:instrText>
+      </w:r>
+      <w:r>
+        <w:fldChar w:fldCharType="separate"/>
       </w:r>
       <w:r>
         <w:rPr>
           <w:lang w:val="en-US"/>
         </w:rPr>
+        <w:t>T</w:t>
+      </w:r>
+      <w:r>
+        <w:t>able II</w:t>
+      </w:r>
+      <w:r>
+        <w:fldChar w:fldCharType="end"/>
+      </w:r>
+      <w:r>
+        <w:t>, the FastLanguageModel object provides attributes get_peft_model, where users can configure various parameters for customization, such as the number of attention heads, target module, dropout rate, LoRa alpha, and more. Using checkpointing gradients and other advanced techniques demonstrates unslotting's ability to optimize model performance</w:t>
+      </w:r>
+      <w:r>
+        <w:rPr>
+          <w:lang w:val="en-US"/>
+        </w:rPr>
         <w:t xml:space="preserve"> </w:t>
-      </w:r>
-      <w:r>
-        <w:rPr>
-          <w:lang w:val="id-ID"/>
-        </w:rPr>
-        <w:fldChar w:fldCharType="begin"/>
-      </w:r>
-      <w:r>
-        <w:rPr>
-          <w:lang w:val="id-ID"/>
-        </w:rPr>
-        <w:instrText xml:space="preserve"> REF _Ref180171085 \h </w:instrText>
-      </w:r>
-      <w:r>
-        <w:rPr>
-          <w:lang w:val="id-ID"/>
-        </w:rPr>
-        <w:instrText xml:space="preserve"> \* MERGEFORMAT </w:instrText>
-      </w:r>
-      <w:r>
-        <w:rPr>
-          <w:lang w:val="id-ID"/>
-        </w:rPr>
-      </w:r>
-      <w:r>
-        <w:rPr>
-          <w:lang w:val="id-ID"/>
-        </w:rPr>
-        <w:fldChar w:fldCharType="separate"/>
-      </w:r>
-      <w:r>
-        <w:rPr>
-          <w:lang w:val="id-ID"/>
-        </w:rPr>
-        <w:t>TABLE II</w:t>
-      </w:r>
-      <w:r>
-        <w:rPr>
-          <w:lang w:val="id-ID"/>
-        </w:rPr>
-        <w:fldChar w:fldCharType="end"/>
-      </w:r>
-      <w:r>
-        <w:rPr>
-          <w:lang w:val="id-ID"/>
-        </w:rPr>
-        <w:t xml:space="preserve">, the FastLanguageModel object provides attributes get_peft_model, where users can configure various parameters for customization, such as the number of attention heads, target module, dropout rate, LoRa alpha, and more. Using checkpointing gradients and other advanced techniques demonstrates unslotting's ability to optimize model performance </w:t>
       </w:r>
       <w:r>
         <w:fldChar w:fldCharType="begin" w:fldLock="1"/>
@@ -2668,25 +2706,9 @@
       </w:pPr>
       <w:r>
         <w:tab/>
-        <w:t xml:space="preserve">The next step is to initialize the Supervised Fine-tuning Trainer, which helps the fine-tuning process, summarizes in in Tables </w:t>
-      </w:r>
-      <w:r>
-        <w:rPr>
-          <w:lang w:val="en-US"/>
-        </w:rPr>
-        <w:t>III</w:t>
-      </w:r>
-      <w:r>
-        <w:t xml:space="preserve"> and </w:t>
-      </w:r>
-      <w:r>
-        <w:rPr>
-          <w:lang w:val="en-US"/>
-        </w:rPr>
-        <w:t>IV</w:t>
-      </w:r>
-      <w:r>
-        <w:t xml:space="preserve">. This involves initializing the model, the dataset to be refined, the tokenizer, and all necessary Training Arguments (learning speed, maximum steps, weight reduction, and optimization) </w:t>
+      </w:r>
+      <w:r>
+        <w:t>The next step is to initialize the Supervised Fine-tuning Trainer, which helps the fine-tuning process, as summarized in Tables III and IV. This process involves initializing the model, the dataset to be refined, the tokenizer, and all necessary Training Arguments (learning speed, maximum steps, weight reduction, and optimization) </w:t>
       </w:r>
       <w:r>
         <w:fldChar w:fldCharType="begin" w:fldLock="1"/>
@@ -2726,7 +2748,56 @@
         <w:rPr>
           <w:lang w:val="en-US"/>
         </w:rPr>
-        <w:t>At this stage, an approach was carried out on the Mistral 7B USK using the RAG method [18]. This method aims to overcome the limitations of generative AI when it requires information that is outside the Mistral 7B USK training corpus so that this method will avoid Mistral 7B USK, which will produce inaccurate text, hallucinations, or distortions when providing answers to the given questions</w:t>
+        <w:t>At this stage, an approach was carried out on the Mistral 7B USK using the RAG method</w:t>
+      </w:r>
+      <w:r>
+        <w:rPr>
+          <w:lang w:val="en-US"/>
+        </w:rPr>
+        <w:t xml:space="preserve"> </w:t>
+      </w:r>
+      <w:r>
+        <w:rPr>
+          <w:lang w:val="en-US"/>
+        </w:rPr>
+        <w:fldChar w:fldCharType="begin" w:fldLock="1"/>
+      </w:r>
+      <w:r>
+        <w:rPr>
+          <w:lang w:val="en-US"/>
+        </w:rPr>
+        <w:instrText>ADDIN CSL_CITATION {"citationItems":[{"id":"ITEM-1","itemData":{"ISSN":"10495258","abstract":"Large pre-trained language models have been shown to store factual knowledge in their parameters, and achieve state-of-the-art results when fine-tuned on downstream NLP tasks. However, their ability to access and precisely manipulate knowledge is still limited, and hence on knowledge-intensive tasks, their performance lags behind task-specific architectures. Additionally, providing provenance for their decisions and updating their world knowledge remain open research problems. Pre-trained models with a differentiable access mechanism to explicit nonparametric memory can overcome this issue, but have so far been only investigated for extractive downstream tasks. We explore a general-purpose fine-tuning recipe for retrieval-augmented generation (RAG) — models which combine pre-trained parametric and non-parametric memory for language generation. We introduce RAG models where the parametric memory is a pre-trained seq2seq model and the non-parametric memory is a dense vector index of Wikipedia, accessed with a pre-trained neural retriever. We compare two RAG formulations, one which conditions on the same retrieved passages across the whole generated sequence, and another which can use different passages per token. We fine-tune and evaluate our models on a wide range of knowledge-intensive NLP tasks and set the state of the art on three open domain QA tasks, outperforming parametric seq2seq models and task-specific retrieve-and-extract architectures. For language generation tasks, we find that RAG models generate more specific, diverse and factual language than a state-of-the-art parametric-only seq2seq baseline.","author":[{"dropping-particle":"","family":"Lewis","given":"Patrick","non-dropping-particle":"","parse-names":false,"suffix":""},{"dropping-particle":"","family":"Perez","given":"Ethan","non-dropping-particle":"","parse-names":false,"suffix":""},{"dropping-particle":"","family":"Piktus","given":"Aleksandra","non-dropping-particle":"","parse-names":false,"suffix":""},{"dropping-particle":"","family":"Petroni","given":"Fabio","non-dropping-particle":"","parse-names":false,"suffix":""},{"dropping-particle":"","family":"Karpukhin","given":"Vladimir","non-dropping-particle":"","parse-names":false,"suffix":""},{"dropping-particle":"","family":"Goyal","given":"Naman","non-dropping-particle":"","parse-names":false,"suffix":""},{"dropping-particle":"","family":"Küttler","given":"Heinrich","non-dropping-particle":"","parse-names":false,"suffix":""},{"dropping-particle":"","family":"Lewis","given":"Mike","non-dropping-particle":"","parse-names":false,"suffix":""},{"dropping-particle":"","family":"Yih","given":"Wen Tau","non-dropping-particle":"","parse-names":false,"suffix":""},{"dropping-particle":"","family":"Rocktäschel","given":"Tim","non-dropping-particle":"","parse-names":false,"suffix":""},{"dropping-particle":"","family":"Riedel","given":"Sebastian","non-dropping-particle":"","parse-names":false,"suffix":""},{"dropping-particle":"","family":"Kiela","given":"Douwe","non-dropping-particle":"","parse-names":false,"suffix":""}],"container-title":"Advances in Neural Information Processing Systems","id":"ITEM-1","issued":{"date-parts":[["2020"]]},"title":"Retrieval-augmented generation for knowledge-intensive NLP tasks","type":"article-journal","volume":"2020-Decem"},"uris":["http://www.mendeley.com/documents/?uuid=01b3b89c-b5c5-46da-bafa-a21d6e17a97f"]}],"mendeley":{"formattedCitation":"[18]","plainTextFormattedCitation":"[18]"},"properties":{"noteIndex":0},"schema":"https://github.com/citation-style-language/schema/raw/master/csl-citation.json"}</w:instrText>
+      </w:r>
+      <w:r>
+        <w:rPr>
+          <w:lang w:val="en-US"/>
+        </w:rPr>
+        <w:fldChar w:fldCharType="separate"/>
+      </w:r>
+      <w:r>
+        <w:rPr>
+          <w:noProof/>
+          <w:lang w:val="en-US"/>
+        </w:rPr>
+        <w:t>[18]</w:t>
+      </w:r>
+      <w:r>
+        <w:rPr>
+          <w:lang w:val="en-US"/>
+        </w:rPr>
+        <w:fldChar w:fldCharType="end"/>
+      </w:r>
+      <w:r>
+        <w:rPr>
+          <w:lang w:val="en-US"/>
+        </w:rPr>
+        <w:t xml:space="preserve">. </w:t>
+      </w:r>
+      <w:r>
+        <w:rPr>
+          <w:lang w:val="en-US"/>
+        </w:rPr>
+        <w:t>This method aims to overcome the limitations of generative AI when it requires information outside the Mistral 7B USK training corpus so that it will avoid Mistral 7B USK, which will produce inaccurate text, hallucinations, or distortions when providing answers to the given questions</w:t>
       </w:r>
       <w:r>
         <w:rPr>
@@ -4049,6 +4120,64 @@
         </w:tc>
       </w:tr>
     </w:tbl>
+    <w:p/>
+    <w:p>
+      <w:pPr>
+        <w:ind w:firstLine="14.45pt"/>
+        <w:jc w:val="both"/>
+      </w:pPr>
+      <w:r>
+        <w:t>In the RAG method, the data is an external document containing information on the USK academic system and is stored in PDF format. The information data set is then embedded to convert text into vectors stored in a database vector. The database vector used in this study is FAISS. The model to be used at this stage is a model that has been quantized into GPT-Generated Unified Format (GGUF)</w:t>
+      </w:r>
+      <w:r>
+        <w:t xml:space="preserve"> </w:t>
+      </w:r>
+      <w:r>
+        <w:fldChar w:fldCharType="begin" w:fldLock="1"/>
+      </w:r>
+      <w:r>
+        <w:instrText>ADDIN CSL_CITATION {"citationItems":[{"id":"ITEM-1","itemData":{"URL":"https://www.maartengrootendorst.com/blog/quantization/","accessed":{"date-parts":[["2024","2","29"]]},"author":[{"dropping-particle":"","family":"Grootendorst","given":"Maarten","non-dropping-particle":"","parse-names":false,"suffix":""}],"container-title":"maartengrootendorst.com","id":"ITEM-1","issued":{"date-parts":[["2023"]]},"title":"Which Quantization Method is Right for You? (GPTQ vs. GGUF vs. AWQ)","type":"webpage"},"uris":["http://www.mendeley.com/documents/?uuid=fd923b8c-9eab-4e32-a96f-0d62cc800ff1"]}],"mendeley":{"formattedCitation":"[19]","plainTextFormattedCitation":"[19]","previouslyFormattedCitation":"[18]"},"properties":{"noteIndex":0},"schema":"https://github.com/citation-style-language/schema/raw/master/csl-citation.json"}</w:instrText>
+      </w:r>
+      <w:r>
+        <w:fldChar w:fldCharType="separate"/>
+      </w:r>
+      <w:r>
+        <w:rPr>
+          <w:noProof/>
+        </w:rPr>
+        <w:t>[19]</w:t>
+      </w:r>
+      <w:r>
+        <w:fldChar w:fldCharType="end"/>
+      </w:r>
+      <w:r>
+        <w:t xml:space="preserve"> </w:t>
+      </w:r>
+      <w:r>
+        <w:t>so that it is possible to use the CPU when running the LLM by moving some of its layers to the GPU so that it can accelerate the model's performance in generating text. The query process on the model in retrieving the most relevant context of the user command with the RAG method is shown in</w:t>
+      </w:r>
+      <w:r>
+        <w:t xml:space="preserve"> </w:t>
+      </w:r>
+      <w:r>
+        <w:fldChar w:fldCharType="begin"/>
+      </w:r>
+      <w:r>
+        <w:instrText xml:space="preserve"> REF _Ref180171760 \h </w:instrText>
+      </w:r>
+      <w:r>
+        <w:instrText xml:space="preserve"> \* MERGEFORMAT </w:instrText>
+      </w:r>
+      <w:r>
+        <w:fldChar w:fldCharType="separate"/>
+      </w:r>
+      <w:r>
+        <w:t>Fig. 2</w:t>
+      </w:r>
+      <w:r>
+        <w:fldChar w:fldCharType="end"/>
+      </w:r>
+    </w:p>
     <w:p>
       <w:pPr>
         <w:pStyle w:val="Heading3"/>
@@ -4070,84 +4199,6 @@
       </w:pPr>
       <w:r>
         <w:tab/>
-      </w:r>
-      <w:r>
-        <w:rPr>
-          <w:lang w:val="en-US"/>
-        </w:rPr>
-        <w:t>In</w:t>
-      </w:r>
-      <w:r>
-        <w:rPr>
-          <w:lang w:val="en-US"/>
-        </w:rPr>
-        <w:t xml:space="preserve"> the RAG method</w:t>
-      </w:r>
-      <w:r>
-        <w:rPr>
-          <w:lang w:val="en-US"/>
-        </w:rPr>
-        <w:t>,</w:t>
-      </w:r>
-      <w:r>
-        <w:rPr>
-          <w:lang w:val="en-US"/>
-        </w:rPr>
-        <w:t xml:space="preserve"> </w:t>
-      </w:r>
-      <w:r>
-        <w:rPr>
-          <w:lang w:val="en-US"/>
-        </w:rPr>
-        <w:t>T</w:t>
-      </w:r>
-      <w:r>
-        <w:t>he data used is an external document that contains information on the USK academic system and is stored in an extended format .pdf. The information data set is then embedded to convert text into vectors stored in a database vector. The database vector used in this study is FAISS. The model to be used at this stage is a model that has been quantized into GPT-Generated Unified Format (GGUF)</w:t>
-      </w:r>
-      <w:r>
-        <w:t xml:space="preserve"> </w:t>
-      </w:r>
-      <w:r>
-        <w:fldChar w:fldCharType="begin" w:fldLock="1"/>
-      </w:r>
-      <w:r>
-        <w:instrText>ADDIN CSL_CITATION {"citationItems":[{"id":"ITEM-1","itemData":{"URL":"https://www.maartengrootendorst.com/blog/quantization/","accessed":{"date-parts":[["2024","2","29"]]},"author":[{"dropping-particle":"","family":"Grootendorst","given":"Maarten","non-dropping-particle":"","parse-names":false,"suffix":""}],"container-title":"maartengrootendorst.com","id":"ITEM-1","issued":{"date-parts":[["2023"]]},"title":"Which Quantization Method is Right for You? (GPTQ vs. GGUF vs. AWQ)","type":"webpage"},"uris":["http://www.mendeley.com/documents/?uuid=fd923b8c-9eab-4e32-a96f-0d62cc800ff1"]}],"mendeley":{"formattedCitation":"[19]","plainTextFormattedCitation":"[19]","previouslyFormattedCitation":"[19]"},"properties":{"noteIndex":0},"schema":"https://github.com/citation-style-language/schema/raw/master/csl-citation.json"}</w:instrText>
-      </w:r>
-      <w:r>
-        <w:fldChar w:fldCharType="separate"/>
-      </w:r>
-      <w:r>
-        <w:rPr>
-          <w:noProof/>
-        </w:rPr>
-        <w:t>[19]</w:t>
-      </w:r>
-      <w:r>
-        <w:fldChar w:fldCharType="end"/>
-      </w:r>
-      <w:r>
-        <w:t xml:space="preserve"> so that it is possible to use the CPU when running the LLM by moving some of its layers to the GPU so that it can accelerate the model's performance in generating text. The query process on the model in retrieving the most relevant context of the user command with the RAG method is shown in</w:t>
-      </w:r>
-      <w:r>
-        <w:t xml:space="preserve"> </w:t>
-      </w:r>
-      <w:r>
-        <w:fldChar w:fldCharType="begin"/>
-      </w:r>
-      <w:r>
-        <w:instrText xml:space="preserve"> REF _Ref180171760 \h </w:instrText>
-      </w:r>
-      <w:r>
-        <w:instrText xml:space="preserve"> \* MERGEFORMAT </w:instrText>
-      </w:r>
-      <w:r>
-        <w:fldChar w:fldCharType="separate"/>
-      </w:r>
-      <w:r>
-        <w:t>Fig. 2</w:t>
-      </w:r>
-      <w:r>
-        <w:fldChar w:fldCharType="end"/>
       </w:r>
       <w:r>
         <w:t>.</w:t>
@@ -4322,7 +4373,7 @@
           <w:sz w:val="16"/>
           <w:szCs w:val="16"/>
         </w:rPr>
-        <w:instrText>ADDIN CSL_CITATION {"citationItems":[{"id":"ITEM-1","itemData":{"URL":"https://docs.llamaindex.ai/en/v0.10.17/getting_started/concepts.html","accessed":{"date-parts":[["2024","7","28"]]},"author":[{"dropping-particle":"","family":"docs.llamaindex.ai","given":"","non-dropping-particle":"","parse-names":false,"suffix":""}],"container-title":"docs.llamaindex.ai","id":"ITEM-1","issued":{"date-parts":[["2023"]]},"title":"High-Level Concepts","type":"webpage"},"uris":["http://www.mendeley.com/documents/?uuid=28f718cb-b7e6-4c24-85e4-f8d84a48daa3"]}],"mendeley":{"formattedCitation":"[20]","plainTextFormattedCitation":"[20]","previouslyFormattedCitation":"[20]"},"properties":{"noteIndex":0},"schema":"https://github.com/citation-style-language/schema/raw/master/csl-citation.json"}</w:instrText>
+        <w:instrText>ADDIN CSL_CITATION {"citationItems":[{"id":"ITEM-1","itemData":{"URL":"https://docs.llamaindex.ai/en/v0.10.17/getting_started/concepts.html","accessed":{"date-parts":[["2024","7","28"]]},"author":[{"dropping-particle":"","family":"docs.llamaindex.ai","given":"","non-dropping-particle":"","parse-names":false,"suffix":""}],"container-title":"docs.llamaindex.ai","id":"ITEM-1","issued":{"date-parts":[["2023"]]},"title":"High-Level Concepts","type":"webpage"},"uris":["http://www.mendeley.com/documents/?uuid=28f718cb-b7e6-4c24-85e4-f8d84a48daa3"]}],"mendeley":{"formattedCitation":"[20]","plainTextFormattedCitation":"[20]","previouslyFormattedCitation":"[19]"},"properties":{"noteIndex":0},"schema":"https://github.com/citation-style-language/schema/raw/master/csl-citation.json"}</w:instrText>
       </w:r>
       <w:r>
         <w:rPr>
@@ -4361,6 +4412,7 @@
         <w:t>.</w:t>
       </w:r>
     </w:p>
+    <w:p/>
     <w:p>
       <w:pPr>
         <w:pStyle w:val="Heading3"/>
@@ -4375,44 +4427,15 @@
       <w:pPr>
         <w:pStyle w:val="BodyText"/>
         <w:ind w:firstLine="14.45pt"/>
+      </w:pPr>
+      <w:r>
+        <w:t>The metric used to evaluate the model's performance in this study is the Recall-Oriented Understudy for Gisting Evaluation (Rouge) Metric. Rouge metrics are used to evaluate models on NLP tasks so that they can compare the text summaries generated by the model with the summaries in the references</w:t>
+      </w:r>
+      <w:r>
         <w:rPr>
           <w:lang w:val="en-US"/>
         </w:rPr>
-      </w:pPr>
-      <w:r>
-        <w:t xml:space="preserve">Model Performance Evaluation The metric used to evaluate the model's performance in this study is the </w:t>
-      </w:r>
-      <w:r>
-        <w:t xml:space="preserve">rouge </w:t>
-      </w:r>
-      <w:r>
-        <w:t xml:space="preserve">Metric. Rouge metrics are used to evaluate models on NLP </w:t>
-      </w:r>
-      <w:r>
-        <w:t>tasks so that they can compare the text summaries generated by the model with the summaries in the references</w:t>
-      </w:r>
-      <w:r>
-        <w:rPr>
-          <w:lang w:val="en-US"/>
-        </w:rPr>
         <w:t>.</w:t>
-      </w:r>
-    </w:p>
-    <w:p>
-      <w:pPr>
-        <w:pStyle w:val="BodyText"/>
-        <w:numPr>
-          <w:ilvl w:val="0"/>
-          <w:numId w:val="27"/>
-        </w:numPr>
-        <w:tabs>
-          <w:tab w:val="clear" w:pos="14.40pt"/>
-          <w:tab w:val="start" w:pos="42.55pt"/>
-        </w:tabs>
-        <w:ind w:start="28.35pt" w:hanging="14.15pt"/>
-      </w:pPr>
-      <w:r>
-        <w:t>Recall-Oriented Understudy for Gisting Evaluation (ROUGE)</w:t>
       </w:r>
     </w:p>
     <w:p>
@@ -4428,19 +4451,19 @@
         </w:rPr>
       </w:pPr>
       <w:r>
-        <w:t xml:space="preserve">The </w:t>
-      </w:r>
-      <w:r>
-        <w:t xml:space="preserve">rouge </w:t>
-      </w:r>
-      <w:r>
-        <w:t xml:space="preserve">metric is an evaluation metric used in NLP tasks to compare computer-generated text summaries with reference summaries (generated by humans) </w:t>
+        <w:t>The rouge metric is an evaluation metric used in NLP tasks to compare computer-generated text summaries with reference summaries (generated by humans)</w:t>
+      </w:r>
+      <w:r>
+        <w:rPr>
+          <w:lang w:val="en-US"/>
+        </w:rPr>
+        <w:t xml:space="preserve"> </w:t>
       </w:r>
       <w:r>
         <w:fldChar w:fldCharType="begin" w:fldLock="1"/>
       </w:r>
       <w:r>
-        <w:instrText>ADDIN CSL_CITATION {"citationItems":[{"id":"ITEM-1","itemData":{"DOI":"10.1253/jcj.34.1213","ISSN":"00471828","PMID":"5537985","abstract":"ROUGE stands for Recall-Oriented Understudy for Gisting Evaluation. It includes measures to auto- matically determine the quality of a summary by comparing it to other (ideal) summaries created by humans. The measures count the number of over- lapping units such as n-gram, word sequences, and word pairs between the computer-generated sum- mary to be evaluated and the ideal summaries cre- ated by humans. This paper introduces four different ROUGE measures: ROUGE-N, ROUGE-L, ROUGE-W, and ROUGE-S included in the ROUGE summariza- tion evaluation package and their evaluations. Three of them have been used in the Document Under- standing Conference (DUC) 2004, a large-scale summarization evaluation sponsored by NIST. 1","author":[{"dropping-particle":"","family":"Lin","given":"Chin-Yew","non-dropping-particle":"","parse-names":false,"suffix":""}],"id":"ITEM-1","issued":{"date-parts":[["2004"]]},"page":"74-81","title":"ROUGE: A Package for Automatic Evaluation of Summaries Chin-Yew","type":"article-journal"},"uris":["http://www.mendeley.com/documents/?uuid=0e5bcd53-1da3-4828-9c15-a561ca6e171f"]}],"mendeley":{"formattedCitation":"[21]","plainTextFormattedCitation":"[21]","previouslyFormattedCitation":"[21]"},"properties":{"noteIndex":0},"schema":"https://github.com/citation-style-language/schema/raw/master/csl-citation.json"}</w:instrText>
+        <w:instrText>ADDIN CSL_CITATION {"citationItems":[{"id":"ITEM-1","itemData":{"DOI":"10.1253/jcj.34.1213","ISSN":"00471828","PMID":"5537985","abstract":"ROUGE stands for Recall-Oriented Understudy for Gisting Evaluation. It includes measures to auto- matically determine the quality of a summary by comparing it to other (ideal) summaries created by humans. The measures count the number of over- lapping units such as n-gram, word sequences, and word pairs between the computer-generated sum- mary to be evaluated and the ideal summaries cre- ated by humans. This paper introduces four different ROUGE measures: ROUGE-N, ROUGE-L, ROUGE-W, and ROUGE-S included in the ROUGE summariza- tion evaluation package and their evaluations. Three of them have been used in the Document Under- standing Conference (DUC) 2004, a large-scale summarization evaluation sponsored by NIST. 1","author":[{"dropping-particle":"","family":"Lin","given":"Chin-Yew","non-dropping-particle":"","parse-names":false,"suffix":""}],"id":"ITEM-1","issued":{"date-parts":[["2004"]]},"page":"74-81","title":"ROUGE: A Package for Automatic Evaluation of Summaries Chin-Yew","type":"article-journal"},"uris":["http://www.mendeley.com/documents/?uuid=0e5bcd53-1da3-4828-9c15-a561ca6e171f"]}],"mendeley":{"formattedCitation":"[21]","plainTextFormattedCitation":"[21]","previouslyFormattedCitation":"[20]"},"properties":{"noteIndex":0},"schema":"https://github.com/citation-style-language/schema/raw/master/csl-citation.json"}</w:instrText>
       </w:r>
       <w:r>
         <w:fldChar w:fldCharType="separate"/>
@@ -4455,31 +4478,19 @@
         <w:fldChar w:fldCharType="end"/>
       </w:r>
       <w:r>
-        <w:t xml:space="preserve">. Rouge is mainly used to evaluate text summarization tasks. The value of the </w:t>
-      </w:r>
-      <w:r>
-        <w:t xml:space="preserve">rouge </w:t>
-      </w:r>
-      <w:r>
-        <w:t xml:space="preserve">metric ranges from 0 to 1. 1 is the highest score, indicating that the computer-generated summary and the reference summary have a high degree of similarity. Rouge-1, </w:t>
-      </w:r>
-      <w:r>
-        <w:t>rouge</w:t>
-      </w:r>
-      <w:r>
-        <w:t xml:space="preserve">-2, and </w:t>
-      </w:r>
-      <w:r>
-        <w:t>rouge</w:t>
-      </w:r>
-      <w:r>
-        <w:t xml:space="preserve">-L compare two summaries with different details </w:t>
+        <w:t xml:space="preserve">. </w:t>
+      </w:r>
+      <w:r>
+        <w:t>Rouge is mainly used to evaluate text summarization tasks. The value of the rouge metric ranges from 0 to 1. 1 is the highest score, indicating that the computer-generated summary and the reference summary have a high degree of similarity. Rouge-1, rouge-2, and rouge-L compare two summaries with different details</w:t>
+      </w:r>
+      <w:r>
+        <w:t xml:space="preserve"> </w:t>
       </w:r>
       <w:r>
         <w:fldChar w:fldCharType="begin" w:fldLock="1"/>
       </w:r>
       <w:r>
-        <w:instrText>ADDIN CSL_CITATION {"citationItems":[{"id":"ITEM-1","itemData":{"URL":"https://medium.com/@MUmarAmanat/llm-evaluation-with-rouge-0ebf6cf2aed4","accessed":{"date-parts":[["2024","4","24"]]},"author":[{"dropping-particle":"","family":"Amanat","given":"Muhammad Umar","non-dropping-particle":"","parse-names":false,"suffix":""}],"container-title":"medium.com","id":"ITEM-1","issued":{"date-parts":[["2024"]]},"title":"LLM evaluation with Rouge","type":"webpage"},"uris":["http://www.mendeley.com/documents/?uuid=3e314b4c-f192-4007-a109-0f302fe8dd7e"]}],"mendeley":{"formattedCitation":"[22]","plainTextFormattedCitation":"[22]","previouslyFormattedCitation":"[22]"},"properties":{"noteIndex":0},"schema":"https://github.com/citation-style-language/schema/raw/master/csl-citation.json"}</w:instrText>
+        <w:instrText>ADDIN CSL_CITATION {"citationItems":[{"id":"ITEM-1","itemData":{"URL":"https://medium.com/@MUmarAmanat/llm-evaluation-with-rouge-0ebf6cf2aed4","accessed":{"date-parts":[["2024","4","24"]]},"author":[{"dropping-particle":"","family":"Amanat","given":"Muhammad Umar","non-dropping-particle":"","parse-names":false,"suffix":""}],"container-title":"medium.com","id":"ITEM-1","issued":{"date-parts":[["2024"]]},"title":"LLM evaluation with Rouge","type":"webpage"},"uris":["http://www.mendeley.com/documents/?uuid=3e314b4c-f192-4007-a109-0f302fe8dd7e"]}],"mendeley":{"formattedCitation":"[22]","plainTextFormattedCitation":"[22]","previouslyFormattedCitation":"[21]"},"properties":{"noteIndex":0},"schema":"https://github.com/citation-style-language/schema/raw/master/csl-citation.json"}</w:instrText>
       </w:r>
       <w:r>
         <w:fldChar w:fldCharType="separate"/>
@@ -5127,7 +5138,19 @@
                       <w:rPr>
                         <w:rFonts w:ascii="Cambria Math" w:hAnsi="Cambria Math"/>
                       </w:rPr>
-                      <m:t>Leng of LCS</m:t>
+                      <m:t>Leng</m:t>
+                    </m:r>
+                    <m:r>
+                      <w:rPr>
+                        <w:rFonts w:ascii="Cambria Math" w:hAnsi="Cambria Math"/>
+                      </w:rPr>
+                      <m:t>th</m:t>
+                    </m:r>
+                    <m:r>
+                      <w:rPr>
+                        <w:rFonts w:ascii="Cambria Math" w:hAnsi="Cambria Math"/>
+                      </w:rPr>
+                      <m:t xml:space="preserve"> of LCS</m:t>
                     </m:r>
                   </m:num>
                   <m:den>
@@ -5245,7 +5268,19 @@
                       <w:rPr>
                         <w:rFonts w:ascii="Cambria Math" w:hAnsi="Cambria Math"/>
                       </w:rPr>
-                      <m:t>Leng of LCS</m:t>
+                      <m:t>Leng</m:t>
+                    </m:r>
+                    <m:r>
+                      <w:rPr>
+                        <w:rFonts w:ascii="Cambria Math" w:hAnsi="Cambria Math"/>
+                      </w:rPr>
+                      <m:t>th</m:t>
+                    </m:r>
+                    <m:r>
+                      <w:rPr>
+                        <w:rFonts w:ascii="Cambria Math" w:hAnsi="Cambria Math"/>
+                      </w:rPr>
+                      <m:t xml:space="preserve"> of LCS</m:t>
                     </m:r>
                   </m:num>
                   <m:den>
@@ -5433,11 +5468,11 @@
         </w:rPr>
       </w:pPr>
       <w:r>
-        <w:t xml:space="preserve">The output produced in this study is a web-based chatbot application utilizing the LLM Mistral 7B, which will be used as an alternative to help prospective new students get information at Syiah Kuala University (USK). This chatbot was developed using the USK dataset, which can summarize </w:t>
+        <w:t xml:space="preserve">The output produced in this study is a web-based chatbot application utilizing the LLM Mistral 7B, which will be used as an alternative to help prospective new students get </w:t>
       </w:r>
       <w:r>
         <w:lastRenderedPageBreak/>
-        <w:t>LLM texts to generate information about the lecture system and new student admissions at USK. Several stages are carried out in utilizing and developing LLM, namely by collecting data related to lecture system information and new student admissions at USK. The data will be collected in the preprocessing stage by converting the raw data into .csv and .pdf formats. After the preprocessing stage, finetuning was carried out on the Mistral 7B model, and also, to make it easier to manage data, RAG was carried out with the concept of embeddings. The RAG aims to overcome generative AI's limitations because whenever a question requires information outside the LLM training corpus, it will result in hallucinations, inaccuracies, or distortions in the generated text. The next stage is to test and evaluate the generated text using the ROUGE method to compare the text generated by the model with the summary of the provided references. The last stage is creating a UI or web interface accessible to users</w:t>
+        <w:t>information at Syiah Kuala University (USK). This chatbot was developed using the USK dataset, which can summarize LLM texts to generate information about the lecture system and new student admissions at USK. Several stages are carried out in utilizing and developing LLM, namely by collecting data related to lecture system information and new student admissions at USK. The data will be collected in the preprocessing stage by converting the raw data into .csv and .pdf formats. After the preprocessing stage, finetuning was carried out on the Mistral 7B model, and to make it easier to manage data, RAG was carried out with the concept of embeddings. The RAG aims to overcome generative AI's limitations because whenever a question requires information outside the LLM training corpus, it will result in hallucinations, inaccuracies, or distortions in the generated text. The next stage is to test and evaluate the generated text using the Rouge method to compare the text generated by the model with the summary of the provided references. The last stage is creating a UI or web interface accessible to users</w:t>
       </w:r>
       <w:r>
         <w:t>.</w:t>
@@ -5447,11 +5482,12 @@
       <w:pPr>
         <w:pStyle w:val="Heading2"/>
       </w:pPr>
-      <w:bookmarkStart w:id="5" w:name="_Toc164588302"/>
-      <w:r>
-        <w:t>Testing Results and Evaluation of Inference Results</w:t>
-      </w:r>
-      <w:bookmarkEnd w:id="5"/>
+      <w:r>
+        <w:t>T</w:t>
+      </w:r>
+      <w:r>
+        <w:t>esting Results and Evaluation of Inference Results</w:t>
+      </w:r>
     </w:p>
     <w:p>
       <w:pPr>
@@ -5461,30 +5497,30 @@
         </w:rPr>
       </w:pPr>
       <w:r>
-        <w:t xml:space="preserve">At this stage, the chatbot was tested by asking questions. The resulting text inference results were then calculated using the </w:t>
-      </w:r>
-      <w:r>
-        <w:t xml:space="preserve">rouge </w:t>
-      </w:r>
-      <w:r>
-        <w:t xml:space="preserve">score method. Using </w:t>
-      </w:r>
-      <w:r>
-        <w:t>rouge</w:t>
-      </w:r>
-      <w:r>
-        <w:t xml:space="preserve">, responses from the chatbot can be evaluated to see quantitative similarities between the reference and the answers generated by the chatbot. The results of the </w:t>
-      </w:r>
-      <w:r>
-        <w:t xml:space="preserve">rouge </w:t>
-      </w:r>
-      <w:r>
-        <w:t>calculation score on the model are shown in</w:t>
+        <w:t xml:space="preserve">At this stage, the chatbot was tested by asking questions. The resulting text inference results were then calculated using the Rouge score method. Using the Rouge score, responses from the </w:t>
       </w:r>
       <w:r>
         <w:rPr>
           <w:lang w:val="en-US"/>
         </w:rPr>
+        <w:t>chatbot</w:t>
+      </w:r>
+      <w:r>
+        <w:t xml:space="preserve"> can be evaluated to see quantitative similarities between the reference and the answers generated by the </w:t>
+      </w:r>
+      <w:r>
+        <w:rPr>
+          <w:lang w:val="en-US"/>
+        </w:rPr>
+        <w:t>chatbot</w:t>
+      </w:r>
+      <w:r>
+        <w:t>. The results of the rouge calculation score on the model are shown in</w:t>
+      </w:r>
+      <w:r>
+        <w:rPr>
+          <w:lang w:val="en-US"/>
+        </w:rPr>
         <w:t xml:space="preserve"> </w:t>
       </w:r>
       <w:r>
@@ -5500,7 +5536,16 @@
         <w:fldChar w:fldCharType="separate"/>
       </w:r>
       <w:r>
-        <w:t>TABLE V</w:t>
+        <w:rPr>
+          <w:lang w:val="en-US"/>
+        </w:rPr>
+        <w:t>T</w:t>
+      </w:r>
+      <w:r>
+        <w:t xml:space="preserve">able </w:t>
+      </w:r>
+      <w:r>
+        <w:t>V</w:t>
       </w:r>
       <w:r>
         <w:fldChar w:fldCharType="end"/>
@@ -5522,7 +5567,7 @@
           <w:szCs w:val="16"/>
         </w:rPr>
       </w:pPr>
-      <w:bookmarkStart w:id="6" w:name="_Ref180175493"/>
+      <w:bookmarkStart w:id="5" w:name="_Ref180175493"/>
       <w:r>
         <w:rPr>
           <w:iCs w:val="0"/>
@@ -5583,7 +5628,7 @@
         </w:rPr>
         <w:fldChar w:fldCharType="end"/>
       </w:r>
-      <w:bookmarkEnd w:id="6"/>
+      <w:bookmarkEnd w:id="5"/>
       <w:r>
         <w:rPr>
           <w:iCs w:val="0"/>
@@ -6075,7 +6120,7 @@
       <w:pPr>
         <w:pStyle w:val="Heading2"/>
       </w:pPr>
-      <w:bookmarkStart w:id="7" w:name="_Toc173235013"/>
+      <w:bookmarkStart w:id="6" w:name="_Toc173235013"/>
       <w:r>
         <w:t>R</w:t>
       </w:r>
@@ -6083,9 +6128,12 @@
         <w:t>ouge</w:t>
       </w:r>
       <w:r>
-        <w:t xml:space="preserve"> score categories</w:t>
-      </w:r>
-      <w:bookmarkEnd w:id="7"/>
+        <w:t xml:space="preserve"> </w:t>
+      </w:r>
+      <w:r>
+        <w:t>Score Categories</w:t>
+      </w:r>
+      <w:bookmarkEnd w:id="6"/>
     </w:p>
     <w:p>
       <w:pPr>
@@ -6099,28 +6147,14 @@
         </w:rPr>
       </w:pPr>
       <w:r>
-        <w:t xml:space="preserve">A good </w:t>
-      </w:r>
-      <w:r>
-        <w:t xml:space="preserve">rouge </w:t>
-      </w:r>
-      <w:r>
-        <w:t xml:space="preserve">score varies based on tasks on the summary and metrics. The </w:t>
-      </w:r>
-      <w:r>
-        <w:t>rouge</w:t>
-      </w:r>
-      <w:r>
-        <w:t xml:space="preserve">-1 score with the category is excellent, with a score of around 0.5. A score above 0.5 is considered good, and 0.4 to 0.5 is moderate. For </w:t>
-      </w:r>
-      <w:r>
-        <w:t>rouge</w:t>
-      </w:r>
-      <w:r>
-        <w:t>-</w:t>
-      </w:r>
-      <w:r>
-        <w:t>2, a score above 0.4 falls into the good category, and 0.2 to 0.4 falls into the moderate category</w:t>
+        <w:t xml:space="preserve">A </w:t>
+      </w:r>
+      <w:r>
+        <w:rPr>
+          <w:spacing w:val="-1"/>
+          <w:lang w:val="x-none" w:eastAsia="x-none"/>
+        </w:rPr>
+        <w:t>good rouge score varies based on tasks on the summary and metrics. The rouge-1 score with the category is excellent, with a score of around 0.5. A score above 0.5 is considered good, and 0.4 to 0.5 is moderate. For rouge-2, a score above 0.4 falls into the good category, and 0.2 to 0.4 falls into the moderate category</w:t>
       </w:r>
       <w:r>
         <w:rPr>
@@ -6138,25 +6172,20 @@
         <w:jc w:val="both"/>
       </w:pPr>
       <w:r>
-        <w:t xml:space="preserve">The </w:t>
-      </w:r>
-      <w:r>
-        <w:t>rouge</w:t>
-      </w:r>
-      <w:r>
-        <w:t xml:space="preserve">-L score with a good category gets a score of around 0.4, and the low category ranges from 0.3 to 0.4. While the </w:t>
-      </w:r>
-      <w:r>
-        <w:t xml:space="preserve">rouge </w:t>
-      </w:r>
-      <w:r>
-        <w:t xml:space="preserve">score is helpful, it does not consider semantic or syntactic qualities and should be complemented by other metrics and human evaluation for a complete assessment </w:t>
+        <w:rPr>
+          <w:spacing w:val="-1"/>
+          <w:lang w:val="x-none" w:eastAsia="x-none"/>
+        </w:rPr>
+        <w:t>The Rouge-L score with a good category is around 0.4, and the low category ranges from 0.3 to 0.4. While the Rouge score is helpful, it does not consider semantic or syntactic qualities and should be complemented by other metrics and human evaluation for a complete assessment</w:t>
+      </w:r>
+      <w:r>
+        <w:t xml:space="preserve"> </w:t>
       </w:r>
       <w:r>
         <w:fldChar w:fldCharType="begin" w:fldLock="1"/>
       </w:r>
       <w:r>
-        <w:instrText>ADDIN CSL_CITATION {"citationItems":[{"id":"ITEM-1","itemData":{"URL":"https://klu.ai/glossary/rouge-score","accessed":{"date-parts":[["2024","7","30"]]},"author":[{"dropping-particle":"","family":"Walker II","given":"Stephen M.","non-dropping-particle":"","parse-names":false,"suffix":""}],"container-title":"klu.ai","id":"ITEM-1","issued":{"date-parts":[["2024"]]},"title":"What is the ROUGE Score (Recall-Oriented Understudy for Gisting Evaluation)?","type":"webpage"},"uris":["http://www.mendeley.com/documents/?uuid=408bf0dd-4445-4e60-a94f-41faa39dde77"]}],"mendeley":{"formattedCitation":"[23]","plainTextFormattedCitation":"[23]","previouslyFormattedCitation":"[23]"},"properties":{"noteIndex":0},"schema":"https://github.com/citation-style-language/schema/raw/master/csl-citation.json"}</w:instrText>
+        <w:instrText>ADDIN CSL_CITATION {"citationItems":[{"id":"ITEM-1","itemData":{"URL":"https://klu.ai/glossary/rouge-score","accessed":{"date-parts":[["2024","7","30"]]},"author":[{"dropping-particle":"","family":"Walker II","given":"Stephen M.","non-dropping-particle":"","parse-names":false,"suffix":""}],"container-title":"klu.ai","id":"ITEM-1","issued":{"date-parts":[["2024"]]},"title":"What is the ROUGE Score (Recall-Oriented Understudy for Gisting Evaluation)?","type":"webpage"},"uris":["http://www.mendeley.com/documents/?uuid=408bf0dd-4445-4e60-a94f-41faa39dde77"]}],"mendeley":{"formattedCitation":"[23]","plainTextFormattedCitation":"[23]","previouslyFormattedCitation":"[22]"},"properties":{"noteIndex":0},"schema":"https://github.com/citation-style-language/schema/raw/master/csl-citation.json"}</w:instrText>
       </w:r>
       <w:r>
         <w:fldChar w:fldCharType="separate"/>
@@ -6276,7 +6305,7 @@
           <w:sz w:val="16"/>
           <w:szCs w:val="16"/>
         </w:rPr>
-        <w:instrText>ADDIN CSL_CITATION {"citationItems":[{"id":"ITEM-1","itemData":{"URL":"https://klu.ai/glossary/rouge-score","accessed":{"date-parts":[["2024","7","30"]]},"author":[{"dropping-particle":"","family":"Walker II","given":"Stephen M.","non-dropping-particle":"","parse-names":false,"suffix":""}],"container-title":"klu.ai","id":"ITEM-1","issued":{"date-parts":[["2024"]]},"title":"What is the ROUGE Score (Recall-Oriented Understudy for Gisting Evaluation)?","type":"webpage"},"uris":["http://www.mendeley.com/documents/?uuid=408bf0dd-4445-4e60-a94f-41faa39dde77"]}],"mendeley":{"formattedCitation":"[23]","plainTextFormattedCitation":"[23]","previouslyFormattedCitation":"[23]"},"properties":{"noteIndex":0},"schema":"https://github.com/citation-style-language/schema/raw/master/csl-citation.json"}</w:instrText>
+        <w:instrText>ADDIN CSL_CITATION {"citationItems":[{"id":"ITEM-1","itemData":{"URL":"https://klu.ai/glossary/rouge-score","accessed":{"date-parts":[["2024","7","30"]]},"author":[{"dropping-particle":"","family":"Walker II","given":"Stephen M.","non-dropping-particle":"","parse-names":false,"suffix":""}],"container-title":"klu.ai","id":"ITEM-1","issued":{"date-parts":[["2024"]]},"title":"What is the ROUGE Score (Recall-Oriented Understudy for Gisting Evaluation)?","type":"webpage"},"uris":["http://www.mendeley.com/documents/?uuid=408bf0dd-4445-4e60-a94f-41faa39dde77"]}],"mendeley":{"formattedCitation":"[23]","plainTextFormattedCitation":"[23]","previouslyFormattedCitation":"[22]"},"properties":{"noteIndex":0},"schema":"https://github.com/citation-style-language/schema/raw/master/csl-citation.json"}</w:instrText>
       </w:r>
       <w:r>
         <w:rPr>
@@ -6291,7 +6320,6 @@
       <w:r>
         <w:rPr>
           <w:iCs w:val="0"/>
-          <w:smallCaps/>
           <w:noProof/>
           <w:sz w:val="16"/>
           <w:szCs w:val="16"/>
@@ -6773,7 +6801,10 @@
         <w:pStyle w:val="Heading2"/>
       </w:pPr>
       <w:r>
-        <w:t>Calculating Resource Evaluation</w:t>
+        <w:t>C</w:t>
+      </w:r>
+      <w:r>
+        <w:t>alculating Resource Evaluation</w:t>
       </w:r>
     </w:p>
     <w:p>
@@ -6784,10 +6815,10 @@
         </w:rPr>
       </w:pPr>
       <w:r>
-        <w:t>The researcher conducted a time test on the Mistral 7B model in this study, with fine-tuning and inference testing. Researchers used a single NVIDIA Tesla T4 GPU graphics card in Google Colab for inference and fine-tuning. Based on the fine-tuning time test and using 20 datasets, as shown in</w:t>
-      </w:r>
-      <w:r>
-        <w:t xml:space="preserve"> </w:t>
+        <w:t xml:space="preserve">The researcher conducted a time test on the Mistral 7B model in this study, with fine-tuning and inference testing. Researchers used a single NVIDIA Tesla T4 GPU graphics card in Google Colab for inference and fine-tuning. Based on </w:t>
+      </w:r>
+      <w:r>
+        <w:t xml:space="preserve">the fine-tuning time test and using 20 datasets, as shown in </w:t>
       </w:r>
       <w:r>
         <w:fldChar w:fldCharType="begin"/>
@@ -6802,13 +6833,19 @@
         <w:fldChar w:fldCharType="separate"/>
       </w:r>
       <w:r>
-        <w:t>TABLE VII</w:t>
+        <w:rPr>
+          <w:lang w:val="en-US"/>
+        </w:rPr>
+        <w:t>T</w:t>
+      </w:r>
+      <w:r>
+        <w:t>able VII</w:t>
       </w:r>
       <w:r>
         <w:fldChar w:fldCharType="end"/>
       </w:r>
       <w:r>
-        <w:t>, the researcher concluded that the fine-tuning approach with the unsloth library is effective and efficient and requires minimal time. The inference time test shows that the USK Mistral 7B does not require excessive computing power during the inference process, making it an energy-efficient and efficient system to respond to user inquiries only takes 5-6 minutes to respond to user inquiries. Hence, this model will be an efficient system for handling information related to USK's academic administration in the future</w:t>
+        <w:t>, the researcher concluded that the fine-tuning approach with the unsloth library is effective and efficient and requires minimal time. The inference time test shows that the USK Mistral 7B does not require excessive computing power during the inference process, making it an energy-efficient and efficient system to respond to user inquiries only takes 5-6 minutes to respond to user inquiries. Hence, this model will be an efficient system for handling information related to USK's academic administration in the future</w:t>
       </w:r>
       <w:r>
         <w:rPr>
@@ -6823,7 +6860,7 @@
         <w:keepNext/>
         <w:spacing w:before="12pt" w:after="6pt"/>
       </w:pPr>
-      <w:bookmarkStart w:id="8" w:name="_Ref180173920"/>
+      <w:bookmarkStart w:id="7" w:name="_Ref180173920"/>
       <w:r>
         <w:rPr>
           <w:iCs w:val="0"/>
@@ -6884,7 +6921,7 @@
         </w:rPr>
         <w:fldChar w:fldCharType="end"/>
       </w:r>
-      <w:bookmarkEnd w:id="8"/>
+      <w:bookmarkEnd w:id="7"/>
       <w:r>
         <w:rPr>
           <w:iCs w:val="0"/>
@@ -7161,11 +7198,11 @@
       <w:pPr>
         <w:pStyle w:val="Heading2"/>
       </w:pPr>
-      <w:bookmarkStart w:id="9" w:name="_Toc173235015"/>
+      <w:bookmarkStart w:id="8" w:name="_Toc173235015"/>
       <w:r>
         <w:t>Result Analysis</w:t>
       </w:r>
-      <w:bookmarkEnd w:id="9"/>
+      <w:bookmarkEnd w:id="8"/>
     </w:p>
     <w:p>
       <w:pPr>
@@ -7390,21 +7427,14 @@
           <w:spacing w:val="-1"/>
           <w:lang w:val="x-none" w:eastAsia="x-none"/>
         </w:rPr>
-        <w:t xml:space="preserve">The RAG method overcomes the limitations of generative AI when it requires information outside the LLM training corpus. This method will avoid LLMs that generate inaccurate text, hallucinations, or distortions when providing answers to given questions. This RAG method can generate answers faster because it uses external data. The RAG method allows the model to avoid limitations on generative AI models. The response generated by the RAG method can produce a fairly good answer based on the </w:t>
+        <w:t>The RAG method overcomes the limitations of generative AI when it requires information outside the LLM training corpus. This method will avoid LLMs that generate inaccurate text, hallucinations, or distortions when answering given questions. This RAG method can generate answers faster because it uses external data. The RAG method allows the model to avoid limitations on generative AI models. The response generated by the RAG method can produce a pretty good answer based on the rouge score that has been tested</w:t>
       </w:r>
       <w:r>
         <w:rPr>
           <w:spacing w:val="-1"/>
           <w:lang w:val="x-none" w:eastAsia="x-none"/>
         </w:rPr>
-        <w:t xml:space="preserve">rouge </w:t>
-      </w:r>
-      <w:r>
-        <w:rPr>
-          <w:spacing w:val="-1"/>
-          <w:lang w:val="x-none" w:eastAsia="x-none"/>
-        </w:rPr>
-        <w:t>score that has been tested.</w:t>
+        <w:t>.</w:t>
       </w:r>
     </w:p>
     <w:p>
@@ -7483,6 +7513,7 @@
         <w:rPr>
           <w:noProof/>
           <w:sz w:val="16"/>
+          <w:szCs w:val="24"/>
         </w:rPr>
       </w:pPr>
       <w:r>
@@ -7498,6 +7529,7 @@
         <w:rPr>
           <w:noProof/>
           <w:sz w:val="16"/>
+          <w:szCs w:val="24"/>
         </w:rPr>
         <w:t>[1]</w:t>
       </w:r>
@@ -7505,6 +7537,7 @@
         <w:rPr>
           <w:noProof/>
           <w:sz w:val="16"/>
+          <w:szCs w:val="24"/>
         </w:rPr>
         <w:tab/>
         <w:t>S. Mohamadi, G. Mujtaba, N. Le, G. Doretto, and D. A. Adjeroh, “ChatGPT in the Age of Generative AI and Large Language Models: A Concise Survey,” pp. 1–60, 2023, [Online]. Available: http://arxiv.org/abs/2307.04251</w:t>
@@ -7513,6 +7546,7 @@
         <w:rPr>
           <w:noProof/>
           <w:sz w:val="16"/>
+          <w:szCs w:val="24"/>
         </w:rPr>
         <w:t>.</w:t>
       </w:r>
@@ -7529,12 +7563,14 @@
         <w:rPr>
           <w:noProof/>
           <w:sz w:val="16"/>
-        </w:rPr>
-      </w:pPr>
-      <w:r>
-        <w:rPr>
-          <w:noProof/>
-          <w:sz w:val="16"/>
+          <w:szCs w:val="24"/>
+        </w:rPr>
+      </w:pPr>
+      <w:r>
+        <w:rPr>
+          <w:noProof/>
+          <w:sz w:val="16"/>
+          <w:szCs w:val="24"/>
         </w:rPr>
         <w:t>[2]</w:t>
       </w:r>
@@ -7542,6 +7578,7 @@
         <w:rPr>
           <w:noProof/>
           <w:sz w:val="16"/>
+          <w:szCs w:val="24"/>
         </w:rPr>
         <w:tab/>
         <w:t xml:space="preserve">H. P. Baker, E. Dwyer, S. Kalidoss, K. Hynes, J. Wolf, and J. A. Strelzow, “ChatGPT’s Ability to Assist with Clinical Documentation: A Randomized Controlled Trial,” </w:t>
@@ -7552,6 +7589,7 @@
           <w:iCs/>
           <w:noProof/>
           <w:sz w:val="16"/>
+          <w:szCs w:val="24"/>
         </w:rPr>
         <w:t>J. Am. Acad. Orthop. Surg.</w:t>
       </w:r>
@@ -7559,6 +7597,7 @@
         <w:rPr>
           <w:noProof/>
           <w:sz w:val="16"/>
+          <w:szCs w:val="24"/>
         </w:rPr>
         <w:t>, vol. 32, no. 3, pp. 123–129, Feb. 2024, doi: 10.5435/JAAOS-D-23-00474.</w:t>
       </w:r>
@@ -7575,12 +7614,14 @@
         <w:rPr>
           <w:noProof/>
           <w:sz w:val="16"/>
-        </w:rPr>
-      </w:pPr>
-      <w:r>
-        <w:rPr>
-          <w:noProof/>
-          <w:sz w:val="16"/>
+          <w:szCs w:val="24"/>
+        </w:rPr>
+      </w:pPr>
+      <w:r>
+        <w:rPr>
+          <w:noProof/>
+          <w:sz w:val="16"/>
+          <w:szCs w:val="24"/>
         </w:rPr>
         <w:t>[3]</w:t>
       </w:r>
@@ -7588,6 +7629,7 @@
         <w:rPr>
           <w:noProof/>
           <w:sz w:val="16"/>
+          <w:szCs w:val="24"/>
         </w:rPr>
         <w:tab/>
         <w:t xml:space="preserve">L. Loukas, I. Stogiannidis, P. Malakasiotis, and S. Vassos, “Breaking the Bank with ChatGPT: Few-Shot Text Classification for Finance,” </w:t>
@@ -7598,6 +7640,7 @@
           <w:iCs/>
           <w:noProof/>
           <w:sz w:val="16"/>
+          <w:szCs w:val="24"/>
         </w:rPr>
         <w:t>FinNLP-Muffin 2023 - Jt. Work. 5th Financ. Technol. Nat. Lang. Process. 2nd Multimodal AI Financ. Forecast. conjunction with IJCAI 2023 - Proc.</w:t>
       </w:r>
@@ -7605,6 +7648,7 @@
         <w:rPr>
           <w:noProof/>
           <w:sz w:val="16"/>
+          <w:szCs w:val="24"/>
         </w:rPr>
         <w:t>, pp. 74–80, 2023.</w:t>
       </w:r>
@@ -7621,12 +7665,14 @@
         <w:rPr>
           <w:noProof/>
           <w:sz w:val="16"/>
-        </w:rPr>
-      </w:pPr>
-      <w:r>
-        <w:rPr>
-          <w:noProof/>
-          <w:sz w:val="16"/>
+          <w:szCs w:val="24"/>
+        </w:rPr>
+      </w:pPr>
+      <w:r>
+        <w:rPr>
+          <w:noProof/>
+          <w:sz w:val="16"/>
+          <w:szCs w:val="24"/>
         </w:rPr>
         <w:t>[4]</w:t>
       </w:r>
@@ -7634,6 +7680,7 @@
         <w:rPr>
           <w:noProof/>
           <w:sz w:val="16"/>
+          <w:szCs w:val="24"/>
         </w:rPr>
         <w:tab/>
         <w:t>A. Trozze, T. Davies, and B. Kleinberg, “Large Language Models in Cryptocurrency Securities Cases: Can ChatGPT Replace Lawyers?,” pp. 1–49, 2023, [Online]. Available: http://arxiv.org/abs/2308.06032</w:t>
@@ -7642,6 +7689,7 @@
         <w:rPr>
           <w:noProof/>
           <w:sz w:val="16"/>
+          <w:szCs w:val="24"/>
         </w:rPr>
         <w:t>.</w:t>
       </w:r>
@@ -7658,12 +7706,14 @@
         <w:rPr>
           <w:noProof/>
           <w:sz w:val="16"/>
-        </w:rPr>
-      </w:pPr>
-      <w:r>
-        <w:rPr>
-          <w:noProof/>
-          <w:sz w:val="16"/>
+          <w:szCs w:val="24"/>
+        </w:rPr>
+      </w:pPr>
+      <w:r>
+        <w:rPr>
+          <w:noProof/>
+          <w:sz w:val="16"/>
+          <w:szCs w:val="24"/>
         </w:rPr>
         <w:t>[5]</w:t>
       </w:r>
@@ -7671,6 +7721,7 @@
         <w:rPr>
           <w:noProof/>
           <w:sz w:val="16"/>
+          <w:szCs w:val="24"/>
         </w:rPr>
         <w:tab/>
         <w:t>Q. Huang, M. Tao, C. Zhang, and Z. An, “Lawyer LLaMA: Enhancing LLMs with Legal Knowledge,” 2023.</w:t>
@@ -7688,12 +7739,14 @@
         <w:rPr>
           <w:noProof/>
           <w:sz w:val="16"/>
-        </w:rPr>
-      </w:pPr>
-      <w:r>
-        <w:rPr>
-          <w:noProof/>
-          <w:sz w:val="16"/>
+          <w:szCs w:val="24"/>
+        </w:rPr>
+      </w:pPr>
+      <w:r>
+        <w:rPr>
+          <w:noProof/>
+          <w:sz w:val="16"/>
+          <w:szCs w:val="24"/>
         </w:rPr>
         <w:t>[6]</w:t>
       </w:r>
@@ -7701,6 +7754,7 @@
         <w:rPr>
           <w:noProof/>
           <w:sz w:val="16"/>
+          <w:szCs w:val="24"/>
         </w:rPr>
         <w:tab/>
         <w:t>A. Bhatti, S. Parmar, and S. Lee, “SM70: A Large Language Model for Medical Devices,” no. 1, pp. 1–5, 2023.</w:t>
@@ -7718,12 +7772,14 @@
         <w:rPr>
           <w:noProof/>
           <w:sz w:val="16"/>
-        </w:rPr>
-      </w:pPr>
-      <w:r>
-        <w:rPr>
-          <w:noProof/>
-          <w:sz w:val="16"/>
+          <w:szCs w:val="24"/>
+        </w:rPr>
+      </w:pPr>
+      <w:r>
+        <w:rPr>
+          <w:noProof/>
+          <w:sz w:val="16"/>
+          <w:szCs w:val="24"/>
         </w:rPr>
         <w:t>[7]</w:t>
       </w:r>
@@ -7731,6 +7787,7 @@
         <w:rPr>
           <w:noProof/>
           <w:sz w:val="16"/>
+          <w:szCs w:val="24"/>
         </w:rPr>
         <w:tab/>
         <w:t xml:space="preserve">H. Zhao </w:t>
@@ -7741,6 +7798,7 @@
           <w:iCs/>
           <w:noProof/>
           <w:sz w:val="16"/>
+          <w:szCs w:val="24"/>
         </w:rPr>
         <w:t>et al.</w:t>
       </w:r>
@@ -7748,6 +7806,7 @@
         <w:rPr>
           <w:noProof/>
           <w:sz w:val="16"/>
+          <w:szCs w:val="24"/>
         </w:rPr>
         <w:t xml:space="preserve">, “Ophtha-LLaMA2: A Large Language Model for Ophthalmology,” </w:t>
       </w:r>
@@ -7757,6 +7816,7 @@
           <w:iCs/>
           <w:noProof/>
           <w:sz w:val="16"/>
+          <w:szCs w:val="24"/>
         </w:rPr>
         <w:t>ArXiv [Preprint]</w:t>
       </w:r>
@@ -7764,6 +7824,7 @@
         <w:rPr>
           <w:noProof/>
           <w:sz w:val="16"/>
+          <w:szCs w:val="24"/>
         </w:rPr>
         <w:t>, pp. 1–19, 2023, [Online]. Available: http://arxiv.org/abs/2312.04906</w:t>
       </w:r>
@@ -7771,6 +7832,7 @@
         <w:rPr>
           <w:noProof/>
           <w:sz w:val="16"/>
+          <w:szCs w:val="24"/>
         </w:rPr>
         <w:t>.</w:t>
       </w:r>
@@ -7787,12 +7849,14 @@
         <w:rPr>
           <w:noProof/>
           <w:sz w:val="16"/>
-        </w:rPr>
-      </w:pPr>
-      <w:r>
-        <w:rPr>
-          <w:noProof/>
-          <w:sz w:val="16"/>
+          <w:szCs w:val="24"/>
+        </w:rPr>
+      </w:pPr>
+      <w:r>
+        <w:rPr>
+          <w:noProof/>
+          <w:sz w:val="16"/>
+          <w:szCs w:val="24"/>
         </w:rPr>
         <w:t>[8]</w:t>
       </w:r>
@@ -7800,6 +7864,7 @@
         <w:rPr>
           <w:noProof/>
           <w:sz w:val="16"/>
+          <w:szCs w:val="24"/>
         </w:rPr>
         <w:tab/>
         <w:t>S. Barandoni, F. Chiarello, L. Cascone, and S. Puccio, “Automating Customer Needs Analysis : A Comparative Study of Large Language Models in the Travel Industry,” 2024.</w:t>
@@ -7817,12 +7882,14 @@
         <w:rPr>
           <w:noProof/>
           <w:sz w:val="16"/>
-        </w:rPr>
-      </w:pPr>
-      <w:r>
-        <w:rPr>
-          <w:noProof/>
-          <w:sz w:val="16"/>
+          <w:szCs w:val="24"/>
+        </w:rPr>
+      </w:pPr>
+      <w:r>
+        <w:rPr>
+          <w:noProof/>
+          <w:sz w:val="16"/>
+          <w:szCs w:val="24"/>
         </w:rPr>
         <w:t>[9]</w:t>
       </w:r>
@@ -7830,6 +7897,7 @@
         <w:rPr>
           <w:noProof/>
           <w:sz w:val="16"/>
+          <w:szCs w:val="24"/>
         </w:rPr>
         <w:tab/>
         <w:t xml:space="preserve">V. Jonatan and  and A.-A. Igor, “Creation of a Chatbot Based on Natural Language Processing for Whatsapp,” </w:t>
@@ -7840,6 +7908,7 @@
           <w:iCs/>
           <w:noProof/>
           <w:sz w:val="16"/>
+          <w:szCs w:val="24"/>
         </w:rPr>
         <w:t>J. Database Manag.</w:t>
       </w:r>
@@ -7847,6 +7916,7 @@
         <w:rPr>
           <w:noProof/>
           <w:sz w:val="16"/>
+          <w:szCs w:val="24"/>
         </w:rPr>
         <w:t>, vol. 3, no. 4, pp. 39–53, 2023, doi: 10.14810/elelij.2023.12402.</w:t>
       </w:r>
@@ -7863,12 +7933,14 @@
         <w:rPr>
           <w:noProof/>
           <w:sz w:val="16"/>
-        </w:rPr>
-      </w:pPr>
-      <w:r>
-        <w:rPr>
-          <w:noProof/>
-          <w:sz w:val="16"/>
+          <w:szCs w:val="24"/>
+        </w:rPr>
+      </w:pPr>
+      <w:r>
+        <w:rPr>
+          <w:noProof/>
+          <w:sz w:val="16"/>
+          <w:szCs w:val="24"/>
         </w:rPr>
         <w:t>[10]</w:t>
       </w:r>
@@ -7876,6 +7948,7 @@
         <w:rPr>
           <w:noProof/>
           <w:sz w:val="16"/>
+          <w:szCs w:val="24"/>
         </w:rPr>
         <w:tab/>
         <w:t>data.usk.ac.id, “Data Mahasiswa Daftar Ulang,” data.usk.ac.id. Accessed: Apr. 13, 2024. [Online]. Available: https://data.usk.ac.id/mahasiswa-daftar</w:t>
@@ -7884,6 +7957,7 @@
         <w:rPr>
           <w:noProof/>
           <w:sz w:val="16"/>
+          <w:szCs w:val="24"/>
         </w:rPr>
         <w:t>.</w:t>
       </w:r>
@@ -7900,12 +7974,14 @@
         <w:rPr>
           <w:noProof/>
           <w:sz w:val="16"/>
-        </w:rPr>
-      </w:pPr>
-      <w:r>
-        <w:rPr>
-          <w:noProof/>
-          <w:sz w:val="16"/>
+          <w:szCs w:val="24"/>
+        </w:rPr>
+      </w:pPr>
+      <w:r>
+        <w:rPr>
+          <w:noProof/>
+          <w:sz w:val="16"/>
+          <w:szCs w:val="24"/>
         </w:rPr>
         <w:t>[11]</w:t>
       </w:r>
@@ -7913,6 +7989,7 @@
         <w:rPr>
           <w:noProof/>
           <w:sz w:val="16"/>
+          <w:szCs w:val="24"/>
         </w:rPr>
         <w:tab/>
         <w:t>T. Fatyanosa, “Fine-Tuning Pre-Trained Transformer-based Language Model,” medium.com. Accessed: Jan. 25, 2024. [Online]. Available: https://fatyanosa.medium.com/fine-tuning-pre-trained-transformer-based-language-model-c542af0e7fc1</w:t>
@@ -7921,6 +7998,7 @@
         <w:rPr>
           <w:noProof/>
           <w:sz w:val="16"/>
+          <w:szCs w:val="24"/>
         </w:rPr>
         <w:t>.</w:t>
       </w:r>
@@ -7937,12 +8015,14 @@
         <w:rPr>
           <w:noProof/>
           <w:sz w:val="16"/>
-        </w:rPr>
-      </w:pPr>
-      <w:r>
-        <w:rPr>
-          <w:noProof/>
-          <w:sz w:val="16"/>
+          <w:szCs w:val="24"/>
+        </w:rPr>
+      </w:pPr>
+      <w:r>
+        <w:rPr>
+          <w:noProof/>
+          <w:sz w:val="16"/>
+          <w:szCs w:val="24"/>
         </w:rPr>
         <w:t>[12]</w:t>
       </w:r>
@@ -7950,14 +8030,16 @@
         <w:rPr>
           <w:noProof/>
           <w:sz w:val="16"/>
+          <w:szCs w:val="24"/>
         </w:rPr>
         <w:tab/>
-        <w:t>K. T. Wicaksono, “Memahami Retrieval Augmented Generation (RAG) Melalui Rencana Pembangunan LaporMacet.com,” medium.com. Accessed: Jan. 25, 2024. [Online]. Available: https://kukuhtw.medium.com/memahami-retrieval-augmented-generation-rag-melalui-rencana-pembangunan-lapormacet-com-5990a76edda7</w:t>
-      </w:r>
-      <w:r>
-        <w:rPr>
-          <w:noProof/>
-          <w:sz w:val="16"/>
+        <w:t>R. Saman, “In-Depth Guide to Retrieval-Augmented Generation (RAG) Workflow: From Concepts to Implementation,” medium.com. Accessed: Oct. 19, 2024. [Online]. Available: https://medium.com/@saman.rahbar/in-depth-guide-to-retrieval-augmented-generation-rag-workflow-from-concepts-to-implementation-762b412a6d76</w:t>
+      </w:r>
+      <w:r>
+        <w:rPr>
+          <w:noProof/>
+          <w:sz w:val="16"/>
+          <w:szCs w:val="24"/>
         </w:rPr>
         <w:t>.</w:t>
       </w:r>
@@ -7974,12 +8056,14 @@
         <w:rPr>
           <w:noProof/>
           <w:sz w:val="16"/>
-        </w:rPr>
-      </w:pPr>
-      <w:r>
-        <w:rPr>
-          <w:noProof/>
-          <w:sz w:val="16"/>
+          <w:szCs w:val="24"/>
+        </w:rPr>
+      </w:pPr>
+      <w:r>
+        <w:rPr>
+          <w:noProof/>
+          <w:sz w:val="16"/>
+          <w:szCs w:val="24"/>
         </w:rPr>
         <w:t>[13]</w:t>
       </w:r>
@@ -7987,6 +8071,7 @@
         <w:rPr>
           <w:noProof/>
           <w:sz w:val="16"/>
+          <w:szCs w:val="24"/>
         </w:rPr>
         <w:tab/>
         <w:t>L. Xu, H. Xie, S.-Z. J. Qin, X. Tao, and F. L. Wang, “Parameter-Efficient Fine-Tuning Methods for Pretrained Language Models: A Critical Review and Assessment,” pp. 1–20, 2023, [Online]. Available: http://arxiv.org/abs/2312.12148</w:t>
@@ -7995,6 +8080,7 @@
         <w:rPr>
           <w:noProof/>
           <w:sz w:val="16"/>
+          <w:szCs w:val="24"/>
         </w:rPr>
         <w:t>.</w:t>
       </w:r>
@@ -8011,12 +8097,14 @@
         <w:rPr>
           <w:noProof/>
           <w:sz w:val="16"/>
-        </w:rPr>
-      </w:pPr>
-      <w:r>
-        <w:rPr>
-          <w:noProof/>
-          <w:sz w:val="16"/>
+          <w:szCs w:val="24"/>
+        </w:rPr>
+      </w:pPr>
+      <w:r>
+        <w:rPr>
+          <w:noProof/>
+          <w:sz w:val="16"/>
+          <w:szCs w:val="24"/>
         </w:rPr>
         <w:t>[14]</w:t>
       </w:r>
@@ -8024,6 +8112,7 @@
         <w:rPr>
           <w:noProof/>
           <w:sz w:val="16"/>
+          <w:szCs w:val="24"/>
         </w:rPr>
         <w:tab/>
         <w:t xml:space="preserve">T. Dettmers, A. Pagnoni, A. Holtzman, and L. Zettlemoyer, “QLORA: Efficient Finetuning of Quantized LLMs,” </w:t>
@@ -8034,6 +8123,7 @@
           <w:iCs/>
           <w:noProof/>
           <w:sz w:val="16"/>
+          <w:szCs w:val="24"/>
         </w:rPr>
         <w:t>Adv. Neural Inf. Process. Syst.</w:t>
       </w:r>
@@ -8041,6 +8131,7 @@
         <w:rPr>
           <w:noProof/>
           <w:sz w:val="16"/>
+          <w:szCs w:val="24"/>
         </w:rPr>
         <w:t>, vol. 36, 2023.</w:t>
       </w:r>
@@ -8057,12 +8148,14 @@
         <w:rPr>
           <w:noProof/>
           <w:sz w:val="16"/>
-        </w:rPr>
-      </w:pPr>
-      <w:r>
-        <w:rPr>
-          <w:noProof/>
-          <w:sz w:val="16"/>
+          <w:szCs w:val="24"/>
+        </w:rPr>
+      </w:pPr>
+      <w:r>
+        <w:rPr>
+          <w:noProof/>
+          <w:sz w:val="16"/>
+          <w:szCs w:val="24"/>
         </w:rPr>
         <w:t>[15]</w:t>
       </w:r>
@@ -8070,6 +8163,7 @@
         <w:rPr>
           <w:noProof/>
           <w:sz w:val="16"/>
+          <w:szCs w:val="24"/>
         </w:rPr>
         <w:tab/>
         <w:t xml:space="preserve">E. Hu </w:t>
@@ -8080,6 +8174,7 @@
           <w:iCs/>
           <w:noProof/>
           <w:sz w:val="16"/>
+          <w:szCs w:val="24"/>
         </w:rPr>
         <w:t>et al.</w:t>
       </w:r>
@@ -8087,6 +8182,7 @@
         <w:rPr>
           <w:noProof/>
           <w:sz w:val="16"/>
+          <w:szCs w:val="24"/>
         </w:rPr>
         <w:t xml:space="preserve">, “Lora: Low-Rank Adaptation of Large Language Models,” </w:t>
       </w:r>
@@ -8096,6 +8192,7 @@
           <w:iCs/>
           <w:noProof/>
           <w:sz w:val="16"/>
+          <w:szCs w:val="24"/>
         </w:rPr>
         <w:t>ICLR 2022 - 10th Int. Conf. Learn. Represent.</w:t>
       </w:r>
@@ -8103,6 +8200,7 @@
         <w:rPr>
           <w:noProof/>
           <w:sz w:val="16"/>
+          <w:szCs w:val="24"/>
         </w:rPr>
         <w:t>, pp. 1–26, 2022.</w:t>
       </w:r>
@@ -8119,12 +8217,14 @@
         <w:rPr>
           <w:noProof/>
           <w:sz w:val="16"/>
-        </w:rPr>
-      </w:pPr>
-      <w:r>
-        <w:rPr>
-          <w:noProof/>
-          <w:sz w:val="16"/>
+          <w:szCs w:val="24"/>
+        </w:rPr>
+      </w:pPr>
+      <w:r>
+        <w:rPr>
+          <w:noProof/>
+          <w:sz w:val="16"/>
+          <w:szCs w:val="24"/>
         </w:rPr>
         <w:t>[16]</w:t>
       </w:r>
@@ -8132,6 +8232,7 @@
         <w:rPr>
           <w:noProof/>
           <w:sz w:val="16"/>
+          <w:szCs w:val="24"/>
         </w:rPr>
         <w:tab/>
         <w:t>D. Han-Chen, “Make LLM Fine-tuning 2x faster with Unsloth and ? TRL,” https://huggingface.co/blog/unsloth-trl. Accessed: Jun. 30, 2024. [Online]. Available: https://huggingface.co/blog/unsloth-trl</w:t>
@@ -8140,6 +8241,7 @@
         <w:rPr>
           <w:noProof/>
           <w:sz w:val="16"/>
+          <w:szCs w:val="24"/>
         </w:rPr>
         <w:t>.</w:t>
       </w:r>
@@ -8156,12 +8258,14 @@
         <w:rPr>
           <w:noProof/>
           <w:sz w:val="16"/>
-        </w:rPr>
-      </w:pPr>
-      <w:r>
-        <w:rPr>
-          <w:noProof/>
-          <w:sz w:val="16"/>
+          <w:szCs w:val="24"/>
+        </w:rPr>
+      </w:pPr>
+      <w:r>
+        <w:rPr>
+          <w:noProof/>
+          <w:sz w:val="16"/>
+          <w:szCs w:val="24"/>
         </w:rPr>
         <w:t>[17]</w:t>
       </w:r>
@@ -8169,6 +8273,7 @@
         <w:rPr>
           <w:noProof/>
           <w:sz w:val="16"/>
+          <w:szCs w:val="24"/>
         </w:rPr>
         <w:tab/>
         <w:t>K. V., “Fine-Tuning Large Language Models with Unsloth,” medium.com. Accessed: Jul. 30, 2024. [Online]. Available: https://medium.com/@kushalvala/fine-tuning-large-language-models-with-unsloth-380216a76108</w:t>
@@ -8177,6 +8282,7 @@
         <w:rPr>
           <w:noProof/>
           <w:sz w:val="16"/>
+          <w:szCs w:val="24"/>
         </w:rPr>
         <w:t>.</w:t>
       </w:r>
@@ -8193,12 +8299,14 @@
         <w:rPr>
           <w:noProof/>
           <w:sz w:val="16"/>
-        </w:rPr>
-      </w:pPr>
-      <w:r>
-        <w:rPr>
-          <w:noProof/>
-          <w:sz w:val="16"/>
+          <w:szCs w:val="24"/>
+        </w:rPr>
+      </w:pPr>
+      <w:r>
+        <w:rPr>
+          <w:noProof/>
+          <w:sz w:val="16"/>
+          <w:szCs w:val="24"/>
         </w:rPr>
         <w:t>[18]</w:t>
       </w:r>
@@ -8206,6 +8314,7 @@
         <w:rPr>
           <w:noProof/>
           <w:sz w:val="16"/>
+          <w:szCs w:val="24"/>
         </w:rPr>
         <w:tab/>
         <w:t xml:space="preserve">P. Lewis </w:t>
@@ -8216,6 +8325,7 @@
           <w:iCs/>
           <w:noProof/>
           <w:sz w:val="16"/>
+          <w:szCs w:val="24"/>
         </w:rPr>
         <w:t>et al.</w:t>
       </w:r>
@@ -8223,6 +8333,7 @@
         <w:rPr>
           <w:noProof/>
           <w:sz w:val="16"/>
+          <w:szCs w:val="24"/>
         </w:rPr>
         <w:t xml:space="preserve">, “Retrieval-augmented generation for knowledge-intensive NLP tasks,” </w:t>
       </w:r>
@@ -8232,6 +8343,7 @@
           <w:iCs/>
           <w:noProof/>
           <w:sz w:val="16"/>
+          <w:szCs w:val="24"/>
         </w:rPr>
         <w:t>Adv. Neural Inf. Process. Syst.</w:t>
       </w:r>
@@ -8239,6 +8351,7 @@
         <w:rPr>
           <w:noProof/>
           <w:sz w:val="16"/>
+          <w:szCs w:val="24"/>
         </w:rPr>
         <w:t>, vol. 2020-Decem, 2020.</w:t>
       </w:r>
@@ -8255,12 +8368,14 @@
         <w:rPr>
           <w:noProof/>
           <w:sz w:val="16"/>
-        </w:rPr>
-      </w:pPr>
-      <w:r>
-        <w:rPr>
-          <w:noProof/>
-          <w:sz w:val="16"/>
+          <w:szCs w:val="24"/>
+        </w:rPr>
+      </w:pPr>
+      <w:r>
+        <w:rPr>
+          <w:noProof/>
+          <w:sz w:val="16"/>
+          <w:szCs w:val="24"/>
         </w:rPr>
         <w:t>[19]</w:t>
       </w:r>
@@ -8268,6 +8383,7 @@
         <w:rPr>
           <w:noProof/>
           <w:sz w:val="16"/>
+          <w:szCs w:val="24"/>
         </w:rPr>
         <w:tab/>
         <w:t>M. Grootendorst, “Which Quantization Method is Right for You? (GPTQ vs. GGUF vs. AWQ),” maartengrootendorst.com. Accessed: Feb. 29, 2024. [Online]. Available: https://www.maartengrootendorst.com/blog/quantization/</w:t>
@@ -8276,6 +8392,7 @@
         <w:rPr>
           <w:noProof/>
           <w:sz w:val="16"/>
+          <w:szCs w:val="24"/>
         </w:rPr>
         <w:t>.</w:t>
       </w:r>
@@ -8292,12 +8409,14 @@
         <w:rPr>
           <w:noProof/>
           <w:sz w:val="16"/>
-        </w:rPr>
-      </w:pPr>
-      <w:r>
-        <w:rPr>
-          <w:noProof/>
-          <w:sz w:val="16"/>
+          <w:szCs w:val="24"/>
+        </w:rPr>
+      </w:pPr>
+      <w:r>
+        <w:rPr>
+          <w:noProof/>
+          <w:sz w:val="16"/>
+          <w:szCs w:val="24"/>
         </w:rPr>
         <w:t>[20]</w:t>
       </w:r>
@@ -8305,6 +8424,7 @@
         <w:rPr>
           <w:noProof/>
           <w:sz w:val="16"/>
+          <w:szCs w:val="24"/>
         </w:rPr>
         <w:tab/>
         <w:t>docs.llamaindex.ai, “High-Level Concepts,” docs.llamaindex.ai. Accessed: Jul. 28, 2024. [Online]. Available: https://docs.llamaindex.ai/en/v0.10.17/getting_started/concepts.html</w:t>
@@ -8313,6 +8433,7 @@
         <w:rPr>
           <w:noProof/>
           <w:sz w:val="16"/>
+          <w:szCs w:val="24"/>
         </w:rPr>
         <w:t>.</w:t>
       </w:r>
@@ -8329,12 +8450,14 @@
         <w:rPr>
           <w:noProof/>
           <w:sz w:val="16"/>
-        </w:rPr>
-      </w:pPr>
-      <w:r>
-        <w:rPr>
-          <w:noProof/>
-          <w:sz w:val="16"/>
+          <w:szCs w:val="24"/>
+        </w:rPr>
+      </w:pPr>
+      <w:r>
+        <w:rPr>
+          <w:noProof/>
+          <w:sz w:val="16"/>
+          <w:szCs w:val="24"/>
         </w:rPr>
         <w:t>[21]</w:t>
       </w:r>
@@ -8342,6 +8465,7 @@
         <w:rPr>
           <w:noProof/>
           <w:sz w:val="16"/>
+          <w:szCs w:val="24"/>
         </w:rPr>
         <w:tab/>
         <w:t>C.-Y. Lin, “ROUGE: A Package for Automatic Evaluation of Summaries Chin-Yew,” pp. 74–81, 2004, doi: 10.1253/jcj.34.1213.</w:t>
@@ -8359,12 +8483,14 @@
         <w:rPr>
           <w:noProof/>
           <w:sz w:val="16"/>
-        </w:rPr>
-      </w:pPr>
-      <w:r>
-        <w:rPr>
-          <w:noProof/>
-          <w:sz w:val="16"/>
+          <w:szCs w:val="24"/>
+        </w:rPr>
+      </w:pPr>
+      <w:r>
+        <w:rPr>
+          <w:noProof/>
+          <w:sz w:val="16"/>
+          <w:szCs w:val="24"/>
         </w:rPr>
         <w:t>[22]</w:t>
       </w:r>
@@ -8372,6 +8498,7 @@
         <w:rPr>
           <w:noProof/>
           <w:sz w:val="16"/>
+          <w:szCs w:val="24"/>
         </w:rPr>
         <w:tab/>
         <w:t>M. U. Amanat, “LLM evaluation with Rouge,” medium.com. Accessed: Apr. 24, 2024. [Online]. Available: https://medium.com/@MUmarAmanat/llm-evaluation-with-rouge-0ebf6cf2aed4</w:t>
@@ -8380,6 +8507,7 @@
         <w:rPr>
           <w:noProof/>
           <w:sz w:val="16"/>
+          <w:szCs w:val="24"/>
         </w:rPr>
         <w:t>.</w:t>
       </w:r>
@@ -8396,13 +8524,13 @@
         <w:rPr>
           <w:noProof/>
           <w:sz w:val="16"/>
-          <w:szCs w:val="16"/>
-        </w:rPr>
-      </w:pPr>
-      <w:r>
-        <w:rPr>
-          <w:noProof/>
-          <w:sz w:val="16"/>
+        </w:rPr>
+      </w:pPr>
+      <w:r>
+        <w:rPr>
+          <w:noProof/>
+          <w:sz w:val="16"/>
+          <w:szCs w:val="24"/>
         </w:rPr>
         <w:t>[23]</w:t>
       </w:r>
@@ -8410,6 +8538,7 @@
         <w:rPr>
           <w:noProof/>
           <w:sz w:val="16"/>
+          <w:szCs w:val="24"/>
         </w:rPr>
         <w:tab/>
         <w:t>S. M. Walker II, “What is the ROUGE Score (Recall-Oriented Understudy for Gisting Evaluation)?,” klu.ai. Accessed: Jul. 30, 2024. [Online]. Available: https://klu.ai/glossary/rouge-score</w:t>
@@ -8418,6 +8547,7 @@
         <w:rPr>
           <w:noProof/>
           <w:sz w:val="16"/>
+          <w:szCs w:val="24"/>
         </w:rPr>
         <w:t>.</w:t>
       </w:r>
@@ -8426,7 +8556,7 @@
       <w:pPr>
         <w:pStyle w:val="BodyText"/>
         <w:spacing w:after="2.50pt"/>
-        <w:ind w:firstLine="0pt"/>
+        <w:ind w:start="21.30pt" w:hanging="21.30pt"/>
         <w:sectPr>
           <w:type w:val="continuous"/>
           <w:pgSz w:w="595.30pt" w:h="841.90pt" w:code="9"/>

</xml_diff>

<commit_message>
Commit 1 Memperbaiki Subjudul
Memperbaiki Subjudul 4) pada halaman 2
</commit_message>
<xml_diff>
--- a/Fine-Tuning Large Language Model-ICIC-Camera-Ready.docx
+++ b/Fine-Tuning Large Language Model-ICIC-Camera-Ready.docx
@@ -1555,31 +1555,13 @@
         <w:pStyle w:val="BodyText"/>
       </w:pPr>
       <w:r>
-        <w:fldChar w:fldCharType="begin"/>
-      </w:r>
-      <w:r>
-        <w:instrText xml:space="preserve"> REF _Ref180170954 \h </w:instrText>
-      </w:r>
-      <w:r>
-        <w:instrText xml:space="preserve"> \* MERGEFORMAT </w:instrText>
-      </w:r>
-      <w:r>
-        <w:fldChar w:fldCharType="separate"/>
-      </w:r>
-      <w:r>
         <w:rPr>
           <w:lang w:val="en-US"/>
         </w:rPr>
-        <w:t>T</w:t>
-      </w:r>
-      <w:r>
-        <w:t>able I</w:t>
-      </w:r>
-      <w:r>
-        <w:fldChar w:fldCharType="end"/>
-      </w:r>
-      <w:r>
-        <w:t xml:space="preserve"> shows the hyperparameter settings used in fine-tuning using the Unsloth and Huggingface's TRL libraries. It summarizes the configuration for creating a FastLanguageModel.from_pretrained instance using the unsloth component, with specific configurations such as maximum sequence length, data type, and 4-bit loading</w:t>
+        <w:t xml:space="preserve">Table I </w:t>
+      </w:r>
+      <w:r>
+        <w:t>shows the hyperparameter settings used in fine-tuning using the Unsloth and Huggingface's TRL libraries. It summarizes the configuration for creating a FastLanguageModel.from_pretrained instance using the unsloth component, with specific configurations such as maximum sequence length, data type, and 4-bit loading</w:t>
       </w:r>
       <w:r>
         <w:rPr>
@@ -1947,28 +1929,10 @@
         <w:t xml:space="preserve">In </w:t>
       </w:r>
       <w:r>
-        <w:fldChar w:fldCharType="begin"/>
-      </w:r>
-      <w:r>
-        <w:instrText xml:space="preserve"> REF _Ref180171085 \h </w:instrText>
-      </w:r>
-      <w:r>
-        <w:instrText xml:space="preserve"> \* MERGEFORMAT </w:instrText>
-      </w:r>
-      <w:r>
-        <w:fldChar w:fldCharType="separate"/>
-      </w:r>
-      <w:r>
         <w:rPr>
           <w:lang w:val="en-US"/>
         </w:rPr>
-        <w:t>T</w:t>
-      </w:r>
-      <w:r>
-        <w:t>able II</w:t>
-      </w:r>
-      <w:r>
-        <w:fldChar w:fldCharType="end"/>
+        <w:t>Table II</w:t>
       </w:r>
       <w:r>
         <w:t>, the FastLanguageModel object provides attributes get_peft_model, where users can configure various parameters for customization, such as the number of attention heads, target module, dropout rate, LoRa alpha, and more. Using checkpointing gradients and other advanced techniques demonstrates unslotting's ability to optimize model performance</w:t>
@@ -2700,9 +2664,6 @@
         <w:pStyle w:val="BodyText"/>
         <w:spacing w:before="6pt"/>
         <w:ind w:firstLine="14.20pt"/>
-        <w:rPr>
-          <w:lang w:val="en-US"/>
-        </w:rPr>
       </w:pPr>
       <w:r>
         <w:tab/>
@@ -2740,8 +2701,16 @@
     </w:p>
     <w:p>
       <w:pPr>
+        <w:pStyle w:val="Heading3"/>
+      </w:pPr>
+      <w:r>
+        <w:t>USK Mistral 7B Approach Model with RAG Method</w:t>
+      </w:r>
+    </w:p>
+    <w:p>
+      <w:pPr>
         <w:pStyle w:val="BodyText"/>
-        <w:spacing w:before="6pt"/>
+        <w:spacing w:before="3pt"/>
         <w:ind w:firstLine="14.20pt"/>
       </w:pPr>
       <w:r>
@@ -2797,7 +2766,14 @@
         <w:rPr>
           <w:lang w:val="en-US"/>
         </w:rPr>
-        <w:t>This method aims to overcome the limitations of generative AI when it requires information outside the Mistral 7B USK training corpus so that it will avoid Mistral 7B USK, which will produce inaccurate text, hallucinations, or distortions when providing answers to the given questions</w:t>
+        <w:t xml:space="preserve">This method aims to overcome the limitations of generative AI when it requires information outside the Mistral 7B USK training corpus so that it will avoid Mistral 7B USK, which will produce </w:t>
+      </w:r>
+      <w:r>
+        <w:rPr>
+          <w:lang w:val="en-US"/>
+        </w:rPr>
+        <w:lastRenderedPageBreak/>
+        <w:t>inaccurate text, hallucinations, or distortions when providing answers to the given questions</w:t>
       </w:r>
       <w:r>
         <w:rPr>
@@ -2827,7 +2803,6 @@
           <w:sz w:val="16"/>
           <w:szCs w:val="16"/>
         </w:rPr>
-        <w:lastRenderedPageBreak/>
         <w:t xml:space="preserve">TABLE </w:t>
       </w:r>
       <w:r>
@@ -4177,26 +4152,6 @@
       <w:r>
         <w:fldChar w:fldCharType="end"/>
       </w:r>
-    </w:p>
-    <w:p>
-      <w:pPr>
-        <w:pStyle w:val="Heading3"/>
-        <w:spacing w:before="6pt" w:after="3pt"/>
-        <w:ind w:firstLine="14.45pt"/>
-      </w:pPr>
-      <w:r>
-        <w:t>USK Mistral 7B Approach Model with RAG Method</w:t>
-      </w:r>
-    </w:p>
-    <w:p>
-      <w:pPr>
-        <w:pStyle w:val="BodyText"/>
-        <w:spacing w:before="3pt"/>
-        <w:ind w:firstLine="0pt"/>
-        <w:rPr>
-          <w:lang w:val="en-US"/>
-        </w:rPr>
-      </w:pPr>
       <w:r>
         <w:tab/>
       </w:r>
@@ -5138,19 +5093,7 @@
                       <w:rPr>
                         <w:rFonts w:ascii="Cambria Math" w:hAnsi="Cambria Math"/>
                       </w:rPr>
-                      <m:t>Leng</m:t>
-                    </m:r>
-                    <m:r>
-                      <w:rPr>
-                        <w:rFonts w:ascii="Cambria Math" w:hAnsi="Cambria Math"/>
-                      </w:rPr>
-                      <m:t>th</m:t>
-                    </m:r>
-                    <m:r>
-                      <w:rPr>
-                        <w:rFonts w:ascii="Cambria Math" w:hAnsi="Cambria Math"/>
-                      </w:rPr>
-                      <m:t xml:space="preserve"> of LCS</m:t>
+                      <m:t>Length of LCS</m:t>
                     </m:r>
                   </m:num>
                   <m:den>
@@ -5268,19 +5211,7 @@
                       <w:rPr>
                         <w:rFonts w:ascii="Cambria Math" w:hAnsi="Cambria Math"/>
                       </w:rPr>
-                      <m:t>Leng</m:t>
-                    </m:r>
-                    <m:r>
-                      <w:rPr>
-                        <w:rFonts w:ascii="Cambria Math" w:hAnsi="Cambria Math"/>
-                      </w:rPr>
-                      <m:t>th</m:t>
-                    </m:r>
-                    <m:r>
-                      <w:rPr>
-                        <w:rFonts w:ascii="Cambria Math" w:hAnsi="Cambria Math"/>
-                      </w:rPr>
-                      <m:t xml:space="preserve"> of LCS</m:t>
+                      <m:t>Length of LCS</m:t>
                     </m:r>
                   </m:num>
                   <m:den>
@@ -5524,31 +5455,10 @@
         <w:t xml:space="preserve"> </w:t>
       </w:r>
       <w:r>
-        <w:fldChar w:fldCharType="begin"/>
-      </w:r>
-      <w:r>
-        <w:instrText xml:space="preserve"> REF _Ref180175493 \h </w:instrText>
-      </w:r>
-      <w:r>
-        <w:instrText xml:space="preserve"> \* MERGEFORMAT </w:instrText>
-      </w:r>
-      <w:r>
-        <w:fldChar w:fldCharType="separate"/>
-      </w:r>
-      <w:r>
         <w:rPr>
           <w:lang w:val="en-US"/>
         </w:rPr>
-        <w:t>T</w:t>
-      </w:r>
-      <w:r>
-        <w:t xml:space="preserve">able </w:t>
-      </w:r>
-      <w:r>
-        <w:t>V</w:t>
-      </w:r>
-      <w:r>
-        <w:fldChar w:fldCharType="end"/>
+        <w:t>Table V</w:t>
       </w:r>
       <w:r>
         <w:t>.</w:t>
@@ -6821,28 +6731,10 @@
         <w:t xml:space="preserve">the fine-tuning time test and using 20 datasets, as shown in </w:t>
       </w:r>
       <w:r>
-        <w:fldChar w:fldCharType="begin"/>
-      </w:r>
-      <w:r>
-        <w:instrText xml:space="preserve"> REF _Ref180173920 \h </w:instrText>
-      </w:r>
-      <w:r>
-        <w:instrText xml:space="preserve"> \* MERGEFORMAT </w:instrText>
-      </w:r>
-      <w:r>
-        <w:fldChar w:fldCharType="separate"/>
-      </w:r>
-      <w:r>
         <w:rPr>
           <w:lang w:val="en-US"/>
         </w:rPr>
-        <w:t>T</w:t>
-      </w:r>
-      <w:r>
-        <w:t>able VII</w:t>
-      </w:r>
-      <w:r>
-        <w:fldChar w:fldCharType="end"/>
+        <w:t>Table VII</w:t>
       </w:r>
       <w:r>
         <w:t>, the researcher concluded that the fine-tuning approach with the unsloth library is effective and efficient and requires minimal time. The inference time test shows that the USK Mistral 7B does not require excessive computing power during the inference process, making it an energy-efficient and efficient system to respond to user inquiries only takes 5-6 minutes to respond to user inquiries. Hence, this model will be an efficient system for handling information related to USK's academic administration in the future</w:t>
@@ -10712,6 +10604,18 @@
   </w:num>
   <w:num w:numId="29" w16cid:durableId="489560263">
     <w:abstractNumId w:val="24"/>
+  </w:num>
+  <w:num w:numId="30" w16cid:durableId="831722449">
+    <w:abstractNumId w:val="19"/>
+    <w:lvlOverride w:ilvl="0"/>
+    <w:lvlOverride w:ilvl="1"/>
+    <w:lvlOverride w:ilvl="2"/>
+    <w:lvlOverride w:ilvl="3"/>
+    <w:lvlOverride w:ilvl="4"/>
+    <w:lvlOverride w:ilvl="5"/>
+    <w:lvlOverride w:ilvl="6"/>
+    <w:lvlOverride w:ilvl="7"/>
+    <w:lvlOverride w:ilvl="8"/>
   </w:num>
 </w:numbering>
 </file>
@@ -11077,6 +10981,7 @@
     <w:name w:val="heading 3"/>
     <w:basedOn w:val="Normal"/>
     <w:next w:val="Normal"/>
+    <w:link w:val="Heading3Char"/>
     <w:qFormat/>
     <w:rsid w:val="00794804"/>
     <w:pPr>
@@ -11584,6 +11489,17 @@
       <w:shd w:val="clear" w:color="auto" w:fill="E1DFDD"/>
     </w:rPr>
   </w:style>
+  <w:style w:type="character" w:customStyle="1" w:styleId="Heading3Char">
+    <w:name w:val="Heading 3 Char"/>
+    <w:basedOn w:val="DefaultParagraphFont"/>
+    <w:link w:val="Heading3"/>
+    <w:rsid w:val="00BF6BB8"/>
+    <w:rPr>
+      <w:i/>
+      <w:iCs/>
+      <w:noProof/>
+    </w:rPr>
+  </w:style>
 </w:styles>
 </file>
 

</xml_diff>

<commit_message>
Commit 1 Memperbaiki Letak Penomoran Subjudul
Memperbaiki Letak Penomoran Subjudul No 1)
</commit_message>
<xml_diff>
--- a/Fine-Tuning Large Language Model-ICIC-Camera-Ready.docx
+++ b/Fine-Tuning Large Language Model-ICIC-Camera-Ready.docx
@@ -1211,14 +1211,6 @@
       </w:r>
       <w:r>
         <w:t>:</w:t>
-      </w:r>
-    </w:p>
-    <w:p>
-      <w:pPr>
-        <w:pStyle w:val="Heading3"/>
-      </w:pPr>
-      <w:r>
-        <w:t>Model Quantization and Data Preparation</w:t>
       </w:r>
     </w:p>
     <w:p>
@@ -1364,7 +1356,16 @@
     </w:p>
     <w:p>
       <w:pPr>
+        <w:pStyle w:val="Heading3"/>
+      </w:pPr>
+      <w:r>
+        <w:t>Model Quantization and Data Preparation</w:t>
+      </w:r>
+    </w:p>
+    <w:p>
+      <w:pPr>
         <w:pStyle w:val="BodyText"/>
+        <w:spacing w:before="3pt"/>
         <w:ind w:firstLine="14.45pt"/>
         <w:rPr>
           <w:lang w:val="id-ID"/>
@@ -10607,15 +10608,6 @@
   </w:num>
   <w:num w:numId="30" w16cid:durableId="831722449">
     <w:abstractNumId w:val="19"/>
-    <w:lvlOverride w:ilvl="0"/>
-    <w:lvlOverride w:ilvl="1"/>
-    <w:lvlOverride w:ilvl="2"/>
-    <w:lvlOverride w:ilvl="3"/>
-    <w:lvlOverride w:ilvl="4"/>
-    <w:lvlOverride w:ilvl="5"/>
-    <w:lvlOverride w:ilvl="6"/>
-    <w:lvlOverride w:ilvl="7"/>
-    <w:lvlOverride w:ilvl="8"/>
   </w:num>
 </w:numbering>
 </file>

</xml_diff>

<commit_message>
Commit 1 Memperbaiki Peletakan Kalimat
Memperbaiki Peletakan Kalimat Paragraf sesuai arahan Pembimbing 2
</commit_message>
<xml_diff>
--- a/Fine-Tuning Large Language Model-ICIC-Camera-Ready.docx
+++ b/Fine-Tuning Large Language Model-ICIC-Camera-Ready.docx
@@ -1119,7 +1119,28 @@
         </w:rPr>
       </w:pPr>
       <w:r>
-        <w:t xml:space="preserve">The dataset contains 231 data samples related to information about the lecture system and new student admissions at USK. The data is then preprocessed from the dataset obtained for fine-tuning the Mistral 7B model here using as many as 20 Q&amp;A datasets, converted to Alpaca style format, and then stored in a format with .csv extension. A total of 231 datasets are also created in the form of statements and saved in a format with extensions .pdf Extensions are then saved into the huggingface repository, which will later be used in the next stage, namely the fine-tuning model </w:t>
+        <w:t xml:space="preserve">The dataset contains 231 data samples related to information about the lecture system and new student admissions at USK. The data is then preprocessed from the dataset obtained for fine-tuning the Mistral 7B model here using as many as 20 Q&amp;A datasets, converted to Alpaca style format, and then stored in a format with csv extension. A total of 231 datasets are also created in the form of statements and saved in a format with extensions </w:t>
+      </w:r>
+      <w:r>
+        <w:rPr>
+          <w:lang w:val="en-US"/>
+        </w:rPr>
+        <w:t>pdf</w:t>
+      </w:r>
+      <w:r>
+        <w:rPr>
+          <w:lang w:val="en-US"/>
+        </w:rPr>
+        <w:t xml:space="preserve"> </w:t>
+      </w:r>
+      <w:r>
+        <w:rPr>
+          <w:lang w:val="en-US"/>
+        </w:rPr>
+        <w:t>e</w:t>
+      </w:r>
+      <w:r>
+        <w:t xml:space="preserve">xtensions are then saved into the huggingface repository, which will later be used in the next stage, namely the fine-tuning model </w:t>
       </w:r>
       <w:r>
         <w:fldChar w:fldCharType="begin" w:fldLock="1"/>
@@ -1140,7 +1161,7 @@
         <w:fldChar w:fldCharType="end"/>
       </w:r>
       <w:r>
-        <w:t xml:space="preserve">. Data in .pdf format will be used in the RAG method </w:t>
+        <w:t xml:space="preserve">. Data in pdf format will be used in the RAG method </w:t>
       </w:r>
       <w:r>
         <w:fldChar w:fldCharType="begin" w:fldLock="1"/>
@@ -1230,7 +1251,7 @@
           <w:noProof/>
         </w:rPr>
         <w:drawing>
-          <wp:inline distT="0" distB="0" distL="0" distR="0" wp14:anchorId="7EB24940" wp14:editId="18B11C4E">
+          <wp:inline distT="0" distB="0" distL="0" distR="0" wp14:anchorId="7EB24940" wp14:editId="6164E1B5">
             <wp:extent cx="2766695" cy="353060"/>
             <wp:effectExtent l="0" t="0" r="0" b="0"/>
             <wp:docPr id="2" name="Picture 2"/>
@@ -2555,6 +2576,7 @@
       </w:tr>
       <w:tr>
         <w:trPr>
+          <w:trHeight w:val="265"/>
           <w:jc w:val="center"/>
         </w:trPr>
         <w:tc>
@@ -2670,7 +2692,13 @@
         <w:tab/>
       </w:r>
       <w:r>
-        <w:t>The next step is to initialize the Supervised Fine-tuning Trainer, which helps the fine-tuning process, as summarized in Tables III and IV. This process involves initializing the model, the dataset to be refined, the tokenizer, and all necessary Training Arguments (learning speed, maximum steps, weight reduction, and optimization) </w:t>
+        <w:t>Next, as summarized in Tables III and IV, is to initialize the supervised fine-tuning trainer, which helps the fine-tuning process. It involves initializing the model, the dataset to be refined, the tokenizer, learning speed, maximum steps, weight reduction, and optimization</w:t>
+      </w:r>
+      <w:r>
+        <w:rPr>
+          <w:lang w:val="en-US"/>
+        </w:rPr>
+        <w:t xml:space="preserve"> </w:t>
       </w:r>
       <w:r>
         <w:fldChar w:fldCharType="begin" w:fldLock="1"/>
@@ -2715,66 +2743,31 @@
         <w:ind w:firstLine="14.20pt"/>
       </w:pPr>
       <w:r>
-        <w:rPr>
-          <w:lang w:val="en-US"/>
-        </w:rPr>
-        <w:t>At this stage, an approach was carried out on the Mistral 7B USK using the RAG method</w:t>
-      </w:r>
-      <w:r>
-        <w:rPr>
-          <w:lang w:val="en-US"/>
-        </w:rPr>
+        <w:t>At this stage, the approach was carried out on the Mistral 7B USK using the RAG method</w:t>
+      </w:r>
+      <w:r>
         <w:t xml:space="preserve"> </w:t>
       </w:r>
       <w:r>
-        <w:rPr>
-          <w:lang w:val="en-US"/>
-        </w:rPr>
         <w:fldChar w:fldCharType="begin" w:fldLock="1"/>
       </w:r>
       <w:r>
-        <w:rPr>
-          <w:lang w:val="en-US"/>
-        </w:rPr>
         <w:instrText>ADDIN CSL_CITATION {"citationItems":[{"id":"ITEM-1","itemData":{"ISSN":"10495258","abstract":"Large pre-trained language models have been shown to store factual knowledge in their parameters, and achieve state-of-the-art results when fine-tuned on downstream NLP tasks. However, their ability to access and precisely manipulate knowledge is still limited, and hence on knowledge-intensive tasks, their performance lags behind task-specific architectures. Additionally, providing provenance for their decisions and updating their world knowledge remain open research problems. Pre-trained models with a differentiable access mechanism to explicit nonparametric memory can overcome this issue, but have so far been only investigated for extractive downstream tasks. We explore a general-purpose fine-tuning recipe for retrieval-augmented generation (RAG) — models which combine pre-trained parametric and non-parametric memory for language generation. We introduce RAG models where the parametric memory is a pre-trained seq2seq model and the non-parametric memory is a dense vector index of Wikipedia, accessed with a pre-trained neural retriever. We compare two RAG formulations, one which conditions on the same retrieved passages across the whole generated sequence, and another which can use different passages per token. We fine-tune and evaluate our models on a wide range of knowledge-intensive NLP tasks and set the state of the art on three open domain QA tasks, outperforming parametric seq2seq models and task-specific retrieve-and-extract architectures. For language generation tasks, we find that RAG models generate more specific, diverse and factual language than a state-of-the-art parametric-only seq2seq baseline.","author":[{"dropping-particle":"","family":"Lewis","given":"Patrick","non-dropping-particle":"","parse-names":false,"suffix":""},{"dropping-particle":"","family":"Perez","given":"Ethan","non-dropping-particle":"","parse-names":false,"suffix":""},{"dropping-particle":"","family":"Piktus","given":"Aleksandra","non-dropping-particle":"","parse-names":false,"suffix":""},{"dropping-particle":"","family":"Petroni","given":"Fabio","non-dropping-particle":"","parse-names":false,"suffix":""},{"dropping-particle":"","family":"Karpukhin","given":"Vladimir","non-dropping-particle":"","parse-names":false,"suffix":""},{"dropping-particle":"","family":"Goyal","given":"Naman","non-dropping-particle":"","parse-names":false,"suffix":""},{"dropping-particle":"","family":"Küttler","given":"Heinrich","non-dropping-particle":"","parse-names":false,"suffix":""},{"dropping-particle":"","family":"Lewis","given":"Mike","non-dropping-particle":"","parse-names":false,"suffix":""},{"dropping-particle":"","family":"Yih","given":"Wen Tau","non-dropping-particle":"","parse-names":false,"suffix":""},{"dropping-particle":"","family":"Rocktäschel","given":"Tim","non-dropping-particle":"","parse-names":false,"suffix":""},{"dropping-particle":"","family":"Riedel","given":"Sebastian","non-dropping-particle":"","parse-names":false,"suffix":""},{"dropping-particle":"","family":"Kiela","given":"Douwe","non-dropping-particle":"","parse-names":false,"suffix":""}],"container-title":"Advances in Neural Information Processing Systems","id":"ITEM-1","issued":{"date-parts":[["2020"]]},"title":"Retrieval-augmented generation for knowledge-intensive NLP tasks","type":"article-journal","volume":"2020-Decem"},"uris":["http://www.mendeley.com/documents/?uuid=01b3b89c-b5c5-46da-bafa-a21d6e17a97f"]}],"mendeley":{"formattedCitation":"[18]","plainTextFormattedCitation":"[18]"},"properties":{"noteIndex":0},"schema":"https://github.com/citation-style-language/schema/raw/master/csl-citation.json"}</w:instrText>
       </w:r>
       <w:r>
-        <w:rPr>
-          <w:lang w:val="en-US"/>
-        </w:rPr>
         <w:fldChar w:fldCharType="separate"/>
       </w:r>
       <w:r>
-        <w:rPr>
-          <w:noProof/>
-          <w:lang w:val="en-US"/>
-        </w:rPr>
         <w:t>[18]</w:t>
       </w:r>
       <w:r>
-        <w:rPr>
-          <w:lang w:val="en-US"/>
-        </w:rPr>
         <w:fldChar w:fldCharType="end"/>
       </w:r>
       <w:r>
-        <w:rPr>
-          <w:lang w:val="en-US"/>
-        </w:rPr>
         <w:t xml:space="preserve">. </w:t>
       </w:r>
       <w:r>
-        <w:rPr>
-          <w:lang w:val="en-US"/>
-        </w:rPr>
-        <w:t xml:space="preserve">This method aims to overcome the limitations of generative AI when it requires information outside the Mistral 7B USK training corpus so that it will avoid Mistral 7B USK, which will produce </w:t>
-      </w:r>
-      <w:r>
-        <w:rPr>
-          <w:lang w:val="en-US"/>
-        </w:rPr>
-        <w:lastRenderedPageBreak/>
-        <w:t>inaccurate text, hallucinations, or distortions when providing answers to the given questions</w:t>
+        <w:t>This method aims to overcome the limitations of generative AI in finding information outside the training corpus to avoid the Mistral 7B USK model producing hallucinations in answering the given questions</w:t>
       </w:r>
       <w:r>
         <w:rPr>
@@ -2804,6 +2797,7 @@
           <w:sz w:val="16"/>
           <w:szCs w:val="16"/>
         </w:rPr>
+        <w:lastRenderedPageBreak/>
         <w:t xml:space="preserve">TABLE </w:t>
       </w:r>
       <w:r>
@@ -4096,9 +4090,9 @@
         </w:tc>
       </w:tr>
     </w:tbl>
-    <w:p/>
     <w:p>
       <w:pPr>
+        <w:spacing w:before="6pt"/>
         <w:ind w:firstLine="14.45pt"/>
         <w:jc w:val="both"/>
       </w:pPr>
@@ -4152,9 +4146,6 @@
       </w:r>
       <w:r>
         <w:fldChar w:fldCharType="end"/>
-      </w:r>
-      <w:r>
-        <w:tab/>
       </w:r>
       <w:r>
         <w:t>.</w:t>
@@ -4368,7 +4359,6 @@
         <w:t>.</w:t>
       </w:r>
     </w:p>
-    <w:p/>
     <w:p>
       <w:pPr>
         <w:pStyle w:val="Heading3"/>
@@ -4382,10 +4372,14 @@
     <w:p>
       <w:pPr>
         <w:pStyle w:val="BodyText"/>
+        <w:spacing w:before="3pt"/>
         <w:ind w:firstLine="14.45pt"/>
       </w:pPr>
       <w:r>
-        <w:t>The metric used to evaluate the model's performance in this study is the Recall-Oriented Understudy for Gisting Evaluation (Rouge) Metric. Rouge metrics are used to evaluate models on NLP tasks so that they can compare the text summaries generated by the model with the summaries in the references</w:t>
+        <w:t xml:space="preserve">The metric used to evaluate the model's performance in this study is the Recall-Oriented Understudy for Gisting Evaluation (Rouge) Metric. Rouge metrics are used to evaluate models on NLP tasks so that they can compare the </w:t>
+      </w:r>
+      <w:r>
+        <w:t>text summaries generated by the model with the summaries in the references</w:t>
       </w:r>
       <w:r>
         <w:rPr>
@@ -4407,7 +4401,7 @@
         </w:rPr>
       </w:pPr>
       <w:r>
-        <w:t>The rouge metric is an evaluation metric used in NLP tasks to compare computer-generated text summaries with reference summaries (generated by humans)</w:t>
+        <w:t>The rouge metric is an evaluation metric commonly used in NLP tasks to compare computer-generated text summaries with reference summaries (generated by humans)</w:t>
       </w:r>
       <w:r>
         <w:rPr>
@@ -4437,7 +4431,7 @@
         <w:t xml:space="preserve">. </w:t>
       </w:r>
       <w:r>
-        <w:t>Rouge is mainly used to evaluate text summarization tasks. The value of the rouge metric ranges from 0 to 1. 1 is the highest score, indicating that the computer-generated summary and the reference summary have a high degree of similarity. Rouge-1, rouge-2, and rouge-L compare two summaries with different details</w:t>
+        <w:t>Rouge is mainly used to evaluate text summarization tasks. The value of the rouge metric ranges from 0 to 1, where 1 is the highest score, indicating that the computer-generated and reference summaries are highly similar. Rouge-1, rouge-2, and rouge-L compare two summaries with different details</w:t>
       </w:r>
       <w:r>
         <w:t xml:space="preserve"> </w:t>
@@ -5395,16 +5389,22 @@
     <w:p>
       <w:pPr>
         <w:pStyle w:val="BodyText"/>
+      </w:pPr>
+      <w:r>
+        <w:t>The output of this study is a web-based chatbot application utilizing the LLM Mistral 7B, which can be used as an alternative tool to help prospective new students get information. This chatbot was developed using the USK dataset, which summarizes LLM texts to generate information about the lecture system and new student admissions at USK. Several stages were carried out in utilizing and developing LLM, such as collecting data related to lecture system information and new student</w:t>
+      </w:r>
+      <w:r>
         <w:rPr>
           <w:lang w:val="en-US"/>
         </w:rPr>
-      </w:pPr>
-      <w:r>
-        <w:t xml:space="preserve">The output produced in this study is a web-based chatbot application utilizing the LLM Mistral 7B, which will be used as an alternative to help prospective new students get </w:t>
+        <w:t xml:space="preserve"> </w:t>
+      </w:r>
+      <w:r>
+        <w:t xml:space="preserve">admissions at USK. This data </w:t>
       </w:r>
       <w:r>
         <w:lastRenderedPageBreak/>
-        <w:t>information at Syiah Kuala University (USK). This chatbot was developed using the USK dataset, which can summarize LLM texts to generate information about the lecture system and new student admissions at USK. Several stages are carried out in utilizing and developing LLM, namely by collecting data related to lecture system information and new student admissions at USK. The data will be collected in the preprocessing stage by converting the raw data into .csv and .pdf formats. After the preprocessing stage, finetuning was carried out on the Mistral 7B model, and to make it easier to manage data, RAG was carried out with the concept of embeddings. The RAG aims to overcome generative AI's limitations because whenever a question requires information outside the LLM training corpus, it will result in hallucinations, inaccuracies, or distortions in the generated text. The next stage is to test and evaluate the generated text using the Rouge method to compare the text generated by the model with the summary of the provided references. The last stage is creating a UI or web interface accessible to users</w:t>
+        <w:t>was collected during the preprocessing stage by converting the raw data into csv and pdf formats. After the preprocessing stage, fine-tuning was done on the Mistral 7B model. RAG was carried out using the concept of embedding to make it easier to manage data. The RAG aims to overcome generative AI's limitations because whenever a question requires information outside the LLM training corpus, it will result in hallucinations, inaccuracies, or distortions in the generated text. The next stage is to test and evaluate the generated text using the Rouge method to compare the text generated by the model with the summary of the provided references. The last stage is creating a UI or web interface accessible to users.</w:t>
       </w:r>
       <w:r>
         <w:t>.</w:t>
@@ -6196,7 +6196,7 @@
           <w:sz w:val="16"/>
           <w:szCs w:val="16"/>
         </w:rPr>
-        <w:t xml:space="preserve">. ROUGE Metric Value Category Table </w:t>
+        <w:t xml:space="preserve">. ROUGE Metric Value Category </w:t>
       </w:r>
       <w:r>
         <w:rPr>
@@ -6726,10 +6726,7 @@
         </w:rPr>
       </w:pPr>
       <w:r>
-        <w:t xml:space="preserve">The researcher conducted a time test on the Mistral 7B model in this study, with fine-tuning and inference testing. Researchers used a single NVIDIA Tesla T4 GPU graphics card in Google Colab for inference and fine-tuning. Based on </w:t>
-      </w:r>
-      <w:r>
-        <w:t xml:space="preserve">the fine-tuning time test and using 20 datasets, as shown in </w:t>
+        <w:t xml:space="preserve">The researcher conducted a time test on the Mistral 7B model in this study, with fine-tuning and inference testing. Researchers used a single NVIDIA Tesla T4 GPU graphics card in Google Colab for inference and fine-tuning. Based on the fine-tuning time test and using 20 datasets, as shown in </w:t>
       </w:r>
       <w:r>
         <w:rPr>
@@ -6738,7 +6735,10 @@
         <w:t>Table VII</w:t>
       </w:r>
       <w:r>
-        <w:t>, the researcher concluded that the fine-tuning approach with the unsloth library is effective and efficient and requires minimal time. The inference time test shows that the USK Mistral 7B does not require excessive computing power during the inference process, making it an energy-efficient and efficient system to respond to user inquiries only takes 5-6 minutes to respond to user inquiries. Hence, this model will be an efficient system for handling information related to USK's academic administration in the future</w:t>
+        <w:t xml:space="preserve">, the researcher concluded that the fine-tuning approach with the unsloth library is effective and efficient and requires minimal time. The inference time test shows that the USK Mistral 7B does not require excessive computing power during the inference process, making it an energy-efficient and efficient system to respond to user inquiries only takes 5-6 </w:t>
+      </w:r>
+      <w:r>
+        <w:t>minutes to respond to user inquiries. Hence, this model will be an efficient system for handling information related to USK's academic administration in the future</w:t>
       </w:r>
       <w:r>
         <w:rPr>
@@ -7283,7 +7283,6 @@
         <w:rPr>
           <w:lang w:val="id-ID"/>
         </w:rPr>
-        <w:lastRenderedPageBreak/>
         <w:t>Conclusion</w:t>
       </w:r>
     </w:p>
@@ -7302,7 +7301,15 @@
           <w:spacing w:val="-1"/>
           <w:lang w:val="x-none" w:eastAsia="x-none"/>
         </w:rPr>
-        <w:t>Fine-tuning the Mistral 7B model to USK Mistral 7B requires enormous amounts of data to produce a better LLM in answering questions related to the lecture system and new student admissions at USK. It takes a long time, approximately 2 hours, to get a fine-tuning model with a dataset of 20 question-and-answer data.</w:t>
+        <w:t xml:space="preserve">Fine-tuning the Mistral 7B model to USK Mistral 7B requires enormous amounts of data to produce a better LLM in answering questions related to the lecture system and new student admissions at USK. It takes a long time, </w:t>
+      </w:r>
+      <w:r>
+        <w:rPr>
+          <w:spacing w:val="-1"/>
+          <w:lang w:val="x-none" w:eastAsia="x-none"/>
+        </w:rPr>
+        <w:lastRenderedPageBreak/>
+        <w:t>approximately 2 hours, to get a fine-tuning model with a dataset of 20 question-and-answer data.</w:t>
       </w:r>
     </w:p>
     <w:p>
@@ -7650,7 +7657,15 @@
           <w:szCs w:val="24"/>
         </w:rPr>
         <w:tab/>
-        <w:t>A. Bhatti, S. Parmar, and S. Lee, “SM70: A Large Language Model for Medical Devices,” no. 1, pp. 1–5, 2023.</w:t>
+        <w:t xml:space="preserve">A. Bhatti, S. Parmar, and S. Lee, “SM70: A Large Language Model </w:t>
+      </w:r>
+      <w:r>
+        <w:rPr>
+          <w:noProof/>
+          <w:sz w:val="16"/>
+          <w:szCs w:val="24"/>
+        </w:rPr>
+        <w:t>for Medical Devices,” no. 1, pp. 1–5, 2023.</w:t>
       </w:r>
     </w:p>
     <w:p>

</xml_diff>

<commit_message>
Commit 1 Memperbaiki Paragraf Kesimpulan
Memperbaiki Paragraf Kesimpulan dan Referensi
</commit_message>
<xml_diff>
--- a/Fine-Tuning Large Language Model-ICIC-Camera-Ready.docx
+++ b/Fine-Tuning Large Language Model-ICIC-Camera-Ready.docx
@@ -7376,7 +7376,10 @@
         <w:ind w:firstLine="14.15pt"/>
       </w:pPr>
       <w:r>
-        <w:t xml:space="preserve">LLM, especially Mistral 7B, has extraordinary potential in its application in various fields, such as academic and administrative services. This study shows that with the training of a small amount of information data related to academics and administration at USK, USK Mistral 7B can respond well to various questions. The impressive performance of LLMs, such as the Mistral 7B, highlights its ability as a powerful tool to assist students in obtaining information at USK. </w:t>
+        <w:t>LLMs, especially Mistral 7B, have great potential in their application in various fields, such as academic and administrative services. Our study shows that with a small amount of data related to academics and administration at USK for training, USK Mistral 7B can respond well to various questions. The performance of LLMs, such as Mistral 7B, highlights their ability as a powerful tool to assist students in obtaining information</w:t>
+      </w:r>
+      <w:r>
+        <w:t xml:space="preserve">. </w:t>
       </w:r>
     </w:p>
     <w:p>
@@ -7657,15 +7660,7 @@
           <w:szCs w:val="24"/>
         </w:rPr>
         <w:tab/>
-        <w:t xml:space="preserve">A. Bhatti, S. Parmar, and S. Lee, “SM70: A Large Language Model </w:t>
-      </w:r>
-      <w:r>
-        <w:rPr>
-          <w:noProof/>
-          <w:sz w:val="16"/>
-          <w:szCs w:val="24"/>
-        </w:rPr>
-        <w:t>for Medical Devices,” no. 1, pp. 1–5, 2023.</w:t>
+        <w:t>A. Bhatti, S. Parmar, and S. Lee, “SM70: A Large Language Model for Medical Devices,” no. 1, pp. 1–5, 2023.</w:t>
       </w:r>
     </w:p>
     <w:p>

</xml_diff>

<commit_message>
Commit 1 Memperbaiki dan cek Turnitin
Memperbaiki Plagiarisme dan cek Turnitin
</commit_message>
<xml_diff>
--- a/Fine-Tuning Large Language Model-ICIC-Camera-Ready.docx
+++ b/Fine-Tuning Large Language Model-ICIC-Camera-Ready.docx
@@ -535,10 +535,7 @@
         <w:t>—</w:t>
       </w:r>
       <w:r>
-        <w:t xml:space="preserve"> </w:t>
-      </w:r>
-      <w:r>
-        <w:t>USK Mistral 7B is a large language model designed to answer basic admission questions at Universitas Syiah Kuala (USK). The model was fine-tuned using the open-source model of Mistral 7B using collected data from admissions and lectures at the university. The QLoRA and RAG techniques were used to train the model and retrieve relevant information from external data sources. The results were evaluated using the ROUGE score. Responses were generated with a score of &gt;0.5 on ten out of 46 questions with the RAG method, and testing with the fine-tuning method was carried out on 20 questions and resulted in responses with a score of 1.0 from all questions asked. The performance of USK Mistral 7B shows its potential as an effective tool in helping students querying information about admission and lectures at USK.</w:t>
+        <w:t xml:space="preserve"> USK Mistral 7B is a large language model designed to answer basic admission questions at Universitas Syiah Kuala (USK). The model was fine-tuned using the open-source model of Mistral 7B using collected data from admissions and lectures at the university. The QLoRA and RAG techniques were used to train the model and retrieve relevant information from external data sources. The results were evaluated using the ROUGE score. Responses were generated with a score of &gt;0.5 on ten out of 46 questions with the RAG method, and testing with the fine-tuning method was carried out on 20 questions and resulted in responses with a score of 1.0 from all questions asked. The performance of USK Mistral 7B shows its potential as an effective tool in helping students querying information about admission and lectures at USK.</w:t>
       </w:r>
     </w:p>
     <w:p>
@@ -549,10 +546,7 @@
         <w:t>Keywords—</w:t>
       </w:r>
       <w:r>
-        <w:t xml:space="preserve"> </w:t>
-      </w:r>
-      <w:r>
-        <w:t>Large Language Model, Fine-tuning, RAG</w:t>
+        <w:t xml:space="preserve"> Large Language Model, Fine-tuning, RAG</w:t>
       </w:r>
     </w:p>
     <w:p>
@@ -1204,19 +1198,13 @@
         <w:ind w:firstLine="14.45pt"/>
       </w:pPr>
       <w:r>
-        <w:t>In</w:t>
-      </w:r>
-      <w:r>
-        <w:t xml:space="preserve"> </w:t>
+        <w:t xml:space="preserve">In </w:t>
       </w:r>
       <w:r>
         <w:fldChar w:fldCharType="begin"/>
       </w:r>
       <w:r>
-        <w:instrText>REF _Ref173479506 \h</w:instrText>
-      </w:r>
-      <w:r>
-        <w:instrText xml:space="preserve"> \* MERGEFORMAT </w:instrText>
+        <w:instrText xml:space="preserve">REF _Ref173479506 \h \* MERGEFORMAT </w:instrText>
       </w:r>
       <w:r>
         <w:fldChar w:fldCharType="separate"/>
@@ -1228,10 +1216,7 @@
         <w:fldChar w:fldCharType="end"/>
       </w:r>
       <w:r>
-        <w:t>,  the fine-tuning process with the Mistral 7B model is divided into three stages, which can be seen as follows</w:t>
-      </w:r>
-      <w:r>
-        <w:t>:</w:t>
+        <w:t>,  the fine-tuning process with the Mistral 7B model is divided into three stages, which can be seen as follows:</w:t>
       </w:r>
     </w:p>
     <w:p>
@@ -1474,7 +1459,13 @@
         <w:fldChar w:fldCharType="end"/>
       </w:r>
       <w:r>
-        <w:t xml:space="preserve"> to refine the Mistral 7B model. PEFT selectively reduces a small number of parameters in the additive model. This way, model training can significantly reduce computational and memory storage costs. It will enable efficient adaptation of pre-trained LLMs in various application domains</w:t>
+        <w:t xml:space="preserve"> to refine the Mistral 7B model. PEFT selectively reduces </w:t>
+      </w:r>
+      <w:r>
+        <w:t>a small number of parameters on additional models</w:t>
+      </w:r>
+      <w:r>
+        <w:t>. This way, model training can significantly reduce computational and memory storage costs. It will enable efficient adaptation of pre-trained LLMs in various application domains</w:t>
       </w:r>
       <w:r>
         <w:rPr>
@@ -1488,16 +1479,88 @@
         <w:pStyle w:val="BodyText"/>
       </w:pPr>
       <w:r>
-        <w:t>In this study, a low-level adjustment method (QLoRA) was explicitly used</w:t>
-      </w:r>
-      <w:r>
+        <w:t xml:space="preserve">In this study, a low-level adjustment method (QLoRA) was explicitly used </w:t>
+      </w:r>
+      <w:r>
+        <w:fldChar w:fldCharType="begin" w:fldLock="1"/>
+      </w:r>
+      <w:r>
+        <w:instrText>ADDIN CSL_CITATION {"citationItems":[{"id":"ITEM-1","itemData":{"ISSN":"10495258","abstract":"We present QLORA, an efficient finetuning approach that reduces memory usage enough to finetune a 65B parameter model on a single 48GB GPU while preserving full 16-bit finetuning task performance. QLORA backpropagates gradients through a frozen, 4-bit quantized pretrained language model into Low Rank Adapters (LoRA). Our best model family, which we name Guanaco, outperforms all previous openly released models on the Vicuna benchmark, reaching 99.3% of the performance level of ChatGPT while only requiring 24 hours of finetuning on a single GPU. QLORA introduces a number of innovations to save memory without sacrificing performance: (a) 4-bit NormalFloat (NF4), a new data type that is information theoretically optimal for normally distributed weights (b) Double Quantization to reduce the average memory footprint by quantizing the quantization constants, and (c) Paged Optimizers to manage memory spikes. We use QLORA to finetune more than 1, 000 models, providing a detailed analysis of instruction following and chatbot performance across 8 instruction datasets, multiple model types (LLaMA, T5), and model scales that would be infeasible to run with regular finetuning (e.g. 33B and 65B parameter models). Our results show that QLoRA finetuning on a small high-quality dataset leads to state-of-the-art results, even when using smaller models than the previous SoTA. We provide a detailed analysis of chatbot performance based on both human and GPT-4 evaluations showing that GPT-4 evaluations are a cheap and reasonable alternative to human evaluation. Furthermore, we find that current chatbot benchmarks are not trustworthy to accurately evaluate the performance levels of chatbots. A lemon-picked analysis demonstrates where Guanaco fails compared to ChatGPT. We release all of our models and code, including CUDA kernels for 4-bit training.","author":[{"dropping-particle":"","family":"Dettmers","given":"Tim","non-dropping-particle":"","parse-names":false,"suffix":""},{"dropping-particle":"","family":"Pagnoni","given":"Artidoro","non-dropping-particle":"","parse-names":false,"suffix":""},{"dropping-particle":"","family":"Holtzman","given":"Ari","non-dropping-particle":"","parse-names":false,"suffix":""},{"dropping-particle":"","family":"Zettlemoyer","given":"Luke","non-dropping-particle":"","parse-names":false,"suffix":""}],"container-title":"Advances in Neural Information Processing Systems","id":"ITEM-1","issued":{"date-parts":[["2023"]]},"title":"QLORA: Efficient Finetuning of Quantized LLMs","type":"article-journal","volume":"36"},"uris":["http://www.mendeley.com/documents/?uuid=e1067955-21d6-4f3b-9a12-e1dcdc7419a2"]}],"mendeley":{"formattedCitation":"[14]","plainTextFormattedCitation":"[14]","previouslyFormattedCitation":"[14]"},"properties":{"noteIndex":0},"schema":"https://github.com/citation-style-language/schema/raw/master/csl-citation.json"}</w:instrText>
+      </w:r>
+      <w:r>
+        <w:fldChar w:fldCharType="separate"/>
+      </w:r>
+      <w:r>
+        <w:rPr>
+          <w:noProof/>
+        </w:rPr>
+        <w:t>[14]</w:t>
+      </w:r>
+      <w:r>
+        <w:fldChar w:fldCharType="end"/>
+      </w:r>
+      <w:r>
+        <w:t xml:space="preserve"> to improve large language models. The Lora method </w:t>
+      </w:r>
+      <w:r>
+        <w:fldChar w:fldCharType="begin" w:fldLock="1"/>
+      </w:r>
+      <w:r>
+        <w:instrText>ADDIN CSL_CITATION {"citationItems":[{"id":"ITEM-1","itemData":{"abstract":"An important paradigm of natural language processing consists of large-scale pretraining on general domain data and adaptation to particular tasks or domains. As we pre-train larger models, full fine-tuning, which retrains all model parameters, becomes less feasible. Using GPT-3 175B as an example - deploying independent instances of fine-tuned models, each with 175B parameters, is prohibitively expensive. We propose Low-Rank Adaptation, or LoRA, which freezes the pre-trained model weights and injects trainable rank decomposition matrices into each layer of the Transformer architecture, greatly reducing the number of trainable parameters for downstream tasks. Compared to GPT-3 175B fine-tuned with Adam, LoRA can reduce the number of trainable parameters by a factor of 10,000 and the GPU memory requirement by a factor of 3. LoRA performs on-par or better than fine-tuning in model quality on RoBERTa, DeBERTa, GPT-2, and GPT-3, despite having fewer trainable parameters, a higher training throughput, and, unlike adapters, no additional inference latency. We also provide an empirical investigation into rank-deficiency in language model adaptation, which sheds light on the efficacy of LoRA. We release a package that facilitates the integration of LoRA with PyTorch models and provide our implementations and model checkpoints for RoBERTa, DeBERTa, and GPT-2 at https://github.com/microsoft/LoRA.","author":[{"dropping-particle":"","family":"Hu","given":"Edward","non-dropping-particle":"","parse-names":false,"suffix":""},{"dropping-particle":"","family":"Shen","given":"Yelong","non-dropping-particle":"","parse-names":false,"suffix":""},{"dropping-particle":"","family":"Wallis","given":"Phillip","non-dropping-particle":"","parse-names":false,"suffix":""},{"dropping-particle":"","family":"Allen-Zhu","given":"Zeyuan","non-dropping-particle":"","parse-names":false,"suffix":""},{"dropping-particle":"","family":"Li","given":"Yuanzhi","non-dropping-particle":"","parse-names":false,"suffix":""},{"dropping-particle":"","family":"Wang","given":"Shean","non-dropping-particle":"","parse-names":false,"suffix":""},{"dropping-particle":"","family":"Wang","given":"Lu","non-dropping-particle":"","parse-names":false,"suffix":""},{"dropping-particle":"","family":"Chen","given":"Weizhu","non-dropping-particle":"","parse-names":false,"suffix":""}],"container-title":"ICLR 2022 - 10th International Conference on Learning Representations","id":"ITEM-1","issued":{"date-parts":[["2022"]]},"page":"1-26","title":"Lora: Low-Rank Adaptation of Large Language Models","type":"article-journal"},"uris":["http://www.mendeley.com/documents/?uuid=41c7ee30-5b42-4cae-ba57-282d56c5a8ee"]}],"mendeley":{"formattedCitation":"[15]","plainTextFormattedCitation":"[15]","previouslyFormattedCitation":"[15]"},"properties":{"noteIndex":0},"schema":"https://github.com/citation-style-language/schema/raw/master/csl-citation.json"}</w:instrText>
+      </w:r>
+      <w:r>
+        <w:fldChar w:fldCharType="separate"/>
+      </w:r>
+      <w:r>
+        <w:rPr>
+          <w:noProof/>
+        </w:rPr>
+        <w:t>[15]</w:t>
+      </w:r>
+      <w:r>
+        <w:fldChar w:fldCharType="end"/>
+      </w:r>
+      <w:r>
+        <w:t xml:space="preserve"> involves freezing pre-trained weights on the original model and creating a new version on the matrix with lower rank values for layers and query values. This lower-rated matrix has values on significantly fewer parameters than the original model, allowing for adjustment of memory usage on GPUs with smaller storage sizes. The advantage of this method can be seen </w:t>
+      </w:r>
+      <w:r>
+        <w:t>in the ability of various LoRA adapters to repurpose native LLMs</w:t>
+      </w:r>
+      <w:r>
+        <w:t xml:space="preserve">, </w:t>
+      </w:r>
+      <w:r>
+        <w:t xml:space="preserve">thereby reducing the total memory usage required when </w:t>
+      </w:r>
+      <w:r>
+        <w:t xml:space="preserve">providing answer text in use cases in tasks on specific domains and in various cases to be applied. Unlike LoRA, the QLoRA method represents an iteration of the LoRA method that will save more memory storage. The QLoRA method takes LoRA one step further by measuring the value or weight on a LoRA adapter with a smaller matrix value to a lower precision value (e.g., the model weight value becomes 4-bit, and not the value on a </w:t>
+      </w:r>
+      <w:r>
+        <w:t xml:space="preserve">model with an initial value of 8-bit). This approach can reduce the memory size and requirements of model storage. In the QLoRA method, </w:t>
+      </w:r>
+      <w:r>
+        <w:t>The pre-trained model is used on GPU memory with a quantized 4-bit weight value, different from the 8-bit model with the LoRA method. Although the bit precision value decreases,  the QLoRA method is able to maintain the same effectiveness as the LoRA method</w:t>
+      </w:r>
+      <w:r>
+        <w:t>.</w:t>
+      </w:r>
+      <w:r>
+        <w:rPr>
+          <w:lang w:val="id-ID"/>
+        </w:rPr>
         <w:t xml:space="preserve"> </w:t>
       </w:r>
       <w:r>
+        <w:t>So, this study uses a model refinement method using the QLoRA technique</w:t>
+      </w:r>
+      <w:r>
+        <w:t xml:space="preserve">. The fine-tuning method for LLM training uses the Unsloth library and Huggingface's TRL library </w:t>
+      </w:r>
+      <w:r>
         <w:fldChar w:fldCharType="begin" w:fldLock="1"/>
       </w:r>
       <w:r>
-        <w:instrText>ADDIN CSL_CITATION {"citationItems":[{"id":"ITEM-1","itemData":{"ISSN":"10495258","abstract":"We present QLORA, an efficient finetuning approach that reduces memory usage enough to finetune a 65B parameter model on a single 48GB GPU while preserving full 16-bit finetuning task performance. QLORA backpropagates gradients through a frozen, 4-bit quantized pretrained language model into Low Rank Adapters (LoRA). Our best model family, which we name Guanaco, outperforms all previous openly released models on the Vicuna benchmark, reaching 99.3% of the performance level of ChatGPT while only requiring 24 hours of finetuning on a single GPU. QLORA introduces a number of innovations to save memory without sacrificing performance: (a) 4-bit NormalFloat (NF4), a new data type that is information theoretically optimal for normally distributed weights (b) Double Quantization to reduce the average memory footprint by quantizing the quantization constants, and (c) Paged Optimizers to manage memory spikes. We use QLORA to finetune more than 1, 000 models, providing a detailed analysis of instruction following and chatbot performance across 8 instruction datasets, multiple model types (LLaMA, T5), and model scales that would be infeasible to run with regular finetuning (e.g. 33B and 65B parameter models). Our results show that QLoRA finetuning on a small high-quality dataset leads to state-of-the-art results, even when using smaller models than the previous SoTA. We provide a detailed analysis of chatbot performance based on both human and GPT-4 evaluations showing that GPT-4 evaluations are a cheap and reasonable alternative to human evaluation. Furthermore, we find that current chatbot benchmarks are not trustworthy to accurately evaluate the performance levels of chatbots. A lemon-picked analysis demonstrates where Guanaco fails compared to ChatGPT. We release all of our models and code, including CUDA kernels for 4-bit training.","author":[{"dropping-particle":"","family":"Dettmers","given":"Tim","non-dropping-particle":"","parse-names":false,"suffix":""},{"dropping-particle":"","family":"Pagnoni","given":"Artidoro","non-dropping-particle":"","parse-names":false,"suffix":""},{"dropping-particle":"","family":"Holtzman","given":"Ari","non-dropping-particle":"","parse-names":false,"suffix":""},{"dropping-particle":"","family":"Zettlemoyer","given":"Luke","non-dropping-particle":"","parse-names":false,"suffix":""}],"container-title":"Advances in Neural Information Processing Systems","id":"ITEM-1","issued":{"date-parts":[["2023"]]},"title":"QLORA: Efficient Finetuning of Quantized LLMs","type":"article-journal","volume":"36"},"uris":["http://www.mendeley.com/documents/?uuid=e1067955-21d6-4f3b-9a12-e1dcdc7419a2"]}],"mendeley":{"formattedCitation":"[14]","plainTextFormattedCitation":"[14]","previouslyFormattedCitation":"[14]"},"properties":{"noteIndex":0},"schema":"https://github.com/citation-style-language/schema/raw/master/csl-citation.json"}</w:instrText>
+        <w:instrText>ADDIN CSL_CITATION {"citationItems":[{"id":"ITEM-1","itemData":{"URL":"https://huggingface.co/blog/unsloth-trl","accessed":{"date-parts":[["2024","6","30"]]},"author":[{"dropping-particle":"","family":"Han-Chen","given":"Daniel","non-dropping-particle":"","parse-names":false,"suffix":""}],"container-title":"https://huggingface.co/blog/unsloth-trl","id":"ITEM-1","issued":{"date-parts":[["2024"]]},"title":"Make LLM Fine-tuning 2x faster with Unsloth and ? TRL","type":"webpage"},"uris":["http://www.mendeley.com/documents/?uuid=8d1637e3-6436-4e75-a702-96ffbdaea8e3"]}],"mendeley":{"formattedCitation":"[16]","plainTextFormattedCitation":"[16]","previouslyFormattedCitation":"[16]"},"properties":{"noteIndex":0},"schema":"https://github.com/citation-style-language/schema/raw/master/csl-citation.json"}</w:instrText>
       </w:r>
       <w:r>
         <w:fldChar w:fldCharType="separate"/>
@@ -1506,70 +1569,13 @@
         <w:rPr>
           <w:noProof/>
         </w:rPr>
-        <w:t>[14]</w:t>
+        <w:t>[16]</w:t>
       </w:r>
       <w:r>
         <w:fldChar w:fldCharType="end"/>
       </w:r>
       <w:r>
-        <w:t xml:space="preserve"> to improve large language models. The Lora</w:t>
-      </w:r>
-      <w:r>
-        <w:t xml:space="preserve"> m</w:t>
-      </w:r>
-      <w:r>
-        <w:t xml:space="preserve">ethod </w:t>
-      </w:r>
-      <w:r>
-        <w:fldChar w:fldCharType="begin" w:fldLock="1"/>
-      </w:r>
-      <w:r>
-        <w:instrText>ADDIN CSL_CITATION {"citationItems":[{"id":"ITEM-1","itemData":{"abstract":"An important paradigm of natural language processing consists of large-scale pretraining on general domain data and adaptation to particular tasks or domains. As we pre-train larger models, full fine-tuning, which retrains all model parameters, becomes less feasible. Using GPT-3 175B as an example - deploying independent instances of fine-tuned models, each with 175B parameters, is prohibitively expensive. We propose Low-Rank Adaptation, or LoRA, which freezes the pre-trained model weights and injects trainable rank decomposition matrices into each layer of the Transformer architecture, greatly reducing the number of trainable parameters for downstream tasks. Compared to GPT-3 175B fine-tuned with Adam, LoRA can reduce the number of trainable parameters by a factor of 10,000 and the GPU memory requirement by a factor of 3. LoRA performs on-par or better than fine-tuning in model quality on RoBERTa, DeBERTa, GPT-2, and GPT-3, despite having fewer trainable parameters, a higher training throughput, and, unlike adapters, no additional inference latency. We also provide an empirical investigation into rank-deficiency in language model adaptation, which sheds light on the efficacy of LoRA. We release a package that facilitates the integration of LoRA with PyTorch models and provide our implementations and model checkpoints for RoBERTa, DeBERTa, and GPT-2 at https://github.com/microsoft/LoRA.","author":[{"dropping-particle":"","family":"Hu","given":"Edward","non-dropping-particle":"","parse-names":false,"suffix":""},{"dropping-particle":"","family":"Shen","given":"Yelong","non-dropping-particle":"","parse-names":false,"suffix":""},{"dropping-particle":"","family":"Wallis","given":"Phillip","non-dropping-particle":"","parse-names":false,"suffix":""},{"dropping-particle":"","family":"Allen-Zhu","given":"Zeyuan","non-dropping-particle":"","parse-names":false,"suffix":""},{"dropping-particle":"","family":"Li","given":"Yuanzhi","non-dropping-particle":"","parse-names":false,"suffix":""},{"dropping-particle":"","family":"Wang","given":"Shean","non-dropping-particle":"","parse-names":false,"suffix":""},{"dropping-particle":"","family":"Wang","given":"Lu","non-dropping-particle":"","parse-names":false,"suffix":""},{"dropping-particle":"","family":"Chen","given":"Weizhu","non-dropping-particle":"","parse-names":false,"suffix":""}],"container-title":"ICLR 2022 - 10th International Conference on Learning Representations","id":"ITEM-1","issued":{"date-parts":[["2022"]]},"page":"1-26","title":"Lora: Low-Rank Adaptation of Large Language Models","type":"article-journal"},"uris":["http://www.mendeley.com/documents/?uuid=41c7ee30-5b42-4cae-ba57-282d56c5a8ee"]}],"mendeley":{"formattedCitation":"[15]","plainTextFormattedCitation":"[15]","previouslyFormattedCitation":"[15]"},"properties":{"noteIndex":0},"schema":"https://github.com/citation-style-language/schema/raw/master/csl-citation.json"}</w:instrText>
-      </w:r>
-      <w:r>
-        <w:fldChar w:fldCharType="separate"/>
-      </w:r>
-      <w:r>
-        <w:rPr>
-          <w:noProof/>
-        </w:rPr>
-        <w:t>[15]</w:t>
-      </w:r>
-      <w:r>
-        <w:fldChar w:fldCharType="end"/>
-      </w:r>
-      <w:r>
-        <w:t xml:space="preserve"> involves freezing pre-trained weights on the original model and creating a new version on the matrix with lower rank values for layers and query values. This lower-rated matrix has values on significantly fewer parameters than the original model, allowing for adjustment of memory usage on GPUs with smaller storage sizes. The advantage of this method can be seen in the ability of many LoRA adapters to reuse native LLMs, thereby reducing the overall memory usage required when providing answer text in use cases in tasks on specific domains and in various cases to be applied. Unlike LoRA, the QLoRA method represents an iteration of the LoRA method that will save more memory storage. The QLoRA method takes LoRA one step further by measuring the value or weight on a LoRA adapter with a smaller matrix value to a lower precision value (e.g., the model weight value becomes 4-bit, and not the value on a </w:t>
-      </w:r>
-      <w:r>
-        <w:t>model with an initial value of 8-bit). This approach can reduce the memory size and requirements of model storage. In the QLoRA method, the trained model is loaded into GPU memory with a quantized 4-bit weight value, in contrast to the 8-bit model used in the LoRA method. Despite the decrease in bit precision values, the QLoRA method can maintain a level of effectiveness comparable to that of the LoRA method. So, this study uses a parameter-efficient improvement method with QLoRA. The fine-tuning method for LLM training uses the Unsloth library and Huggingface's TRL library</w:t>
-      </w:r>
-      <w:r>
-        <w:t xml:space="preserve"> </w:t>
-      </w:r>
-      <w:r>
-        <w:fldChar w:fldCharType="begin" w:fldLock="1"/>
-      </w:r>
-      <w:r>
-        <w:instrText>ADDIN CSL_CITATION {"citationItems":[{"id":"ITEM-1","itemData":{"URL":"https://huggingface.co/blog/unsloth-trl","accessed":{"date-parts":[["2024","6","30"]]},"author":[{"dropping-particle":"","family":"Han-Chen","given":"Daniel","non-dropping-particle":"","parse-names":false,"suffix":""}],"container-title":"https://huggingface.co/blog/unsloth-trl","id":"ITEM-1","issued":{"date-parts":[["2024"]]},"title":"Make LLM Fine-tuning 2x faster with Unsloth and ? TRL","type":"webpage"},"uris":["http://www.mendeley.com/documents/?uuid=8d1637e3-6436-4e75-a702-96ffbdaea8e3"]}],"mendeley":{"formattedCitation":"[16]","plainTextFormattedCitation":"[16]","previouslyFormattedCitation":"[16]"},"properties":{"noteIndex":0},"schema":"https://github.com/citation-style-language/schema/raw/master/csl-citation.json"}</w:instrText>
-      </w:r>
-      <w:r>
-        <w:fldChar w:fldCharType="separate"/>
-      </w:r>
-      <w:r>
-        <w:rPr>
-          <w:noProof/>
-        </w:rPr>
-        <w:t>[16]</w:t>
-      </w:r>
-      <w:r>
-        <w:fldChar w:fldCharType="end"/>
-      </w:r>
-      <w:r>
-        <w:t>. The Unsloth library can make finetuning LLMs 2x faster</w:t>
-      </w:r>
-      <w:r>
-        <w:t>.</w:t>
+        <w:t>. The Unsloth library can make finetuning LLMs 2x faster.</w:t>
       </w:r>
     </w:p>
     <w:p>
@@ -1583,11 +1589,14 @@
         <w:t xml:space="preserve">Table I </w:t>
       </w:r>
       <w:r>
-        <w:t>shows the hyperparameter settings used in fine-tuning using the Unsloth and Huggingface's TRL libraries. It summarizes the configuration for creating a FastLanguageModel.from_pretrained instance using the unsloth component, with specific configurations such as maximum sequence length, data type, and 4-bit loading</w:t>
-      </w:r>
-      <w:r>
-        <w:rPr>
-          <w:lang w:val="en-US"/>
+        <w:t xml:space="preserve">shows the hyperparameter settings used in fine-tuning using the Unsloth and Huggingface's TRL libraries. It summarizes the configuration for creating a FastLanguageModel.from_pretrained instance using the unsloth component, </w:t>
+      </w:r>
+      <w:r>
+        <w:t>with configurations like maximum sequence length, data type, and 4-bit loading</w:t>
+      </w:r>
+      <w:r>
+        <w:rPr>
+          <w:lang w:val="id-ID"/>
         </w:rPr>
         <w:t xml:space="preserve"> </w:t>
       </w:r>
@@ -1957,7 +1966,28 @@
         <w:t>Table II</w:t>
       </w:r>
       <w:r>
-        <w:t>, the FastLanguageModel object provides attributes get_peft_model, where users can configure various parameters for customization, such as the number of attention heads, target module, dropout rate, LoRa alpha, and more. Using checkpointing gradients and other advanced techniques demonstrates unslotting's ability to optimize model performance</w:t>
+        <w:t xml:space="preserve">, </w:t>
+      </w:r>
+      <w:r>
+        <w:t>The FastLanguageModel object provides get_peft_model attribute settings, which can be set parameters for customization, such as setting the number  of</w:t>
+      </w:r>
+      <w:r>
+        <w:rPr>
+          <w:lang w:val="en-US"/>
+        </w:rPr>
+        <w:t xml:space="preserve"> </w:t>
+      </w:r>
+      <w:r>
+        <w:t xml:space="preserve">attention heads, target module, dropout rate, LoRa alpha, and more. Using checkpointing gradients </w:t>
+      </w:r>
+      <w:r>
+        <w:t xml:space="preserve">as well as other better techniques </w:t>
+      </w:r>
+      <w:r>
+        <w:t xml:space="preserve">demonstrates unslotting's ability </w:t>
+      </w:r>
+      <w:r>
+        <w:t>to maximize model performance</w:t>
       </w:r>
       <w:r>
         <w:rPr>
@@ -2083,27 +2113,7 @@
           <w:sz w:val="16"/>
           <w:szCs w:val="16"/>
         </w:rPr>
-        <w:t>.</w:t>
-      </w:r>
-      <w:r>
-        <w:rPr>
-          <w:iCs w:val="0"/>
-          <w:smallCaps/>
-          <w:noProof/>
-          <w:sz w:val="16"/>
-          <w:szCs w:val="16"/>
-        </w:rPr>
-        <w:t xml:space="preserve"> </w:t>
-      </w:r>
-      <w:r>
-        <w:rPr>
-          <w:iCs w:val="0"/>
-          <w:smallCaps/>
-          <w:noProof/>
-          <w:sz w:val="16"/>
-          <w:szCs w:val="16"/>
-        </w:rPr>
-        <w:t>FastLanguageModel.get_peft_model Configuration</w:t>
+        <w:t>. FastLanguageModel.get_peft_model Configuration</w:t>
       </w:r>
     </w:p>
     <w:tbl>
@@ -2692,7 +2702,13 @@
         <w:tab/>
       </w:r>
       <w:r>
-        <w:t>Next, as summarized in Tables III and IV, is to initialize the supervised fine-tuning trainer, which helps the fine-tuning process. It involves initializing the model, the dataset to be refined, the tokenizer, learning speed, maximum steps, weight reduction, and optimization</w:t>
+        <w:t xml:space="preserve">Next, as summarized in Tables III and IV, is to initialize the supervised fine-tuning trainer, which helps the fine-tuning process. </w:t>
+      </w:r>
+      <w:r>
+        <w:t xml:space="preserve">It includes initializing the model and the dataset that will be </w:t>
+      </w:r>
+      <w:r>
+        <w:t>refined, the tokenizer, learning speed, maximum steps, weight reduction, and optimization</w:t>
       </w:r>
       <w:r>
         <w:rPr>
@@ -3378,7 +3394,7 @@
           <w:sz w:val="16"/>
           <w:szCs w:val="16"/>
         </w:rPr>
-        <w:t>.</w:t>
+        <w:t>. TrainingArguments Configuration</w:t>
       </w:r>
       <w:r>
         <w:rPr>
@@ -3388,17 +3404,7 @@
           <w:sz w:val="16"/>
           <w:szCs w:val="16"/>
         </w:rPr>
-        <w:t xml:space="preserve"> </w:t>
-      </w:r>
-      <w:r>
-        <w:rPr>
-          <w:iCs w:val="0"/>
-          <w:smallCaps/>
-          <w:noProof/>
-          <w:sz w:val="16"/>
-          <w:szCs w:val="16"/>
-        </w:rPr>
-        <w:t>TrainingArguments Configuration</w:t>
+        <w:t xml:space="preserve"> [17]</w:t>
       </w:r>
     </w:p>
     <w:tbl>
@@ -4097,46 +4103,37 @@
         <w:jc w:val="both"/>
       </w:pPr>
       <w:r>
-        <w:t>In the RAG method, the data is an external document containing information on the USK academic system and is stored in PDF format. The information data set is then embedded to convert text into vectors stored in a database vector. The database vector used in this study is FAISS. The model to be used at this stage is a model that has been quantized into GPT-Generated Unified Format (GGUF)</w:t>
+        <w:t xml:space="preserve">In the RAG method, the data is an external document containing information on the USK academic system and is stored in PDF format. The information data set is then embedded to convert text into vectors stored in a database vector. The database vector used in this study is FAISS. The model to be used at this stage is a model that has been quantized into GPT-Generated Unified Format (GGUF) </w:t>
+      </w:r>
+      <w:r>
+        <w:fldChar w:fldCharType="begin" w:fldLock="1"/>
+      </w:r>
+      <w:r>
+        <w:instrText>ADDIN CSL_CITATION {"citationItems":[{"id":"ITEM-1","itemData":{"URL":"https://www.maartengrootendorst.com/blog/quantization/","accessed":{"date-parts":[["2024","2","29"]]},"author":[{"dropping-particle":"","family":"Grootendorst","given":"Maarten","non-dropping-particle":"","parse-names":false,"suffix":""}],"container-title":"maartengrootendorst.com","id":"ITEM-1","issued":{"date-parts":[["2023"]]},"title":"Which Quantization Method is Right for You? (GPTQ vs. GGUF vs. AWQ)","type":"webpage"},"uris":["http://www.mendeley.com/documents/?uuid=fd923b8c-9eab-4e32-a96f-0d62cc800ff1"]}],"mendeley":{"formattedCitation":"[19]","plainTextFormattedCitation":"[19]","previouslyFormattedCitation":"[18]"},"properties":{"noteIndex":0},"schema":"https://github.com/citation-style-language/schema/raw/master/csl-citation.json"}</w:instrText>
+      </w:r>
+      <w:r>
+        <w:fldChar w:fldCharType="separate"/>
+      </w:r>
+      <w:r>
+        <w:rPr>
+          <w:noProof/>
+        </w:rPr>
+        <w:t>[19]</w:t>
+      </w:r>
+      <w:r>
+        <w:fldChar w:fldCharType="end"/>
       </w:r>
       <w:r>
         <w:t xml:space="preserve"> </w:t>
       </w:r>
       <w:r>
-        <w:fldChar w:fldCharType="begin" w:fldLock="1"/>
-      </w:r>
-      <w:r>
-        <w:instrText>ADDIN CSL_CITATION {"citationItems":[{"id":"ITEM-1","itemData":{"URL":"https://www.maartengrootendorst.com/blog/quantization/","accessed":{"date-parts":[["2024","2","29"]]},"author":[{"dropping-particle":"","family":"Grootendorst","given":"Maarten","non-dropping-particle":"","parse-names":false,"suffix":""}],"container-title":"maartengrootendorst.com","id":"ITEM-1","issued":{"date-parts":[["2023"]]},"title":"Which Quantization Method is Right for You? (GPTQ vs. GGUF vs. AWQ)","type":"webpage"},"uris":["http://www.mendeley.com/documents/?uuid=fd923b8c-9eab-4e32-a96f-0d62cc800ff1"]}],"mendeley":{"formattedCitation":"[19]","plainTextFormattedCitation":"[19]","previouslyFormattedCitation":"[18]"},"properties":{"noteIndex":0},"schema":"https://github.com/citation-style-language/schema/raw/master/csl-citation.json"}</w:instrText>
-      </w:r>
-      <w:r>
-        <w:fldChar w:fldCharType="separate"/>
-      </w:r>
-      <w:r>
-        <w:rPr>
-          <w:noProof/>
-        </w:rPr>
-        <w:t>[19]</w:t>
-      </w:r>
-      <w:r>
-        <w:fldChar w:fldCharType="end"/>
-      </w:r>
-      <w:r>
-        <w:t xml:space="preserve"> </w:t>
-      </w:r>
-      <w:r>
-        <w:t>so that it is possible to use the CPU when running the LLM by moving some of its layers to the GPU so that it can accelerate the model's performance in generating text. The query process on the model in retrieving the most relevant context of the user command with the RAG method is shown in</w:t>
-      </w:r>
-      <w:r>
-        <w:t xml:space="preserve"> </w:t>
+        <w:t xml:space="preserve">so that it is possible to use the CPU when running the LLM by moving some of its layers to the GPU so that it can accelerate the model's performance in generating text. The query process on the model in retrieving the most relevant context of the user command with the RAG method is shown in </w:t>
       </w:r>
       <w:r>
         <w:fldChar w:fldCharType="begin"/>
       </w:r>
       <w:r>
-        <w:instrText xml:space="preserve"> REF _Ref180171760 \h </w:instrText>
-      </w:r>
-      <w:r>
-        <w:instrText xml:space="preserve"> \* MERGEFORMAT </w:instrText>
+        <w:instrText xml:space="preserve"> REF _Ref180171760 \h  \* MERGEFORMAT </w:instrText>
       </w:r>
       <w:r>
         <w:fldChar w:fldCharType="separate"/>
@@ -4376,7 +4373,16 @@
         <w:ind w:firstLine="14.45pt"/>
       </w:pPr>
       <w:r>
-        <w:t xml:space="preserve">The metric used to evaluate the model's performance in this study is the Recall-Oriented Understudy for Gisting Evaluation (Rouge) Metric. Rouge metrics are used to evaluate models on NLP tasks so that they can compare the </w:t>
+        <w:t xml:space="preserve">The metric used to evaluate the </w:t>
+      </w:r>
+      <w:r>
+        <w:rPr>
+          <w:lang w:val="en-US"/>
+        </w:rPr>
+        <w:t>LLM</w:t>
+      </w:r>
+      <w:r>
+        <w:t xml:space="preserve">'s performance in this study is the Recall-Oriented Understudy for Gisting Evaluation (Rouge) Metric. Rouge metrics are used to evaluate models on NLP tasks so that they can compare the </w:t>
       </w:r>
       <w:r>
         <w:t>text summaries generated by the model with the summaries in the references</w:t>
@@ -4431,10 +4437,19 @@
         <w:t xml:space="preserve">. </w:t>
       </w:r>
       <w:r>
-        <w:t>Rouge is mainly used to evaluate text summarization tasks. The value of the rouge metric ranges from 0 to 1, where 1 is the highest score, indicating that the computer-generated and reference summaries are highly similar. Rouge-1, rouge-2, and rouge-L compare two summaries with different details</w:t>
-      </w:r>
-      <w:r>
-        <w:t xml:space="preserve"> </w:t>
+        <w:t>Rouge is mainly used to assess the answer tasks of the model</w:t>
+      </w:r>
+      <w:r>
+        <w:t xml:space="preserve">. The value of the rouge metric ranges from 0 to 1, where 1 is the highest score, </w:t>
+      </w:r>
+      <w:r>
+        <w:t xml:space="preserve">indicates that </w:t>
+      </w:r>
+      <w:r>
+        <w:t xml:space="preserve">the computer-generated and reference summaries are highly similar. Rouge-1, rouge-2, and rouge-L </w:t>
+      </w:r>
+      <w:r>
+        <w:t xml:space="preserve">will provide a comparison of two summaries with different details </w:t>
       </w:r>
       <w:r>
         <w:fldChar w:fldCharType="begin" w:fldLock="1"/>
@@ -4505,7 +4520,13 @@
         </w:rPr>
       </w:pPr>
       <w:r>
-        <w:t>Rouge-1 measures the accuracy of unigrams (single words) that overlap between the generated text and the reference text (Man-made</w:t>
+        <w:t xml:space="preserve">Rouge-1 measures the accuracy of unigrams (single words) </w:t>
+      </w:r>
+      <w:r>
+        <w:t xml:space="preserve">that overlaps between the text generated by the model and the reference text </w:t>
+      </w:r>
+      <w:r>
+        <w:t>(Man-made</w:t>
       </w:r>
       <w:r>
         <w:rPr>
@@ -4916,7 +4937,19 @@
         </w:rPr>
       </w:pPr>
       <w:r>
-        <w:t xml:space="preserve">Rouge-2 measures the accuracy of overlapping bigrams between the generated text and the reference text (man-made). The rouge-2 formula is the same as rouge-1, but the words used are bigrams, not unigrams. Bigrams compensate for the problem of the position of the word </w:t>
+        <w:t xml:space="preserve">Rouge-2 </w:t>
+      </w:r>
+      <w:r>
+        <w:rPr>
+          <w:lang w:val="id-ID"/>
+        </w:rPr>
+        <w:t>m</w:t>
+      </w:r>
+      <w:r>
+        <w:t xml:space="preserve">easure the accuracy of overlapping bigrams between the text generated by the model and the reference text </w:t>
+      </w:r>
+      <w:r>
+        <w:t xml:space="preserve">(man-made). The rouge-2 formula is the same as rouge-1, but the words used are bigrams, not unigrams. Bigrams compensate for the problem of the position of the word </w:t>
       </w:r>
       <w:r>
         <w:t>rouge</w:t>
@@ -4992,7 +5025,19 @@
         <w:t>rouge</w:t>
       </w:r>
       <w:r>
-        <w:t>-L does not look into unigrams or bigrams but conforms to LCS (Longest Common Subsequence) or the longest sequence of words in a human-generated reference and text</w:t>
+        <w:t>-L does not look into unigrams or bigrams but conforms to LCS (Longest Common Subsequence) or</w:t>
+      </w:r>
+      <w:r>
+        <w:t xml:space="preserve"> </w:t>
+      </w:r>
+      <w:r>
+        <w:rPr>
+          <w:lang w:val="id-ID"/>
+        </w:rPr>
+        <w:t>t</w:t>
+      </w:r>
+      <w:r>
+        <w:t>he longest word sequence in the reference text and the text generated by the model</w:t>
       </w:r>
       <w:r>
         <w:rPr>
@@ -5391,7 +5436,11 @@
         <w:pStyle w:val="BodyText"/>
       </w:pPr>
       <w:r>
-        <w:t>The output of this study is a web-based chatbot application utilizing the LLM Mistral 7B, which can be used as an alternative tool to help prospective new students get information. This chatbot was developed using the USK dataset, which summarizes LLM texts to generate information about the lecture system and new student admissions at USK. Several stages were carried out in utilizing and developing LLM, such as collecting data related to lecture system information and new student</w:t>
+        <w:t xml:space="preserve">The output of this study is a web-based chatbot application utilizing the LLM Mistral 7B, which can be used as an alternative tool to help prospective new students get information. This chatbot was developed using the USK dataset, which summarizes LLM texts to generate information about the lecture system and new student admissions at USK. Several stages were carried out in utilizing and developing </w:t>
+      </w:r>
+      <w:r>
+        <w:lastRenderedPageBreak/>
+        <w:t>LLM, such as collecting data related to lecture system information and new student</w:t>
       </w:r>
       <w:r>
         <w:rPr>
@@ -5400,11 +5449,7 @@
         <w:t xml:space="preserve"> </w:t>
       </w:r>
       <w:r>
-        <w:t xml:space="preserve">admissions at USK. This data </w:t>
-      </w:r>
-      <w:r>
-        <w:lastRenderedPageBreak/>
-        <w:t>was collected during the preprocessing stage by converting the raw data into csv and pdf formats. After the preprocessing stage, fine-tuning was done on the Mistral 7B model. RAG was carried out using the concept of embedding to make it easier to manage data. The RAG aims to overcome generative AI's limitations because whenever a question requires information outside the LLM training corpus, it will result in hallucinations, inaccuracies, or distortions in the generated text. The next stage is to test and evaluate the generated text using the Rouge method to compare the text generated by the model with the summary of the provided references. The last stage is creating a UI or web interface accessible to users.</w:t>
+        <w:t>admissions at USK. This data was collected during the preprocessing stage by converting the raw data into csv and pdf formats. After the preprocessing stage, fine-tuning was done on the Mistral 7B model. RAG was carried out using the concept of embedding to make it easier to manage data. The RAG aims to overcome generative AI's limitations because whenever a question requires information outside the LLM training corpus, it will result in hallucinations, inaccuracies, or distortions in the generated text. The next stage is to test and evaluate the generated text using the Rouge method to compare the text generated by the model with the summary of the provided references. The last stage is creating a UI or web interface accessible to users.</w:t>
       </w:r>
       <w:r>
         <w:t>.</w:t>
@@ -5415,10 +5460,7 @@
         <w:pStyle w:val="Heading2"/>
       </w:pPr>
       <w:r>
-        <w:t>T</w:t>
-      </w:r>
-      <w:r>
-        <w:t>esting Results and Evaluation of Inference Results</w:t>
+        <w:t>Testing Results and Evaluation of Inference Results</w:t>
       </w:r>
     </w:p>
     <w:p>
@@ -5438,16 +5480,13 @@
         <w:t>chatbot</w:t>
       </w:r>
       <w:r>
-        <w:t xml:space="preserve"> can be evaluated to see quantitative similarities between the reference and the answers generated by the </w:t>
-      </w:r>
-      <w:r>
-        <w:rPr>
-          <w:lang w:val="en-US"/>
-        </w:rPr>
-        <w:t>chatbot</w:t>
-      </w:r>
-      <w:r>
-        <w:t>. The results of the rouge calculation score on the model are shown in</w:t>
+        <w:t xml:space="preserve"> can be evaluated to see quantitative similarities between </w:t>
+      </w:r>
+      <w:r>
+        <w:t>references and responses generated by the chatbot.</w:t>
+      </w:r>
+      <w:r>
+        <w:t xml:space="preserve"> The results of the rouge calculation score on the model are shown in</w:t>
       </w:r>
       <w:r>
         <w:rPr>
@@ -5548,27 +5587,7 @@
           <w:sz w:val="16"/>
           <w:szCs w:val="16"/>
         </w:rPr>
-        <w:t>.</w:t>
-      </w:r>
-      <w:r>
-        <w:rPr>
-          <w:iCs w:val="0"/>
-          <w:smallCaps/>
-          <w:noProof/>
-          <w:sz w:val="16"/>
-          <w:szCs w:val="16"/>
-        </w:rPr>
-        <w:t xml:space="preserve"> </w:t>
-      </w:r>
-      <w:r>
-        <w:rPr>
-          <w:iCs w:val="0"/>
-          <w:smallCaps/>
-          <w:noProof/>
-          <w:sz w:val="16"/>
-          <w:szCs w:val="16"/>
-        </w:rPr>
-        <w:t>Score value of ROUGE</w:t>
+        <w:t>. Score value of ROUGE</w:t>
       </w:r>
     </w:p>
     <w:tbl>
@@ -5855,7 +5874,6 @@
               <w:rPr>
                 <w:sz w:val="16"/>
                 <w:szCs w:val="16"/>
-                <w:highlight w:val="yellow"/>
               </w:rPr>
             </w:pPr>
             <w:r>
@@ -5877,7 +5895,6 @@
               <w:rPr>
                 <w:sz w:val="16"/>
                 <w:szCs w:val="16"/>
-                <w:highlight w:val="yellow"/>
               </w:rPr>
             </w:pPr>
             <w:r>
@@ -5899,7 +5916,6 @@
               <w:rPr>
                 <w:sz w:val="16"/>
                 <w:szCs w:val="16"/>
-                <w:highlight w:val="yellow"/>
               </w:rPr>
             </w:pPr>
             <w:r>
@@ -5969,7 +5985,6 @@
               <w:rPr>
                 <w:sz w:val="16"/>
                 <w:szCs w:val="16"/>
-                <w:highlight w:val="yellow"/>
               </w:rPr>
             </w:pPr>
             <w:r>
@@ -5991,7 +6006,6 @@
               <w:rPr>
                 <w:sz w:val="16"/>
                 <w:szCs w:val="16"/>
-                <w:highlight w:val="yellow"/>
               </w:rPr>
             </w:pPr>
             <w:r>
@@ -6013,7 +6027,6 @@
               <w:rPr>
                 <w:sz w:val="16"/>
                 <w:szCs w:val="16"/>
-                <w:highlight w:val="yellow"/>
               </w:rPr>
             </w:pPr>
             <w:r>
@@ -6058,14 +6071,7 @@
         </w:rPr>
       </w:pPr>
       <w:r>
-        <w:t xml:space="preserve">A </w:t>
-      </w:r>
-      <w:r>
-        <w:rPr>
-          <w:spacing w:val="-1"/>
-          <w:lang w:val="x-none" w:eastAsia="x-none"/>
-        </w:rPr>
-        <w:t>good rouge score varies based on tasks on the summary and metrics. The rouge-1 score with the category is excellent, with a score of around 0.5. A score above 0.5 is considered good, and 0.4 to 0.5 is moderate. For rouge-2, a score above 0.4 falls into the good category, and 0.2 to 0.4 falls into the moderate category</w:t>
+        <w:t>The value of the Rouge Score category varies depending on the summary task and metrics. The category's rouge-1 score is very good, with a score of around 0.5. A score above 0.5 is considered good, and 0.4 to 0.5 is categorized as moderate. On rouge-2 with a score above 0.4 is categorized as good, and 0.2 to 0.4 is categorized as moderate</w:t>
       </w:r>
       <w:r>
         <w:rPr>
@@ -6085,12 +6091,9 @@
       <w:r>
         <w:rPr>
           <w:spacing w:val="-1"/>
-          <w:lang w:val="x-none" w:eastAsia="x-none"/>
-        </w:rPr>
-        <w:t>The Rouge-L score with a good category is around 0.4, and the low category ranges from 0.3 to 0.4. While the Rouge score is helpful, it does not consider semantic or syntactic qualities and should be complemented by other metrics and human evaluation for a complete assessment</w:t>
-      </w:r>
-      <w:r>
-        <w:t xml:space="preserve"> </w:t>
+          <w:lang w:eastAsia="x-none"/>
+        </w:rPr>
+        <w:t xml:space="preserve">The score on the Rouge-L Score is categorized as good at around 0.4, and is categorized as low with a score of around 0.3 to 0.4. Although the Rouge score helps in assessing the quality of the response, it does not assess the semantic or syntactic quality so it requires assessment with other metrics and human evaluation for a thorough assessment </w:t>
       </w:r>
       <w:r>
         <w:fldChar w:fldCharType="begin" w:fldLock="1"/>
@@ -6712,10 +6715,7 @@
         <w:pStyle w:val="Heading2"/>
       </w:pPr>
       <w:r>
-        <w:t>C</w:t>
-      </w:r>
-      <w:r>
-        <w:t>alculating Resource Evaluation</w:t>
+        <w:t>Calculating Resource Evaluation</w:t>
       </w:r>
     </w:p>
     <w:p>
@@ -6735,10 +6735,10 @@
         <w:t>Table VII</w:t>
       </w:r>
       <w:r>
-        <w:t xml:space="preserve">, the researcher concluded that the fine-tuning approach with the unsloth library is effective and efficient and requires minimal time. The inference time test shows that the USK Mistral 7B does not require excessive computing power during the inference process, making it an energy-efficient and efficient system to respond to user inquiries only takes 5-6 </w:t>
-      </w:r>
-      <w:r>
-        <w:t>minutes to respond to user inquiries. Hence, this model will be an efficient system for handling information related to USK's academic administration in the future</w:t>
+        <w:t xml:space="preserve">, the researcher concluded that the fine-tuning approach with the unsloth library is effective and efficient and requires minimal time. The inference time test shows that the </w:t>
+      </w:r>
+      <w:r>
+        <w:t>USK Mistral 7B does not require excessive computing power during the inference process, making it an energy-efficient and efficient system to respond to user inquiries only takes 5-6 minutes to respond to user inquiries. Hence, this model will be an efficient system for handling information related to USK's academic administration in the future</w:t>
       </w:r>
       <w:r>
         <w:rPr>
@@ -7113,13 +7113,16 @@
         </w:rPr>
       </w:pPr>
       <w:r>
-        <w:t>An important factor contributing to LLM hallucinations is the nature of the training data. LLMs, such as Mistral 7B, GPT, Falcon, and Llama, undergo extensive unattended training with large and diverse datasets from various origins. Verifying this data's fairness, impartiality, and factual correctness is challenging. As the model learns to generate text, it can find and replicate factual inaccuracies in the training data. This learning leads to scenarios where the model cannot distinguish between truth and fiction and can produce outputs that deviate from facts or logical reasoning. LLMs trained on datasets sourced from the internet can contain biased or incorrect information. This misinformation can spread to the model's output, as the model cannot distinguish between accurate and inaccurate data</w:t>
-      </w:r>
-      <w:r>
-        <w:rPr>
-          <w:lang w:val="en-US"/>
-        </w:rPr>
-        <w:t>.</w:t>
+        <w:t>The factors that affect LLM so that it produces hallucinatory answers are based on the nature of the model training data. LLMs, such as the Mistral 7B have undergone extensive unattended training using large and diverse datasets from a variety of sources</w:t>
+      </w:r>
+      <w:r>
+        <w:t>. Ensuring factual truth in data is a challenge</w:t>
+      </w:r>
+      <w:r>
+        <w:t xml:space="preserve">. </w:t>
+      </w:r>
+      <w:r>
+        <w:t>When the model learns to generate a response in the form of text, it can find and replicate factual inaccuracies in the training data. This learning can lead to scenarios where the model cannot distinguish between truth and fiction so that the model produces outputs that do not correspond to facts or logical reasoning. At first, LLMs are trained using a set of data sourced from the internet, this information can be biased or incorrect data. This misinformation can extend to the model's output, as the model lacks the ability to distinguish between accurate and inaccurate data.</w:t>
       </w:r>
     </w:p>
     <w:p>
@@ -7138,7 +7141,7 @@
         </w:rPr>
       </w:pPr>
       <w:r>
-        <w:t>Efforts to reduce hallucinations are essential to maintain the credibility and functionality of LLMs. The primary method for identifying and mitigating these errors involves a combination of advanced metrics and critical human evaluation. These include</w:t>
+        <w:t>Efforts to reduce hallucinations are essential to maintain the reliability, quality and functionality of LLMs. This primary method of identifying and mitigating errors involves a combination of other metrics and in-depth human evaluation. Among them are such as</w:t>
       </w:r>
       <w:r>
         <w:rPr>
@@ -7152,10 +7155,10 @@
         <w:pStyle w:val="bulletlist"/>
       </w:pPr>
       <w:r>
-        <w:t>Linguistic quality metrics such as ROUGE and BLEU</w:t>
-      </w:r>
-      <w:r>
-        <w:t>.</w:t>
+        <w:t xml:space="preserve">Metrics to assess linguistic qualities such as metrics </w:t>
+      </w:r>
+      <w:r>
+        <w:t>ROUGE and BLEU.</w:t>
       </w:r>
     </w:p>
     <w:p>
@@ -7163,7 +7166,10 @@
         <w:pStyle w:val="bulletlist"/>
       </w:pPr>
       <w:r>
-        <w:t>Content validity metrics, which are IE-based, QA</w:t>
+        <w:t>Metrics to assess the validity of a piece of content</w:t>
+      </w:r>
+      <w:r>
+        <w:t>, which are IE-based, QA</w:t>
       </w:r>
       <w:r>
         <w:rPr>
@@ -7172,10 +7178,7 @@
         <w:t>-</w:t>
       </w:r>
       <w:r>
-        <w:t>based, and NLI-based</w:t>
-      </w:r>
-      <w:r>
-        <w:t>.</w:t>
+        <w:t>based, and NLI-based.</w:t>
       </w:r>
     </w:p>
     <w:p>
@@ -7183,7 +7186,7 @@
         <w:pStyle w:val="bulletlist"/>
       </w:pPr>
       <w:r>
-        <w:t>FactScore to check the accuracy of individual facts</w:t>
+        <w:t>FactScore is used in checking the accuracy level of facts</w:t>
       </w:r>
       <w:r>
         <w:rPr>
@@ -7214,7 +7217,7 @@
         </w:rPr>
       </w:pPr>
       <w:r>
-        <w:t xml:space="preserve">Innovative methods such as </w:t>
+        <w:t xml:space="preserve">Innovative approaches such as </w:t>
       </w:r>
       <w:r>
         <w:rPr>
@@ -7223,7 +7226,10 @@
         <w:t>SelfCheckGPT</w:t>
       </w:r>
       <w:r>
-        <w:t xml:space="preserve"> detect hallucinations by assessing the consistency of multiple answers generated to the same question. In addition, techniques such as </w:t>
+        <w:t xml:space="preserve"> can identify hallucinations by evaluating the consistency of the various responses that the model provides in answering similar questions. </w:t>
+      </w:r>
+      <w:r>
+        <w:t xml:space="preserve">In addition, methods such as </w:t>
       </w:r>
       <w:r>
         <w:rPr>
@@ -7241,7 +7247,16 @@
         <w:t>Retrieval-Augmented Generation</w:t>
       </w:r>
       <w:r>
-        <w:t xml:space="preserve"> (RAG) are constantly being explored to strengthen the model's ability to provide precise and relevant information</w:t>
+        <w:t xml:space="preserve"> (RAG) are continuously developed to optimize the model's proficiency in generating appropriate and </w:t>
+      </w:r>
+      <w:r>
+        <w:rPr>
+          <w:lang w:val="en-US"/>
+        </w:rPr>
+        <w:t>relevant</w:t>
+      </w:r>
+      <w:r>
+        <w:t xml:space="preserve"> answers</w:t>
       </w:r>
       <w:r>
         <w:rPr>
@@ -7283,6 +7298,7 @@
         <w:rPr>
           <w:lang w:val="id-ID"/>
         </w:rPr>
+        <w:lastRenderedPageBreak/>
         <w:t>Conclusion</w:t>
       </w:r>
     </w:p>
@@ -7301,15 +7317,7 @@
           <w:spacing w:val="-1"/>
           <w:lang w:val="x-none" w:eastAsia="x-none"/>
         </w:rPr>
-        <w:t xml:space="preserve">Fine-tuning the Mistral 7B model to USK Mistral 7B requires enormous amounts of data to produce a better LLM in answering questions related to the lecture system and new student admissions at USK. It takes a long time, </w:t>
-      </w:r>
-      <w:r>
-        <w:rPr>
-          <w:spacing w:val="-1"/>
-          <w:lang w:val="x-none" w:eastAsia="x-none"/>
-        </w:rPr>
-        <w:lastRenderedPageBreak/>
-        <w:t>approximately 2 hours, to get a fine-tuning model with a dataset of 20 question-and-answer data.</w:t>
+        <w:t>Fine-tuning the Mistral 7B model to USK Mistral 7B requires enormous amounts of data to produce a better LLM in answering questions related to the lecture system and new student admissions at USK. It takes a long time, approximately 2 hours, to get a fine-tuning model with a dataset of 20 question-and-answer data.</w:t>
       </w:r>
     </w:p>
     <w:p>
@@ -8427,6 +8435,7 @@
         <w:rPr>
           <w:noProof/>
           <w:sz w:val="16"/>
+          <w:szCs w:val="24"/>
         </w:rPr>
       </w:pPr>
       <w:r>
@@ -8454,6 +8463,21 @@
         </w:rPr>
         <w:t>.</w:t>
       </w:r>
+    </w:p>
+    <w:p>
+      <w:pPr>
+        <w:widowControl w:val="0"/>
+        <w:autoSpaceDE w:val="0"/>
+        <w:autoSpaceDN w:val="0"/>
+        <w:adjustRightInd w:val="0"/>
+        <w:spacing w:after="2.50pt"/>
+        <w:ind w:start="21.30pt" w:hanging="21.30pt"/>
+        <w:jc w:val="both"/>
+        <w:rPr>
+          <w:noProof/>
+          <w:sz w:val="16"/>
+        </w:rPr>
+      </w:pPr>
     </w:p>
     <w:p>
       <w:pPr>
@@ -8472,7 +8496,11 @@
         <w:fldChar w:fldCharType="end"/>
       </w:r>
     </w:p>
-    <w:p/>
+    <w:p>
+      <w:pPr>
+        <w:jc w:val="both"/>
+      </w:pPr>
+    </w:p>
     <w:sectPr>
       <w:type w:val="continuous"/>
       <w:pgSz w:w="595.30pt" w:h="841.90pt" w:code="9"/>
@@ -10529,94 +10557,94 @@
       </w:rPr>
     </w:lvl>
   </w:abstractNum>
-  <w:num w:numId="1" w16cid:durableId="1961035829">
+  <w:num w:numId="1" w16cid:durableId="388961701">
     <w:abstractNumId w:val="17"/>
   </w:num>
-  <w:num w:numId="2" w16cid:durableId="1297951508">
+  <w:num w:numId="2" w16cid:durableId="561908333">
     <w:abstractNumId w:val="22"/>
   </w:num>
-  <w:num w:numId="3" w16cid:durableId="2145197259">
+  <w:num w:numId="3" w16cid:durableId="380515863">
     <w:abstractNumId w:val="15"/>
   </w:num>
-  <w:num w:numId="4" w16cid:durableId="717705182">
+  <w:num w:numId="4" w16cid:durableId="770203961">
     <w:abstractNumId w:val="19"/>
   </w:num>
-  <w:num w:numId="5" w16cid:durableId="2113744846">
+  <w:num w:numId="5" w16cid:durableId="1546794880">
     <w:abstractNumId w:val="19"/>
   </w:num>
-  <w:num w:numId="6" w16cid:durableId="1204441231">
+  <w:num w:numId="6" w16cid:durableId="2074961138">
     <w:abstractNumId w:val="19"/>
   </w:num>
-  <w:num w:numId="7" w16cid:durableId="147015132">
+  <w:num w:numId="7" w16cid:durableId="803471687">
     <w:abstractNumId w:val="19"/>
   </w:num>
-  <w:num w:numId="8" w16cid:durableId="866528143">
+  <w:num w:numId="8" w16cid:durableId="208347245">
     <w:abstractNumId w:val="21"/>
   </w:num>
-  <w:num w:numId="9" w16cid:durableId="1080634886">
+  <w:num w:numId="9" w16cid:durableId="897400525">
     <w:abstractNumId w:val="23"/>
   </w:num>
-  <w:num w:numId="10" w16cid:durableId="2095085910">
+  <w:num w:numId="10" w16cid:durableId="575020360">
     <w:abstractNumId w:val="18"/>
   </w:num>
-  <w:num w:numId="11" w16cid:durableId="1698695169">
+  <w:num w:numId="11" w16cid:durableId="1349211397">
     <w:abstractNumId w:val="14"/>
   </w:num>
-  <w:num w:numId="12" w16cid:durableId="539440391">
+  <w:num w:numId="12" w16cid:durableId="1950625300">
     <w:abstractNumId w:val="13"/>
   </w:num>
-  <w:num w:numId="13" w16cid:durableId="1998340643">
+  <w:num w:numId="13" w16cid:durableId="1145007436">
     <w:abstractNumId w:val="0"/>
   </w:num>
-  <w:num w:numId="14" w16cid:durableId="121273522">
+  <w:num w:numId="14" w16cid:durableId="1900431976">
     <w:abstractNumId w:val="10"/>
   </w:num>
-  <w:num w:numId="15" w16cid:durableId="279187453">
+  <w:num w:numId="15" w16cid:durableId="1176773504">
     <w:abstractNumId w:val="8"/>
   </w:num>
-  <w:num w:numId="16" w16cid:durableId="1820491653">
+  <w:num w:numId="16" w16cid:durableId="433132391">
     <w:abstractNumId w:val="7"/>
   </w:num>
-  <w:num w:numId="17" w16cid:durableId="1536458417">
+  <w:num w:numId="17" w16cid:durableId="1571890016">
     <w:abstractNumId w:val="6"/>
   </w:num>
-  <w:num w:numId="18" w16cid:durableId="351541989">
+  <w:num w:numId="18" w16cid:durableId="2094235604">
     <w:abstractNumId w:val="5"/>
   </w:num>
-  <w:num w:numId="19" w16cid:durableId="314266629">
+  <w:num w:numId="19" w16cid:durableId="238754366">
     <w:abstractNumId w:val="9"/>
   </w:num>
-  <w:num w:numId="20" w16cid:durableId="1422753533">
+  <w:num w:numId="20" w16cid:durableId="91442626">
     <w:abstractNumId w:val="4"/>
   </w:num>
-  <w:num w:numId="21" w16cid:durableId="307982669">
+  <w:num w:numId="21" w16cid:durableId="661591460">
     <w:abstractNumId w:val="3"/>
   </w:num>
-  <w:num w:numId="22" w16cid:durableId="166988795">
+  <w:num w:numId="22" w16cid:durableId="642274103">
     <w:abstractNumId w:val="2"/>
   </w:num>
-  <w:num w:numId="23" w16cid:durableId="1610114720">
+  <w:num w:numId="23" w16cid:durableId="1443501037">
     <w:abstractNumId w:val="1"/>
   </w:num>
-  <w:num w:numId="24" w16cid:durableId="1563709939">
+  <w:num w:numId="24" w16cid:durableId="1946692973">
     <w:abstractNumId w:val="20"/>
   </w:num>
-  <w:num w:numId="25" w16cid:durableId="1157041034">
+  <w:num w:numId="25" w16cid:durableId="372385628">
     <w:abstractNumId w:val="12"/>
   </w:num>
-  <w:num w:numId="26" w16cid:durableId="881407085">
+  <w:num w:numId="26" w16cid:durableId="1061253414">
     <w:abstractNumId w:val="25"/>
   </w:num>
-  <w:num w:numId="27" w16cid:durableId="436097444">
+  <w:num w:numId="27" w16cid:durableId="129369624">
     <w:abstractNumId w:val="11"/>
   </w:num>
-  <w:num w:numId="28" w16cid:durableId="690180463">
+  <w:num w:numId="28" w16cid:durableId="1585333904">
     <w:abstractNumId w:val="16"/>
   </w:num>
-  <w:num w:numId="29" w16cid:durableId="489560263">
+  <w:num w:numId="29" w16cid:durableId="1674185241">
     <w:abstractNumId w:val="24"/>
   </w:num>
-  <w:num w:numId="30" w16cid:durableId="831722449">
+  <w:num w:numId="30" w16cid:durableId="68306511">
     <w:abstractNumId w:val="19"/>
   </w:num>
 </w:numbering>

</xml_diff>